<commit_message>
modifica documento di progetto e implementazzione getScomuniche in Partita
</commit_message>
<xml_diff>
--- a/IlMagnifico/res/docs/documento_di_progetto.docx
+++ b/IlMagnifico/res/docs/documento_di_progetto.docx
@@ -80,21 +80,19 @@
         <w:rPr>
           <w:sz w:val="29"/>
         </w:rPr>
-        <w:t xml:space="preserve"> </w:t>
-      </w:r>
-      <w:proofErr w:type="spellStart"/>
+        <w:t xml:space="preserve"> Alessand</w:t>
+      </w:r>
       <w:r>
         <w:rPr>
           <w:sz w:val="29"/>
         </w:rPr>
-        <w:t>Alessando</w:t>
-      </w:r>
-      <w:proofErr w:type="spellEnd"/>
+        <w:t>r</w:t>
+      </w:r>
       <w:r>
         <w:rPr>
           <w:sz w:val="29"/>
         </w:rPr>
-        <w:t>, Tosi Matteo</w:t>
+        <w:t>o, Tosi Matteo</w:t>
       </w:r>
     </w:p>
     <w:p>
@@ -652,7 +650,21 @@
                 <w:rStyle w:val="Collegamentoipertestuale"/>
                 <w:noProof/>
               </w:rPr>
-              <w:t>Il giocatore ed i componenti del gioco</w:t>
+              <w:t>Il giocatore ed i compone</w:t>
+            </w:r>
+            <w:r>
+              <w:rPr>
+                <w:rStyle w:val="Collegamentoipertestuale"/>
+                <w:noProof/>
+              </w:rPr>
+              <w:t>n</w:t>
+            </w:r>
+            <w:r>
+              <w:rPr>
+                <w:rStyle w:val="Collegamentoipertestuale"/>
+                <w:noProof/>
+              </w:rPr>
+              <w:t>ti del gioco</w:t>
             </w:r>
             <w:r>
               <w:rPr>
@@ -4077,7 +4089,31 @@
         <w:t>definita</w:t>
       </w:r>
       <w:r>
-        <w:t xml:space="preserve"> nel package network, eredita da questa classe.</w:t>
+        <w:t xml:space="preserve"> nel package network, eredita da questa classe</w:t>
+      </w:r>
+      <w:r>
+        <w:softHyphen/>
+      </w:r>
+      <w:r>
+        <w:softHyphen/>
+      </w:r>
+      <w:r>
+        <w:softHyphen/>
+      </w:r>
+      <w:r>
+        <w:softHyphen/>
+      </w:r>
+      <w:r>
+        <w:softHyphen/>
+      </w:r>
+      <w:r>
+        <w:softHyphen/>
+      </w:r>
+      <w:r>
+        <w:softHyphen/>
+      </w:r>
+      <w:r>
+        <w:t>.</w:t>
       </w:r>
       <w:r>
         <w:rPr>
@@ -7574,15 +7610,15 @@
       </w:r>
       <w:proofErr w:type="spellEnd"/>
       <w:r>
-        <w:t xml:space="preserve"> controlla </w:t>
-      </w:r>
-      <w:proofErr w:type="spellStart"/>
-      <w:r>
-        <w:t>ala</w:t>
-      </w:r>
-      <w:proofErr w:type="spellEnd"/>
-      <w:r>
-        <w:t xml:space="preserve"> schermata iniziale</w:t>
+        <w:t xml:space="preserve"> controlla al</w:t>
+      </w:r>
+      <w:r>
+        <w:t>l</w:t>
+      </w:r>
+      <w:bookmarkStart w:id="21" w:name="_GoBack"/>
+      <w:bookmarkEnd w:id="21"/>
+      <w:r>
+        <w:t>a schermata iniziale</w:t>
       </w:r>
     </w:p>
     <w:p>
@@ -7618,11 +7654,11 @@
         <w:pStyle w:val="Titolo1"/>
         <w:ind w:left="542" w:hanging="557"/>
       </w:pPr>
-      <w:bookmarkStart w:id="21" w:name="_Toc485292876"/>
+      <w:bookmarkStart w:id="22" w:name="_Toc485292876"/>
       <w:r>
         <w:t>Test</w:t>
       </w:r>
-      <w:bookmarkEnd w:id="21"/>
+      <w:bookmarkEnd w:id="22"/>
     </w:p>
     <w:p>
       <w:pPr>
@@ -7632,8 +7668,6 @@
       <w:r>
         <w:t>I test implementati sono basati principalmente sul controllo delle fasi avanzate di gioco e sulla correttezza dei metodi che legano le scelte del giocatore alle dovute conseguenze nel gioco. E’ stata fatta la scelta di non implementare test parametrici in quanto il numero di scelte effettuabili dall’utente sono molteplici e molto simili tra loro.</w:t>
       </w:r>
-      <w:bookmarkStart w:id="22" w:name="_GoBack"/>
-      <w:bookmarkEnd w:id="22"/>
     </w:p>
     <w:p>
       <w:pPr>
@@ -7659,15 +7693,10 @@
       </w:r>
       <w:proofErr w:type="spellEnd"/>
       <w:r>
-        <w:t xml:space="preserve"> contiene i test più significativi relativi alle possibili azioni nel gioco da parte dell’utente ed alla gestione dell’avanzamento dei turni, nonché della gestione della fase del Rapporto col Vaticano. Di seguito vengono indicati i test implementati in </w:t>
-      </w:r>
-      <w:proofErr w:type="spellStart"/>
-      <w:r>
-        <w:t>GameTest</w:t>
-      </w:r>
-      <w:proofErr w:type="spellEnd"/>
-      <w:r>
-        <w:t>:</w:t>
+        <w:t xml:space="preserve"> contiene i test più significativi relativi alle possibili azioni nel gioco da parte dell’utente ed alla gestione dell’avanzamento dei turni, nonché della gestione della fase del Rapporto col Vatica</w:t>
+      </w:r>
+      <w:r>
+        <w:t>no. Di seguito vengono descritti gli ambiti dei test compiuti:</w:t>
       </w:r>
     </w:p>
     <w:p>
@@ -7675,18 +7704,22 @@
         <w:pStyle w:val="Paragrafoelenco"/>
         <w:numPr>
           <w:ilvl w:val="0"/>
-          <w:numId w:val="23"/>
+          <w:numId w:val="26"/>
         </w:numPr>
         <w:spacing w:after="188"/>
         <w:ind w:right="141"/>
-      </w:pPr>
-      <w:proofErr w:type="spellStart"/>
-      <w:r>
-        <w:rPr>
-          <w:rFonts w:ascii="Consolas" w:eastAsiaTheme="minorEastAsia" w:hAnsi="Consolas" w:cs="Consolas"/>
-          <w:sz w:val="20"/>
-          <w:szCs w:val="20"/>
-          <w:highlight w:val="lightGray"/>
+        <w:jc w:val="left"/>
+      </w:pPr>
+      <w:r>
+        <w:t>Test sulla gestione corretta dell’avanzamento del turno, del periodo e relativa fase del Rapporto col Vaticano (</w:t>
+      </w:r>
+      <w:proofErr w:type="spellStart"/>
+      <w:r>
+        <w:rPr>
+          <w:rFonts w:ascii="Consolas" w:eastAsiaTheme="minorEastAsia" w:hAnsi="Consolas" w:cs="Consolas"/>
+          <w:color w:val="auto"/>
+          <w:sz w:val="20"/>
+          <w:szCs w:val="20"/>
         </w:rPr>
         <w:t>testGiroDiTurniTerminato</w:t>
       </w:r>
@@ -7694,10 +7727,51 @@
       <w:r>
         <w:rPr>
           <w:rFonts w:ascii="Consolas" w:eastAsiaTheme="minorEastAsia" w:hAnsi="Consolas" w:cs="Consolas"/>
-          <w:sz w:val="20"/>
-          <w:szCs w:val="20"/>
-        </w:rPr>
-        <w:t>-&gt;verifica che venga gestita la fine del turno corrente e ne inizi uno nuovo</w:t>
+          <w:color w:val="auto"/>
+          <w:sz w:val="20"/>
+          <w:szCs w:val="20"/>
+        </w:rPr>
+        <w:t xml:space="preserve">, </w:t>
+      </w:r>
+      <w:proofErr w:type="spellStart"/>
+      <w:r>
+        <w:rPr>
+          <w:rFonts w:ascii="Consolas" w:eastAsiaTheme="minorEastAsia" w:hAnsi="Consolas" w:cs="Consolas"/>
+          <w:color w:val="auto"/>
+          <w:sz w:val="20"/>
+          <w:szCs w:val="20"/>
+        </w:rPr>
+        <w:t>testFinePeriodo</w:t>
+      </w:r>
+      <w:proofErr w:type="spellEnd"/>
+      <w:r>
+        <w:rPr>
+          <w:rFonts w:ascii="Consolas" w:eastAsiaTheme="minorEastAsia" w:hAnsi="Consolas" w:cs="Consolas"/>
+          <w:color w:val="auto"/>
+          <w:sz w:val="20"/>
+          <w:szCs w:val="20"/>
+        </w:rPr>
+        <w:t xml:space="preserve">, </w:t>
+      </w:r>
+      <w:proofErr w:type="spellStart"/>
+      <w:r>
+        <w:rPr>
+          <w:rFonts w:ascii="Consolas" w:eastAsiaTheme="minorEastAsia" w:hAnsi="Consolas" w:cs="Consolas"/>
+          <w:color w:val="auto"/>
+          <w:sz w:val="20"/>
+          <w:szCs w:val="20"/>
+        </w:rPr>
+        <w:t>testRapportoVaticano</w:t>
+      </w:r>
+      <w:proofErr w:type="spellEnd"/>
+      <w:r>
+        <w:rPr>
+          <w:rFonts w:ascii="Consolas" w:eastAsiaTheme="minorEastAsia" w:hAnsi="Consolas" w:cs="Consolas"/>
+          <w:color w:val="auto"/>
+          <w:sz w:val="20"/>
+          <w:szCs w:val="20"/>
+        </w:rPr>
+        <w:t>)</w:t>
       </w:r>
     </w:p>
     <w:p>
@@ -7705,29 +7779,175 @@
         <w:pStyle w:val="Paragrafoelenco"/>
         <w:numPr>
           <w:ilvl w:val="0"/>
-          <w:numId w:val="23"/>
+          <w:numId w:val="26"/>
         </w:numPr>
         <w:spacing w:after="188"/>
         <w:ind w:right="141"/>
-      </w:pPr>
-      <w:proofErr w:type="spellStart"/>
-      <w:r>
-        <w:rPr>
-          <w:rFonts w:ascii="Consolas" w:eastAsiaTheme="minorEastAsia" w:hAnsi="Consolas" w:cs="Consolas"/>
-          <w:sz w:val="20"/>
-          <w:szCs w:val="20"/>
-          <w:highlight w:val="lightGray"/>
-        </w:rPr>
-        <w:t>testFinePeriodo</w:t>
-      </w:r>
-      <w:proofErr w:type="spellEnd"/>
-      <w:r>
-        <w:rPr>
-          <w:rFonts w:ascii="Consolas" w:eastAsiaTheme="minorEastAsia" w:hAnsi="Consolas" w:cs="Consolas"/>
-          <w:sz w:val="20"/>
-          <w:szCs w:val="20"/>
-        </w:rPr>
-        <w:t>-&gt;verifica che venga gestito il passaggio da un periodo all’altro alla fine della fase del Rapporto col Vaticano</w:t>
+        <w:jc w:val="left"/>
+      </w:pPr>
+      <w:r>
+        <w:rPr>
+          <w:rFonts w:asciiTheme="minorHAnsi" w:eastAsiaTheme="minorEastAsia" w:hAnsiTheme="minorHAnsi" w:cstheme="minorHAnsi"/>
+          <w:color w:val="auto"/>
+          <w:szCs w:val="24"/>
+        </w:rPr>
+        <w:t xml:space="preserve">Test sulla corretta gestione delle azioni indicate dall’utente nelle varie fasi di </w:t>
+      </w:r>
+      <w:proofErr w:type="gramStart"/>
+      <w:r>
+        <w:rPr>
+          <w:rFonts w:asciiTheme="minorHAnsi" w:eastAsiaTheme="minorEastAsia" w:hAnsiTheme="minorHAnsi" w:cstheme="minorHAnsi"/>
+          <w:color w:val="auto"/>
+          <w:szCs w:val="24"/>
+        </w:rPr>
+        <w:t>gioco</w:t>
+      </w:r>
+      <w:r>
+        <w:rPr>
+          <w:rFonts w:ascii="Consolas" w:eastAsiaTheme="minorEastAsia" w:hAnsi="Consolas" w:cs="Consolas"/>
+          <w:color w:val="auto"/>
+          <w:sz w:val="20"/>
+          <w:szCs w:val="20"/>
+        </w:rPr>
+        <w:t>(</w:t>
+      </w:r>
+      <w:proofErr w:type="spellStart"/>
+      <w:proofErr w:type="gramEnd"/>
+      <w:r>
+        <w:rPr>
+          <w:rFonts w:ascii="Consolas" w:eastAsiaTheme="minorEastAsia" w:hAnsi="Consolas" w:cs="Consolas"/>
+          <w:color w:val="auto"/>
+          <w:sz w:val="20"/>
+          <w:szCs w:val="20"/>
+        </w:rPr>
+        <w:t>testOnMarket</w:t>
+      </w:r>
+      <w:proofErr w:type="spellEnd"/>
+      <w:r>
+        <w:rPr>
+          <w:rFonts w:ascii="Consolas" w:eastAsiaTheme="minorEastAsia" w:hAnsi="Consolas" w:cs="Consolas"/>
+          <w:color w:val="auto"/>
+          <w:sz w:val="20"/>
+          <w:szCs w:val="20"/>
+        </w:rPr>
+        <w:t xml:space="preserve">, </w:t>
+      </w:r>
+      <w:proofErr w:type="spellStart"/>
+      <w:r>
+        <w:rPr>
+          <w:rFonts w:ascii="Consolas" w:eastAsiaTheme="minorEastAsia" w:hAnsi="Consolas" w:cs="Consolas"/>
+          <w:color w:val="auto"/>
+          <w:sz w:val="20"/>
+          <w:szCs w:val="20"/>
+        </w:rPr>
+        <w:t>testOnPayServant</w:t>
+      </w:r>
+      <w:proofErr w:type="spellEnd"/>
+      <w:r>
+        <w:rPr>
+          <w:rFonts w:ascii="Consolas" w:eastAsiaTheme="minorEastAsia" w:hAnsi="Consolas" w:cs="Consolas"/>
+          <w:color w:val="auto"/>
+          <w:sz w:val="20"/>
+          <w:szCs w:val="20"/>
+        </w:rPr>
+        <w:t xml:space="preserve">, </w:t>
+      </w:r>
+      <w:proofErr w:type="spellStart"/>
+      <w:r>
+        <w:rPr>
+          <w:rFonts w:ascii="Consolas" w:eastAsiaTheme="minorEastAsia" w:hAnsi="Consolas" w:cs="Consolas"/>
+          <w:color w:val="auto"/>
+          <w:sz w:val="20"/>
+          <w:szCs w:val="20"/>
+        </w:rPr>
+        <w:t>testOnTower</w:t>
+      </w:r>
+      <w:proofErr w:type="spellEnd"/>
+      <w:r>
+        <w:rPr>
+          <w:rFonts w:ascii="Consolas" w:eastAsiaTheme="minorEastAsia" w:hAnsi="Consolas" w:cs="Consolas"/>
+          <w:color w:val="auto"/>
+          <w:sz w:val="20"/>
+          <w:szCs w:val="20"/>
+        </w:rPr>
+        <w:t xml:space="preserve">, </w:t>
+      </w:r>
+      <w:proofErr w:type="spellStart"/>
+      <w:r>
+        <w:rPr>
+          <w:rFonts w:ascii="Consolas" w:eastAsiaTheme="minorEastAsia" w:hAnsi="Consolas" w:cs="Consolas"/>
+          <w:color w:val="auto"/>
+          <w:sz w:val="20"/>
+          <w:szCs w:val="20"/>
+        </w:rPr>
+        <w:t>testOnCouncilPalace</w:t>
+      </w:r>
+      <w:proofErr w:type="spellEnd"/>
+      <w:r>
+        <w:rPr>
+          <w:rFonts w:ascii="Consolas" w:eastAsiaTheme="minorEastAsia" w:hAnsi="Consolas" w:cs="Consolas"/>
+          <w:color w:val="auto"/>
+          <w:sz w:val="20"/>
+          <w:szCs w:val="20"/>
+        </w:rPr>
+        <w:t xml:space="preserve">, </w:t>
+      </w:r>
+      <w:proofErr w:type="spellStart"/>
+      <w:r>
+        <w:rPr>
+          <w:rFonts w:ascii="Consolas" w:eastAsiaTheme="minorEastAsia" w:hAnsi="Consolas" w:cs="Consolas"/>
+          <w:color w:val="auto"/>
+          <w:sz w:val="20"/>
+          <w:szCs w:val="20"/>
+        </w:rPr>
+        <w:t>testOnHarvestRound</w:t>
+      </w:r>
+      <w:proofErr w:type="spellEnd"/>
+      <w:r>
+        <w:rPr>
+          <w:rFonts w:ascii="Consolas" w:eastAsiaTheme="minorEastAsia" w:hAnsi="Consolas" w:cs="Consolas"/>
+          <w:color w:val="auto"/>
+          <w:sz w:val="20"/>
+          <w:szCs w:val="20"/>
+        </w:rPr>
+        <w:t xml:space="preserve">, </w:t>
+      </w:r>
+      <w:proofErr w:type="spellStart"/>
+      <w:r>
+        <w:rPr>
+          <w:rFonts w:ascii="Consolas" w:eastAsiaTheme="minorEastAsia" w:hAnsi="Consolas" w:cs="Consolas"/>
+          <w:color w:val="auto"/>
+          <w:sz w:val="20"/>
+          <w:szCs w:val="20"/>
+        </w:rPr>
+        <w:t>testOnHarvestOval</w:t>
+      </w:r>
+      <w:proofErr w:type="spellEnd"/>
+      <w:r>
+        <w:rPr>
+          <w:rFonts w:ascii="Consolas" w:eastAsiaTheme="minorEastAsia" w:hAnsi="Consolas" w:cs="Consolas"/>
+          <w:color w:val="auto"/>
+          <w:sz w:val="20"/>
+          <w:szCs w:val="20"/>
+        </w:rPr>
+        <w:t xml:space="preserve"> </w:t>
+      </w:r>
+      <w:r>
+        <w:rPr>
+          <w:rFonts w:ascii="Consolas" w:eastAsiaTheme="minorEastAsia" w:hAnsi="Consolas" w:cs="Consolas"/>
+          <w:sz w:val="20"/>
+          <w:szCs w:val="20"/>
+        </w:rPr>
+        <w:t>e simili</w:t>
+      </w:r>
+      <w:r>
+        <w:rPr>
+          <w:rFonts w:ascii="Consolas" w:eastAsiaTheme="minorEastAsia" w:hAnsi="Consolas" w:cs="Consolas"/>
+          <w:color w:val="auto"/>
+          <w:sz w:val="20"/>
+          <w:szCs w:val="20"/>
+        </w:rPr>
+        <w:t>)</w:t>
       </w:r>
     </w:p>
     <w:p>
@@ -7735,299 +7955,47 @@
         <w:pStyle w:val="Paragrafoelenco"/>
         <w:numPr>
           <w:ilvl w:val="0"/>
-          <w:numId w:val="23"/>
+          <w:numId w:val="26"/>
         </w:numPr>
         <w:spacing w:after="188"/>
         <w:ind w:right="141"/>
-      </w:pPr>
-      <w:proofErr w:type="spellStart"/>
-      <w:r>
-        <w:rPr>
-          <w:rFonts w:ascii="Consolas" w:eastAsiaTheme="minorEastAsia" w:hAnsi="Consolas" w:cs="Consolas"/>
-          <w:sz w:val="20"/>
-          <w:szCs w:val="20"/>
-          <w:highlight w:val="lightGray"/>
-        </w:rPr>
-        <w:t>testRapportoVaticano</w:t>
-      </w:r>
-      <w:proofErr w:type="spellEnd"/>
-      <w:r>
-        <w:rPr>
-          <w:rFonts w:ascii="Consolas" w:eastAsiaTheme="minorEastAsia" w:hAnsi="Consolas" w:cs="Consolas"/>
-          <w:sz w:val="20"/>
-          <w:szCs w:val="20"/>
-        </w:rPr>
-        <w:t>-&gt;verifica della corretta gestione della fase del Rapporto col Vaticano e dei metodi che permettono ai singoli giocatori di supportare la Chiesa</w:t>
-      </w:r>
-    </w:p>
-    <w:p>
-      <w:pPr>
-        <w:pStyle w:val="Paragrafoelenco"/>
-        <w:numPr>
-          <w:ilvl w:val="0"/>
-          <w:numId w:val="23"/>
-        </w:numPr>
-        <w:spacing w:after="188"/>
-        <w:ind w:right="141"/>
-      </w:pPr>
-      <w:proofErr w:type="spellStart"/>
-      <w:r>
-        <w:rPr>
-          <w:rFonts w:ascii="Consolas" w:eastAsiaTheme="minorEastAsia" w:hAnsi="Consolas" w:cs="Consolas"/>
-          <w:sz w:val="20"/>
-          <w:szCs w:val="20"/>
-          <w:highlight w:val="lightGray"/>
+        <w:jc w:val="left"/>
+      </w:pPr>
+      <w:r>
+        <w:rPr>
+          <w:rFonts w:asciiTheme="minorHAnsi" w:eastAsiaTheme="minorEastAsia" w:hAnsiTheme="minorHAnsi" w:cstheme="minorHAnsi"/>
+          <w:color w:val="auto"/>
+          <w:szCs w:val="24"/>
         </w:rPr>
         <w:lastRenderedPageBreak/>
-        <w:t>testOnMarket</w:t>
-      </w:r>
-      <w:proofErr w:type="spellEnd"/>
-      <w:r>
-        <w:rPr>
-          <w:rFonts w:ascii="Consolas" w:eastAsiaTheme="minorEastAsia" w:hAnsi="Consolas" w:cs="Consolas"/>
-          <w:sz w:val="20"/>
-          <w:szCs w:val="20"/>
-        </w:rPr>
-        <w:t>-&gt;verifica il corretto funzionamento dei metodi che permettono al giocatore di posizionare un famigliare su una zona Mercato</w:t>
-      </w:r>
-    </w:p>
-    <w:p>
-      <w:pPr>
-        <w:pStyle w:val="Paragrafoelenco"/>
-        <w:numPr>
-          <w:ilvl w:val="0"/>
-          <w:numId w:val="23"/>
-        </w:numPr>
-        <w:spacing w:after="188"/>
-        <w:ind w:right="141"/>
-      </w:pPr>
-      <w:proofErr w:type="spellStart"/>
-      <w:r>
-        <w:rPr>
-          <w:rFonts w:ascii="Consolas" w:eastAsiaTheme="minorEastAsia" w:hAnsi="Consolas" w:cs="Consolas"/>
-          <w:sz w:val="20"/>
-          <w:szCs w:val="20"/>
-          <w:highlight w:val="lightGray"/>
-        </w:rPr>
-        <w:t>testOnTower</w:t>
-      </w:r>
-      <w:proofErr w:type="spellEnd"/>
-      <w:r>
-        <w:rPr>
-          <w:rFonts w:ascii="Consolas" w:eastAsiaTheme="minorEastAsia" w:hAnsi="Consolas" w:cs="Consolas"/>
-          <w:sz w:val="20"/>
-          <w:szCs w:val="20"/>
-        </w:rPr>
-        <w:t>-&gt;</w:t>
-      </w:r>
-      <w:r>
-        <w:rPr>
-          <w:rFonts w:ascii="Consolas" w:eastAsiaTheme="minorEastAsia" w:hAnsi="Consolas" w:cs="Consolas"/>
-          <w:sz w:val="20"/>
-          <w:szCs w:val="20"/>
-        </w:rPr>
-        <w:t>verifica il corretto funzionamento dei metodi che permettono al giocatore di posizi</w:t>
-      </w:r>
-      <w:r>
-        <w:rPr>
-          <w:rFonts w:ascii="Consolas" w:eastAsiaTheme="minorEastAsia" w:hAnsi="Consolas" w:cs="Consolas"/>
-          <w:sz w:val="20"/>
-          <w:szCs w:val="20"/>
-        </w:rPr>
-        <w:t>onare un famigliare su un piano di una torre</w:t>
-      </w:r>
-    </w:p>
-    <w:p>
-      <w:pPr>
-        <w:pStyle w:val="Paragrafoelenco"/>
-        <w:numPr>
-          <w:ilvl w:val="0"/>
-          <w:numId w:val="23"/>
-        </w:numPr>
-        <w:spacing w:after="188"/>
-        <w:ind w:right="141"/>
-      </w:pPr>
-      <w:proofErr w:type="spellStart"/>
-      <w:r>
-        <w:rPr>
-          <w:rFonts w:ascii="Consolas" w:eastAsiaTheme="minorEastAsia" w:hAnsi="Consolas" w:cs="Consolas"/>
-          <w:sz w:val="20"/>
-          <w:szCs w:val="20"/>
-          <w:highlight w:val="lightGray"/>
-        </w:rPr>
-        <w:t>testOnCouncilPalace</w:t>
-      </w:r>
-      <w:proofErr w:type="spellEnd"/>
-      <w:r>
-        <w:rPr>
-          <w:rFonts w:ascii="Consolas" w:eastAsiaTheme="minorEastAsia" w:hAnsi="Consolas" w:cs="Consolas"/>
-          <w:sz w:val="20"/>
-          <w:szCs w:val="20"/>
-        </w:rPr>
-        <w:t>-&gt;verifica il corretto funzionamento dei metodi che permettono al giocatore di posizionare un famigliare sulla zona Palazzo del Consiglio</w:t>
-      </w:r>
-    </w:p>
-    <w:p>
-      <w:pPr>
-        <w:pStyle w:val="Paragrafoelenco"/>
-        <w:numPr>
-          <w:ilvl w:val="0"/>
-          <w:numId w:val="23"/>
-        </w:numPr>
-        <w:spacing w:after="188"/>
-        <w:ind w:right="141"/>
-      </w:pPr>
-      <w:proofErr w:type="spellStart"/>
-      <w:r>
-        <w:rPr>
-          <w:rFonts w:ascii="Consolas" w:eastAsiaTheme="minorEastAsia" w:hAnsi="Consolas" w:cs="Consolas"/>
-          <w:sz w:val="20"/>
-          <w:szCs w:val="20"/>
-          <w:highlight w:val="lightGray"/>
-        </w:rPr>
-        <w:t>testOnHarvestRound</w:t>
-      </w:r>
-      <w:proofErr w:type="spellEnd"/>
-      <w:r>
-        <w:rPr>
-          <w:rFonts w:ascii="Consolas" w:eastAsiaTheme="minorEastAsia" w:hAnsi="Consolas" w:cs="Consolas"/>
-          <w:sz w:val="20"/>
-          <w:szCs w:val="20"/>
-        </w:rPr>
-        <w:t>-&gt;verifica il corretto funzionamento dei metodi che permettono al giocatore di posizionare un famigliare sulla zona di Raccolto rotonda</w:t>
-      </w:r>
-    </w:p>
-    <w:p>
-      <w:pPr>
-        <w:pStyle w:val="Paragrafoelenco"/>
-        <w:numPr>
-          <w:ilvl w:val="0"/>
-          <w:numId w:val="23"/>
-        </w:numPr>
-        <w:spacing w:after="188"/>
-        <w:ind w:right="141"/>
-      </w:pPr>
-      <w:proofErr w:type="spellStart"/>
-      <w:r>
-        <w:rPr>
-          <w:rFonts w:ascii="Consolas" w:eastAsiaTheme="minorEastAsia" w:hAnsi="Consolas" w:cs="Consolas"/>
-          <w:sz w:val="20"/>
-          <w:szCs w:val="20"/>
-          <w:highlight w:val="lightGray"/>
-        </w:rPr>
-        <w:t>testOnHarvestOval</w:t>
-      </w:r>
-      <w:proofErr w:type="spellEnd"/>
-      <w:r>
-        <w:rPr>
-          <w:rFonts w:ascii="Consolas" w:eastAsiaTheme="minorEastAsia" w:hAnsi="Consolas" w:cs="Consolas"/>
-          <w:sz w:val="20"/>
-          <w:szCs w:val="20"/>
-        </w:rPr>
-        <w:t>-&gt;verifica il corretto funzionamento dei metodi che permettono al giocatore di posizionare un famigliare sulla zona di Raccolto Ovale</w:t>
-      </w:r>
-    </w:p>
-    <w:p>
-      <w:pPr>
-        <w:pStyle w:val="Paragrafoelenco"/>
-        <w:numPr>
-          <w:ilvl w:val="0"/>
-          <w:numId w:val="23"/>
-        </w:numPr>
-        <w:spacing w:after="188"/>
-        <w:ind w:right="141"/>
-      </w:pPr>
-      <w:proofErr w:type="spellStart"/>
-      <w:r>
-        <w:rPr>
-          <w:rFonts w:ascii="Consolas" w:eastAsiaTheme="minorEastAsia" w:hAnsi="Consolas" w:cs="Consolas"/>
-          <w:sz w:val="20"/>
-          <w:szCs w:val="20"/>
-          <w:highlight w:val="lightGray"/>
-        </w:rPr>
-        <w:t>testOnProductionRound</w:t>
-      </w:r>
-      <w:proofErr w:type="spellEnd"/>
-      <w:r>
-        <w:rPr>
-          <w:rFonts w:ascii="Consolas" w:eastAsiaTheme="minorEastAsia" w:hAnsi="Consolas" w:cs="Consolas"/>
-          <w:sz w:val="20"/>
-          <w:szCs w:val="20"/>
-        </w:rPr>
-        <w:t>-&gt;verifica il corretto funzionamento dei metodi che permettono al giocatore di posizionare un f</w:t>
-      </w:r>
-      <w:r>
-        <w:rPr>
-          <w:rFonts w:ascii="Consolas" w:eastAsiaTheme="minorEastAsia" w:hAnsi="Consolas" w:cs="Consolas"/>
-          <w:sz w:val="20"/>
-          <w:szCs w:val="20"/>
-        </w:rPr>
-        <w:t>amigliare sulla zona di Produzione</w:t>
-      </w:r>
-      <w:r>
-        <w:rPr>
-          <w:rFonts w:ascii="Consolas" w:eastAsiaTheme="minorEastAsia" w:hAnsi="Consolas" w:cs="Consolas"/>
-          <w:sz w:val="20"/>
-          <w:szCs w:val="20"/>
-        </w:rPr>
-        <w:t xml:space="preserve"> rotonda</w:t>
-      </w:r>
-    </w:p>
-    <w:p>
-      <w:pPr>
-        <w:pStyle w:val="Paragrafoelenco"/>
-        <w:numPr>
-          <w:ilvl w:val="0"/>
-          <w:numId w:val="23"/>
-        </w:numPr>
-        <w:spacing w:after="188"/>
-        <w:ind w:right="141"/>
-      </w:pPr>
-      <w:proofErr w:type="spellStart"/>
-      <w:r>
-        <w:rPr>
-          <w:rFonts w:ascii="Consolas" w:eastAsiaTheme="minorEastAsia" w:hAnsi="Consolas" w:cs="Consolas"/>
-          <w:sz w:val="20"/>
-          <w:szCs w:val="20"/>
-          <w:highlight w:val="lightGray"/>
-        </w:rPr>
-        <w:t>testOnProductionOval</w:t>
-      </w:r>
-      <w:proofErr w:type="spellEnd"/>
-      <w:r>
-        <w:rPr>
-          <w:rFonts w:ascii="Consolas" w:eastAsiaTheme="minorEastAsia" w:hAnsi="Consolas" w:cs="Consolas"/>
-          <w:sz w:val="20"/>
-          <w:szCs w:val="20"/>
-        </w:rPr>
-        <w:t xml:space="preserve">-&gt;verifica il corretto funzionamento dei metodi che permettono al giocatore di posizionare un famigliare sulla zona di Produzione </w:t>
-      </w:r>
-      <w:r>
-        <w:rPr>
-          <w:rFonts w:ascii="Consolas" w:eastAsiaTheme="minorEastAsia" w:hAnsi="Consolas" w:cs="Consolas"/>
-          <w:sz w:val="20"/>
-          <w:szCs w:val="20"/>
-        </w:rPr>
-        <w:t>ovale</w:t>
-      </w:r>
-    </w:p>
-    <w:p>
-      <w:pPr>
-        <w:pStyle w:val="Paragrafoelenco"/>
-        <w:numPr>
-          <w:ilvl w:val="0"/>
-          <w:numId w:val="23"/>
-        </w:numPr>
-        <w:spacing w:after="188"/>
-        <w:ind w:right="141"/>
-      </w:pPr>
-      <w:proofErr w:type="spellStart"/>
-      <w:r>
-        <w:rPr>
-          <w:rFonts w:ascii="Consolas" w:eastAsiaTheme="minorEastAsia" w:hAnsi="Consolas" w:cs="Consolas"/>
-          <w:sz w:val="20"/>
-          <w:szCs w:val="20"/>
-          <w:highlight w:val="lightGray"/>
+        <w:t xml:space="preserve">Test sulla corretta gestione delle eccezioni scatenate da un errore </w:t>
+      </w:r>
+      <w:proofErr w:type="gramStart"/>
+      <w:r>
+        <w:rPr>
+          <w:rFonts w:asciiTheme="minorHAnsi" w:eastAsiaTheme="minorEastAsia" w:hAnsiTheme="minorHAnsi" w:cstheme="minorHAnsi"/>
+          <w:color w:val="auto"/>
+          <w:szCs w:val="24"/>
+        </w:rPr>
+        <w:t>dell’utente</w:t>
+      </w:r>
+      <w:r>
+        <w:rPr>
+          <w:rFonts w:ascii="Consolas" w:eastAsiaTheme="minorEastAsia" w:hAnsi="Consolas" w:cs="Consolas"/>
+          <w:color w:val="auto"/>
+          <w:sz w:val="20"/>
+          <w:szCs w:val="20"/>
+        </w:rPr>
+        <w:t>(</w:t>
+      </w:r>
+      <w:proofErr w:type="spellStart"/>
+      <w:proofErr w:type="gramEnd"/>
+      <w:r>
+        <w:rPr>
+          <w:rFonts w:ascii="Consolas" w:eastAsiaTheme="minorEastAsia" w:hAnsi="Consolas" w:cs="Consolas"/>
+          <w:color w:val="auto"/>
+          <w:sz w:val="20"/>
+          <w:szCs w:val="20"/>
         </w:rPr>
         <w:t>testOnMarketExceptionSpaceTaken</w:t>
       </w:r>
@@ -8035,65 +8003,19 @@
       <w:r>
         <w:rPr>
           <w:rFonts w:ascii="Consolas" w:eastAsiaTheme="minorEastAsia" w:hAnsi="Consolas" w:cs="Consolas"/>
-          <w:sz w:val="20"/>
-          <w:szCs w:val="20"/>
-        </w:rPr>
-        <w:t xml:space="preserve">-&gt;verifica nel metodo </w:t>
-      </w:r>
-      <w:proofErr w:type="spellStart"/>
-      <w:r>
-        <w:rPr>
-          <w:rFonts w:ascii="Consolas" w:eastAsiaTheme="minorEastAsia" w:hAnsi="Consolas" w:cs="Consolas"/>
-          <w:sz w:val="20"/>
-          <w:szCs w:val="20"/>
-        </w:rPr>
-        <w:t>onMarket</w:t>
-      </w:r>
-      <w:proofErr w:type="spellEnd"/>
-      <w:r>
-        <w:rPr>
-          <w:rFonts w:ascii="Consolas" w:eastAsiaTheme="minorEastAsia" w:hAnsi="Consolas" w:cs="Consolas"/>
-          <w:sz w:val="20"/>
-          <w:szCs w:val="20"/>
-        </w:rPr>
-        <w:t xml:space="preserve"> la corretta gestione dell’eccezione </w:t>
-      </w:r>
-      <w:proofErr w:type="spellStart"/>
-      <w:r>
-        <w:rPr>
-          <w:rFonts w:ascii="Consolas" w:eastAsiaTheme="minorEastAsia" w:hAnsi="Consolas" w:cs="Consolas"/>
-          <w:sz w:val="20"/>
-          <w:szCs w:val="20"/>
-        </w:rPr>
-        <w:t>SpaceTaken</w:t>
-      </w:r>
-      <w:proofErr w:type="spellEnd"/>
-      <w:r>
-        <w:rPr>
-          <w:rFonts w:ascii="Consolas" w:eastAsiaTheme="minorEastAsia" w:hAnsi="Consolas" w:cs="Consolas"/>
-          <w:sz w:val="20"/>
-          <w:szCs w:val="20"/>
-        </w:rPr>
-        <w:t xml:space="preserve"> che si verifica spostando un famigliare su una zona già occupata</w:t>
-      </w:r>
-    </w:p>
-    <w:p>
-      <w:pPr>
-        <w:pStyle w:val="Paragrafoelenco"/>
-        <w:numPr>
-          <w:ilvl w:val="0"/>
-          <w:numId w:val="23"/>
-        </w:numPr>
-        <w:spacing w:after="188"/>
-        <w:ind w:right="141"/>
-      </w:pPr>
-      <w:proofErr w:type="spellStart"/>
-      <w:r>
-        <w:rPr>
-          <w:rFonts w:ascii="Consolas" w:eastAsiaTheme="minorEastAsia" w:hAnsi="Consolas" w:cs="Consolas"/>
-          <w:sz w:val="20"/>
-          <w:szCs w:val="20"/>
-          <w:highlight w:val="lightGray"/>
+          <w:color w:val="auto"/>
+          <w:sz w:val="20"/>
+          <w:szCs w:val="20"/>
+        </w:rPr>
+        <w:t xml:space="preserve">, </w:t>
+      </w:r>
+      <w:proofErr w:type="spellStart"/>
+      <w:r>
+        <w:rPr>
+          <w:rFonts w:ascii="Consolas" w:eastAsiaTheme="minorEastAsia" w:hAnsi="Consolas" w:cs="Consolas"/>
+          <w:color w:val="auto"/>
+          <w:sz w:val="20"/>
+          <w:szCs w:val="20"/>
         </w:rPr>
         <w:t>testOnMarketExceptionInvalidPosition</w:t>
       </w:r>
@@ -8101,65 +8023,19 @@
       <w:r>
         <w:rPr>
           <w:rFonts w:ascii="Consolas" w:eastAsiaTheme="minorEastAsia" w:hAnsi="Consolas" w:cs="Consolas"/>
-          <w:sz w:val="20"/>
-          <w:szCs w:val="20"/>
-        </w:rPr>
-        <w:t xml:space="preserve">-&gt;verifica nel metodo </w:t>
-      </w:r>
-      <w:proofErr w:type="spellStart"/>
-      <w:r>
-        <w:rPr>
-          <w:rFonts w:ascii="Consolas" w:eastAsiaTheme="minorEastAsia" w:hAnsi="Consolas" w:cs="Consolas"/>
-          <w:sz w:val="20"/>
-          <w:szCs w:val="20"/>
-        </w:rPr>
-        <w:t>onMarket</w:t>
-      </w:r>
-      <w:proofErr w:type="spellEnd"/>
-      <w:r>
-        <w:rPr>
-          <w:rFonts w:ascii="Consolas" w:eastAsiaTheme="minorEastAsia" w:hAnsi="Consolas" w:cs="Consolas"/>
-          <w:sz w:val="20"/>
-          <w:szCs w:val="20"/>
-        </w:rPr>
-        <w:t xml:space="preserve"> la corretta gestione dell’eccezione </w:t>
-      </w:r>
-      <w:proofErr w:type="spellStart"/>
-      <w:r>
-        <w:rPr>
-          <w:rFonts w:ascii="Consolas" w:eastAsiaTheme="minorEastAsia" w:hAnsi="Consolas" w:cs="Consolas"/>
-          <w:sz w:val="20"/>
-          <w:szCs w:val="20"/>
-        </w:rPr>
-        <w:t>InvalidPosition</w:t>
-      </w:r>
-      <w:proofErr w:type="spellEnd"/>
-      <w:r>
-        <w:rPr>
-          <w:rFonts w:ascii="Consolas" w:eastAsiaTheme="minorEastAsia" w:hAnsi="Consolas" w:cs="Consolas"/>
-          <w:sz w:val="20"/>
-          <w:szCs w:val="20"/>
-        </w:rPr>
-        <w:t xml:space="preserve"> che si verifica spostando un famigliare su una zona non valida</w:t>
-      </w:r>
-    </w:p>
-    <w:p>
-      <w:pPr>
-        <w:pStyle w:val="Paragrafoelenco"/>
-        <w:numPr>
-          <w:ilvl w:val="0"/>
-          <w:numId w:val="23"/>
-        </w:numPr>
-        <w:spacing w:after="188"/>
-        <w:ind w:right="141"/>
-      </w:pPr>
-      <w:proofErr w:type="spellStart"/>
-      <w:r>
-        <w:rPr>
-          <w:rFonts w:ascii="Consolas" w:eastAsiaTheme="minorEastAsia" w:hAnsi="Consolas" w:cs="Consolas"/>
-          <w:sz w:val="20"/>
-          <w:szCs w:val="20"/>
-          <w:highlight w:val="lightGray"/>
+          <w:color w:val="auto"/>
+          <w:sz w:val="20"/>
+          <w:szCs w:val="20"/>
+        </w:rPr>
+        <w:t xml:space="preserve">, </w:t>
+      </w:r>
+      <w:proofErr w:type="spellStart"/>
+      <w:r>
+        <w:rPr>
+          <w:rFonts w:ascii="Consolas" w:eastAsiaTheme="minorEastAsia" w:hAnsi="Consolas" w:cs="Consolas"/>
+          <w:color w:val="auto"/>
+          <w:sz w:val="20"/>
+          <w:szCs w:val="20"/>
         </w:rPr>
         <w:t>testOnMarketExceptionInsufficientFamiliarValue</w:t>
       </w:r>
@@ -8167,105 +8043,19 @@
       <w:r>
         <w:rPr>
           <w:rFonts w:ascii="Consolas" w:eastAsiaTheme="minorEastAsia" w:hAnsi="Consolas" w:cs="Consolas"/>
-          <w:sz w:val="20"/>
-          <w:szCs w:val="20"/>
-        </w:rPr>
-        <w:t>-&gt;</w:t>
-      </w:r>
-      <w:r>
-        <w:rPr>
-          <w:rFonts w:ascii="Consolas" w:eastAsiaTheme="minorEastAsia" w:hAnsi="Consolas" w:cs="Consolas"/>
-          <w:sz w:val="20"/>
-          <w:szCs w:val="20"/>
-        </w:rPr>
-        <w:t xml:space="preserve">verifica </w:t>
-      </w:r>
-      <w:r>
-        <w:rPr>
-          <w:rFonts w:ascii="Consolas" w:eastAsiaTheme="minorEastAsia" w:hAnsi="Consolas" w:cs="Consolas"/>
-          <w:sz w:val="20"/>
-          <w:szCs w:val="20"/>
-        </w:rPr>
-        <w:t xml:space="preserve">nel metodo </w:t>
-      </w:r>
-      <w:proofErr w:type="spellStart"/>
-      <w:r>
-        <w:rPr>
-          <w:rFonts w:ascii="Consolas" w:eastAsiaTheme="minorEastAsia" w:hAnsi="Consolas" w:cs="Consolas"/>
-          <w:sz w:val="20"/>
-          <w:szCs w:val="20"/>
-        </w:rPr>
-        <w:t>onMarket</w:t>
-      </w:r>
-      <w:r>
-        <w:rPr>
-          <w:rFonts w:ascii="Consolas" w:eastAsiaTheme="minorEastAsia" w:hAnsi="Consolas" w:cs="Consolas"/>
-          <w:sz w:val="20"/>
-          <w:szCs w:val="20"/>
-        </w:rPr>
-        <w:t>la</w:t>
-      </w:r>
-      <w:proofErr w:type="spellEnd"/>
-      <w:r>
-        <w:rPr>
-          <w:rFonts w:ascii="Consolas" w:eastAsiaTheme="minorEastAsia" w:hAnsi="Consolas" w:cs="Consolas"/>
-          <w:sz w:val="20"/>
-          <w:szCs w:val="20"/>
-        </w:rPr>
-        <w:t xml:space="preserve"> corretta gestione dell’eccezione </w:t>
-      </w:r>
-      <w:proofErr w:type="spellStart"/>
-      <w:r>
-        <w:rPr>
-          <w:rFonts w:ascii="Consolas" w:eastAsiaTheme="minorEastAsia" w:hAnsi="Consolas" w:cs="Consolas"/>
-          <w:sz w:val="20"/>
-          <w:szCs w:val="20"/>
-        </w:rPr>
-        <w:t>In</w:t>
-      </w:r>
-      <w:r>
-        <w:rPr>
-          <w:rFonts w:ascii="Consolas" w:eastAsiaTheme="minorEastAsia" w:hAnsi="Consolas" w:cs="Consolas"/>
-          <w:sz w:val="20"/>
-          <w:szCs w:val="20"/>
-        </w:rPr>
-        <w:t>sufficientFamiliarValue</w:t>
-      </w:r>
-      <w:proofErr w:type="spellEnd"/>
-      <w:r>
-        <w:rPr>
-          <w:rFonts w:ascii="Consolas" w:eastAsiaTheme="minorEastAsia" w:hAnsi="Consolas" w:cs="Consolas"/>
-          <w:sz w:val="20"/>
-          <w:szCs w:val="20"/>
-        </w:rPr>
-        <w:t xml:space="preserve"> che si verifica spostando un famigliare </w:t>
-      </w:r>
-      <w:r>
-        <w:rPr>
-          <w:rFonts w:ascii="Consolas" w:eastAsiaTheme="minorEastAsia" w:hAnsi="Consolas" w:cs="Consolas"/>
-          <w:sz w:val="20"/>
-          <w:szCs w:val="20"/>
-        </w:rPr>
-        <w:t>con insufficiente valore per l’azione</w:t>
-      </w:r>
-    </w:p>
-    <w:p>
-      <w:pPr>
-        <w:pStyle w:val="Paragrafoelenco"/>
-        <w:numPr>
-          <w:ilvl w:val="0"/>
-          <w:numId w:val="23"/>
-        </w:numPr>
-        <w:spacing w:after="188"/>
-        <w:ind w:right="141"/>
-      </w:pPr>
-      <w:proofErr w:type="spellStart"/>
-      <w:r>
-        <w:rPr>
-          <w:rFonts w:ascii="Consolas" w:eastAsiaTheme="minorEastAsia" w:hAnsi="Consolas" w:cs="Consolas"/>
-          <w:sz w:val="20"/>
-          <w:szCs w:val="20"/>
-          <w:highlight w:val="lightGray"/>
+          <w:color w:val="auto"/>
+          <w:sz w:val="20"/>
+          <w:szCs w:val="20"/>
+        </w:rPr>
+        <w:t xml:space="preserve">, </w:t>
+      </w:r>
+      <w:proofErr w:type="spellStart"/>
+      <w:r>
+        <w:rPr>
+          <w:rFonts w:ascii="Consolas" w:eastAsiaTheme="minorEastAsia" w:hAnsi="Consolas" w:cs="Consolas"/>
+          <w:color w:val="auto"/>
+          <w:sz w:val="20"/>
+          <w:szCs w:val="20"/>
         </w:rPr>
         <w:t>testOnMarketExceptionInvalidChoice</w:t>
       </w:r>
@@ -8273,94 +8063,11 @@
       <w:r>
         <w:rPr>
           <w:rFonts w:ascii="Consolas" w:eastAsiaTheme="minorEastAsia" w:hAnsi="Consolas" w:cs="Consolas"/>
-          <w:sz w:val="20"/>
-          <w:szCs w:val="20"/>
-        </w:rPr>
-        <w:t>-&gt;</w:t>
-      </w:r>
-      <w:r>
-        <w:rPr>
-          <w:rFonts w:ascii="Consolas" w:eastAsiaTheme="minorEastAsia" w:hAnsi="Consolas" w:cs="Consolas"/>
-          <w:sz w:val="20"/>
-          <w:szCs w:val="20"/>
-        </w:rPr>
-        <w:t xml:space="preserve"> </w:t>
-      </w:r>
-      <w:r>
-        <w:rPr>
-          <w:rFonts w:ascii="Consolas" w:eastAsiaTheme="minorEastAsia" w:hAnsi="Consolas" w:cs="Consolas"/>
-          <w:sz w:val="20"/>
-          <w:szCs w:val="20"/>
-        </w:rPr>
-        <w:t xml:space="preserve">verifica </w:t>
-      </w:r>
-      <w:r>
-        <w:rPr>
-          <w:rFonts w:ascii="Consolas" w:eastAsiaTheme="minorEastAsia" w:hAnsi="Consolas" w:cs="Consolas"/>
-          <w:sz w:val="20"/>
-          <w:szCs w:val="20"/>
-        </w:rPr>
-        <w:t xml:space="preserve">nel metodo </w:t>
-      </w:r>
-      <w:proofErr w:type="spellStart"/>
-      <w:r>
-        <w:rPr>
-          <w:rFonts w:ascii="Consolas" w:eastAsiaTheme="minorEastAsia" w:hAnsi="Consolas" w:cs="Consolas"/>
-          <w:sz w:val="20"/>
-          <w:szCs w:val="20"/>
-        </w:rPr>
-        <w:t>onMarket</w:t>
-      </w:r>
-      <w:proofErr w:type="spellEnd"/>
-      <w:r>
-        <w:rPr>
-          <w:rFonts w:ascii="Consolas" w:eastAsiaTheme="minorEastAsia" w:hAnsi="Consolas" w:cs="Consolas"/>
-          <w:sz w:val="20"/>
-          <w:szCs w:val="20"/>
-        </w:rPr>
-        <w:t xml:space="preserve"> </w:t>
-      </w:r>
-      <w:r>
-        <w:rPr>
-          <w:rFonts w:ascii="Consolas" w:eastAsiaTheme="minorEastAsia" w:hAnsi="Consolas" w:cs="Consolas"/>
-          <w:sz w:val="20"/>
-          <w:szCs w:val="20"/>
-        </w:rPr>
-        <w:t xml:space="preserve">la corretta gestione dell’eccezione </w:t>
-      </w:r>
-      <w:proofErr w:type="spellStart"/>
-      <w:r>
-        <w:rPr>
-          <w:rFonts w:ascii="Consolas" w:eastAsiaTheme="minorEastAsia" w:hAnsi="Consolas" w:cs="Consolas"/>
-          <w:sz w:val="20"/>
-          <w:szCs w:val="20"/>
-        </w:rPr>
-        <w:t>In</w:t>
-      </w:r>
-      <w:r>
-        <w:rPr>
-          <w:rFonts w:ascii="Consolas" w:eastAsiaTheme="minorEastAsia" w:hAnsi="Consolas" w:cs="Consolas"/>
-          <w:sz w:val="20"/>
-          <w:szCs w:val="20"/>
-        </w:rPr>
-        <w:t>validChoice</w:t>
-      </w:r>
-      <w:proofErr w:type="spellEnd"/>
-      <w:r>
-        <w:rPr>
-          <w:rFonts w:ascii="Consolas" w:eastAsiaTheme="minorEastAsia" w:hAnsi="Consolas" w:cs="Consolas"/>
-          <w:sz w:val="20"/>
-          <w:szCs w:val="20"/>
-        </w:rPr>
-        <w:t xml:space="preserve"> che si verifica </w:t>
-      </w:r>
-      <w:r>
-        <w:rPr>
-          <w:rFonts w:ascii="Consolas" w:eastAsiaTheme="minorEastAsia" w:hAnsi="Consolas" w:cs="Consolas"/>
-          <w:sz w:val="20"/>
-          <w:szCs w:val="20"/>
-        </w:rPr>
-        <w:t>selezionando le stesse risorse quando bisogna ricevere più privilegi del consiglio</w:t>
+          <w:color w:val="auto"/>
+          <w:sz w:val="20"/>
+          <w:szCs w:val="20"/>
+        </w:rPr>
+        <w:t>)</w:t>
       </w:r>
     </w:p>
     <w:p>
@@ -8377,34 +8084,41 @@
     </w:p>
     <w:p>
       <w:pPr>
+        <w:pStyle w:val="Titolo2"/>
+      </w:pPr>
+      <w:proofErr w:type="spellStart"/>
+      <w:r>
+        <w:t>GiocatoreTest</w:t>
+      </w:r>
+      <w:proofErr w:type="spellEnd"/>
+    </w:p>
+    <w:p>
+      <w:pPr>
         <w:pStyle w:val="Paragrafoelenco"/>
         <w:spacing w:after="188"/>
         <w:ind w:left="705" w:right="141" w:firstLine="0"/>
-        <w:rPr>
-          <w:rFonts w:ascii="Consolas" w:eastAsiaTheme="minorEastAsia" w:hAnsi="Consolas" w:cs="Consolas"/>
-          <w:sz w:val="20"/>
-          <w:szCs w:val="20"/>
-        </w:rPr>
-      </w:pPr>
-    </w:p>
-    <w:p>
-      <w:pPr>
-        <w:pStyle w:val="Titolo2"/>
-      </w:pPr>
+      </w:pPr>
+      <w:r>
+        <w:t xml:space="preserve">La classe </w:t>
+      </w:r>
       <w:proofErr w:type="spellStart"/>
       <w:r>
         <w:t>GiocatoreTest</w:t>
       </w:r>
       <w:proofErr w:type="spellEnd"/>
-    </w:p>
-    <w:p>
-      <w:pPr>
-        <w:pStyle w:val="Paragrafoelenco"/>
-        <w:spacing w:after="188"/>
-        <w:ind w:left="705" w:right="141" w:firstLine="0"/>
-      </w:pPr>
-      <w:r>
-        <w:t xml:space="preserve">I test di </w:t>
+      <w:r>
+        <w:t xml:space="preserve"> ha l’obiettivo di verificare la correttezza dei metodi legati al giocatore da un punto di vista prettamente logico, non concernente la gestione di comunicazione o </w:t>
+      </w:r>
+      <w:proofErr w:type="gramStart"/>
+      <w:r>
+        <w:t>grafica .</w:t>
+      </w:r>
+      <w:r>
+        <w:t>I</w:t>
+      </w:r>
+      <w:proofErr w:type="gramEnd"/>
+      <w:r>
+        <w:t xml:space="preserve"> test di </w:t>
       </w:r>
       <w:proofErr w:type="spellStart"/>
       <w:r>
@@ -8440,7 +8154,16 @@
           <w:szCs w:val="20"/>
           <w:highlight w:val="lightGray"/>
         </w:rPr>
-        <w:t>testcheckPosizionato</w:t>
+        <w:t>testC</w:t>
+      </w:r>
+      <w:r>
+        <w:rPr>
+          <w:rFonts w:ascii="Consolas" w:eastAsiaTheme="minorEastAsia" w:hAnsi="Consolas" w:cs="Consolas"/>
+          <w:sz w:val="20"/>
+          <w:szCs w:val="20"/>
+          <w:highlight w:val="lightGray"/>
+        </w:rPr>
+        <w:t>heckPosizionato</w:t>
       </w:r>
       <w:proofErr w:type="spellEnd"/>
       <w:r>
@@ -8470,7 +8193,6 @@
           <w:szCs w:val="20"/>
           <w:highlight w:val="lightGray"/>
         </w:rPr>
-        <w:lastRenderedPageBreak/>
         <w:t>testPagaServitore</w:t>
       </w:r>
       <w:proofErr w:type="spellEnd"/>
@@ -8511,7 +8233,28 @@
         <w:ind w:left="0" w:right="141" w:firstLine="0"/>
       </w:pPr>
       <w:r>
-        <w:t xml:space="preserve">I test di </w:t>
+        <w:t xml:space="preserve">La classe </w:t>
+      </w:r>
+      <w:proofErr w:type="spellStart"/>
+      <w:r>
+        <w:t>PartitaTest</w:t>
+      </w:r>
+      <w:proofErr w:type="spellEnd"/>
+      <w:r>
+        <w:t xml:space="preserve">, a differenza di Game dove è presa in considerazione l’interazione da parte dell’utente, verifica principalmente la corretta gestione dal punto di vista logico delle fasi di raccordo tra i turni di </w:t>
+      </w:r>
+      <w:proofErr w:type="spellStart"/>
+      <w:proofErr w:type="gramStart"/>
+      <w:r>
+        <w:t>gioco.</w:t>
+      </w:r>
+      <w:r>
+        <w:t>I</w:t>
+      </w:r>
+      <w:proofErr w:type="spellEnd"/>
+      <w:proofErr w:type="gramEnd"/>
+      <w:r>
+        <w:t xml:space="preserve"> test di </w:t>
       </w:r>
       <w:proofErr w:type="spellStart"/>
       <w:r>
@@ -8712,7 +8455,7 @@
       <w:rPr>
         <w:noProof/>
       </w:rPr>
-      <w:t>22</w:t>
+      <w:t>21</w:t>
     </w:r>
     <w:r>
       <w:fldChar w:fldCharType="end"/>
@@ -9317,6 +9060,119 @@
     </w:lvl>
   </w:abstractNum>
   <w:abstractNum w:abstractNumId="3" w15:restartNumberingAfterBreak="0">
+    <w:nsid w:val="0B394A4B"/>
+    <w:multiLevelType w:val="hybridMultilevel"/>
+    <w:tmpl w:val="DBCCA042"/>
+    <w:lvl w:ilvl="0" w:tplc="04100001">
+      <w:start w:val="1"/>
+      <w:numFmt w:val="bullet"/>
+      <w:lvlText w:val=""/>
+      <w:lvlJc w:val="left"/>
+      <w:pPr>
+        <w:ind w:left="705" w:hanging="360"/>
+      </w:pPr>
+      <w:rPr>
+        <w:rFonts w:ascii="Symbol" w:hAnsi="Symbol" w:hint="default"/>
+      </w:rPr>
+    </w:lvl>
+    <w:lvl w:ilvl="1" w:tplc="04100003" w:tentative="1">
+      <w:start w:val="1"/>
+      <w:numFmt w:val="bullet"/>
+      <w:lvlText w:val="o"/>
+      <w:lvlJc w:val="left"/>
+      <w:pPr>
+        <w:ind w:left="1425" w:hanging="360"/>
+      </w:pPr>
+      <w:rPr>
+        <w:rFonts w:ascii="Courier New" w:hAnsi="Courier New" w:cs="Courier New" w:hint="default"/>
+      </w:rPr>
+    </w:lvl>
+    <w:lvl w:ilvl="2" w:tplc="04100005" w:tentative="1">
+      <w:start w:val="1"/>
+      <w:numFmt w:val="bullet"/>
+      <w:lvlText w:val=""/>
+      <w:lvlJc w:val="left"/>
+      <w:pPr>
+        <w:ind w:left="2145" w:hanging="360"/>
+      </w:pPr>
+      <w:rPr>
+        <w:rFonts w:ascii="Wingdings" w:hAnsi="Wingdings" w:hint="default"/>
+      </w:rPr>
+    </w:lvl>
+    <w:lvl w:ilvl="3" w:tplc="04100001" w:tentative="1">
+      <w:start w:val="1"/>
+      <w:numFmt w:val="bullet"/>
+      <w:lvlText w:val=""/>
+      <w:lvlJc w:val="left"/>
+      <w:pPr>
+        <w:ind w:left="2865" w:hanging="360"/>
+      </w:pPr>
+      <w:rPr>
+        <w:rFonts w:ascii="Symbol" w:hAnsi="Symbol" w:hint="default"/>
+      </w:rPr>
+    </w:lvl>
+    <w:lvl w:ilvl="4" w:tplc="04100003" w:tentative="1">
+      <w:start w:val="1"/>
+      <w:numFmt w:val="bullet"/>
+      <w:lvlText w:val="o"/>
+      <w:lvlJc w:val="left"/>
+      <w:pPr>
+        <w:ind w:left="3585" w:hanging="360"/>
+      </w:pPr>
+      <w:rPr>
+        <w:rFonts w:ascii="Courier New" w:hAnsi="Courier New" w:cs="Courier New" w:hint="default"/>
+      </w:rPr>
+    </w:lvl>
+    <w:lvl w:ilvl="5" w:tplc="04100005" w:tentative="1">
+      <w:start w:val="1"/>
+      <w:numFmt w:val="bullet"/>
+      <w:lvlText w:val=""/>
+      <w:lvlJc w:val="left"/>
+      <w:pPr>
+        <w:ind w:left="4305" w:hanging="360"/>
+      </w:pPr>
+      <w:rPr>
+        <w:rFonts w:ascii="Wingdings" w:hAnsi="Wingdings" w:hint="default"/>
+      </w:rPr>
+    </w:lvl>
+    <w:lvl w:ilvl="6" w:tplc="04100001" w:tentative="1">
+      <w:start w:val="1"/>
+      <w:numFmt w:val="bullet"/>
+      <w:lvlText w:val=""/>
+      <w:lvlJc w:val="left"/>
+      <w:pPr>
+        <w:ind w:left="5025" w:hanging="360"/>
+      </w:pPr>
+      <w:rPr>
+        <w:rFonts w:ascii="Symbol" w:hAnsi="Symbol" w:hint="default"/>
+      </w:rPr>
+    </w:lvl>
+    <w:lvl w:ilvl="7" w:tplc="04100003" w:tentative="1">
+      <w:start w:val="1"/>
+      <w:numFmt w:val="bullet"/>
+      <w:lvlText w:val="o"/>
+      <w:lvlJc w:val="left"/>
+      <w:pPr>
+        <w:ind w:left="5745" w:hanging="360"/>
+      </w:pPr>
+      <w:rPr>
+        <w:rFonts w:ascii="Courier New" w:hAnsi="Courier New" w:cs="Courier New" w:hint="default"/>
+      </w:rPr>
+    </w:lvl>
+    <w:lvl w:ilvl="8" w:tplc="04100005" w:tentative="1">
+      <w:start w:val="1"/>
+      <w:numFmt w:val="bullet"/>
+      <w:lvlText w:val=""/>
+      <w:lvlJc w:val="left"/>
+      <w:pPr>
+        <w:ind w:left="6465" w:hanging="360"/>
+      </w:pPr>
+      <w:rPr>
+        <w:rFonts w:ascii="Wingdings" w:hAnsi="Wingdings" w:hint="default"/>
+      </w:rPr>
+    </w:lvl>
+  </w:abstractNum>
+  <w:abstractNum w:abstractNumId="4" w15:restartNumberingAfterBreak="0">
     <w:nsid w:val="33D37312"/>
     <w:multiLevelType w:val="hybridMultilevel"/>
     <w:tmpl w:val="7F0A47CC"/>
@@ -9528,7 +9384,7 @@
       </w:rPr>
     </w:lvl>
   </w:abstractNum>
-  <w:abstractNum w:abstractNumId="4" w15:restartNumberingAfterBreak="0">
+  <w:abstractNum w:abstractNumId="5" w15:restartNumberingAfterBreak="0">
     <w:nsid w:val="409C57E3"/>
     <w:multiLevelType w:val="hybridMultilevel"/>
     <w:tmpl w:val="CCD0BDDC"/>
@@ -9740,7 +9596,7 @@
       </w:rPr>
     </w:lvl>
   </w:abstractNum>
-  <w:abstractNum w:abstractNumId="5" w15:restartNumberingAfterBreak="0">
+  <w:abstractNum w:abstractNumId="6" w15:restartNumberingAfterBreak="0">
     <w:nsid w:val="40BD5084"/>
     <w:multiLevelType w:val="hybridMultilevel"/>
     <w:tmpl w:val="1896BACC"/>
@@ -9952,7 +9808,7 @@
       </w:rPr>
     </w:lvl>
   </w:abstractNum>
-  <w:abstractNum w:abstractNumId="6" w15:restartNumberingAfterBreak="0">
+  <w:abstractNum w:abstractNumId="7" w15:restartNumberingAfterBreak="0">
     <w:nsid w:val="52973C5E"/>
     <w:multiLevelType w:val="hybridMultilevel"/>
     <w:tmpl w:val="50B6B03C"/>
@@ -10164,7 +10020,7 @@
       </w:rPr>
     </w:lvl>
   </w:abstractNum>
-  <w:abstractNum w:abstractNumId="7" w15:restartNumberingAfterBreak="0">
+  <w:abstractNum w:abstractNumId="8" w15:restartNumberingAfterBreak="0">
     <w:nsid w:val="64AC6C0C"/>
     <w:multiLevelType w:val="hybridMultilevel"/>
     <w:tmpl w:val="9E4C7330"/>
@@ -10277,7 +10133,7 @@
       </w:rPr>
     </w:lvl>
   </w:abstractNum>
-  <w:abstractNum w:abstractNumId="8" w15:restartNumberingAfterBreak="0">
+  <w:abstractNum w:abstractNumId="9" w15:restartNumberingAfterBreak="0">
     <w:nsid w:val="681133CA"/>
     <w:multiLevelType w:val="hybridMultilevel"/>
     <w:tmpl w:val="B0787C60"/>
@@ -10390,7 +10246,7 @@
       </w:rPr>
     </w:lvl>
   </w:abstractNum>
-  <w:abstractNum w:abstractNumId="9" w15:restartNumberingAfterBreak="0">
+  <w:abstractNum w:abstractNumId="10" w15:restartNumberingAfterBreak="0">
     <w:nsid w:val="6B3D5583"/>
     <w:multiLevelType w:val="hybridMultilevel"/>
     <w:tmpl w:val="7B4A3FB6"/>
@@ -10602,7 +10458,7 @@
       </w:rPr>
     </w:lvl>
   </w:abstractNum>
-  <w:abstractNum w:abstractNumId="10" w15:restartNumberingAfterBreak="0">
+  <w:abstractNum w:abstractNumId="11" w15:restartNumberingAfterBreak="0">
     <w:nsid w:val="6E4B11B9"/>
     <w:multiLevelType w:val="multilevel"/>
     <w:tmpl w:val="CE72AB0A"/>
@@ -10816,7 +10672,7 @@
       </w:rPr>
     </w:lvl>
   </w:abstractNum>
-  <w:abstractNum w:abstractNumId="11" w15:restartNumberingAfterBreak="0">
+  <w:abstractNum w:abstractNumId="12" w15:restartNumberingAfterBreak="0">
     <w:nsid w:val="721C7C13"/>
     <w:multiLevelType w:val="hybridMultilevel"/>
     <w:tmpl w:val="5E822B10"/>
@@ -11028,7 +10884,7 @@
       </w:rPr>
     </w:lvl>
   </w:abstractNum>
-  <w:abstractNum w:abstractNumId="12" w15:restartNumberingAfterBreak="0">
+  <w:abstractNum w:abstractNumId="13" w15:restartNumberingAfterBreak="0">
     <w:nsid w:val="73A97060"/>
     <w:multiLevelType w:val="hybridMultilevel"/>
     <w:tmpl w:val="D01C53F4"/>
@@ -11240,7 +11096,7 @@
       </w:rPr>
     </w:lvl>
   </w:abstractNum>
-  <w:abstractNum w:abstractNumId="13" w15:restartNumberingAfterBreak="0">
+  <w:abstractNum w:abstractNumId="14" w15:restartNumberingAfterBreak="0">
     <w:nsid w:val="7A561953"/>
     <w:multiLevelType w:val="hybridMultilevel"/>
     <w:tmpl w:val="53F4116A"/>
@@ -11452,7 +11308,7 @@
       </w:rPr>
     </w:lvl>
   </w:abstractNum>
-  <w:abstractNum w:abstractNumId="14" w15:restartNumberingAfterBreak="0">
+  <w:abstractNum w:abstractNumId="15" w15:restartNumberingAfterBreak="0">
     <w:nsid w:val="7C6615B1"/>
     <w:multiLevelType w:val="hybridMultilevel"/>
     <w:tmpl w:val="53F4116A"/>
@@ -11664,7 +11520,7 @@
       </w:rPr>
     </w:lvl>
   </w:abstractNum>
-  <w:abstractNum w:abstractNumId="15" w15:restartNumberingAfterBreak="0">
+  <w:abstractNum w:abstractNumId="16" w15:restartNumberingAfterBreak="0">
     <w:nsid w:val="7CD662E2"/>
     <w:multiLevelType w:val="hybridMultilevel"/>
     <w:tmpl w:val="ABC2AB8E"/>
@@ -11778,79 +11634,82 @@
     </w:lvl>
   </w:abstractNum>
   <w:num w:numId="1">
-    <w:abstractNumId w:val="11"/>
+    <w:abstractNumId w:val="12"/>
   </w:num>
   <w:num w:numId="2">
-    <w:abstractNumId w:val="3"/>
+    <w:abstractNumId w:val="4"/>
   </w:num>
   <w:num w:numId="3">
     <w:abstractNumId w:val="1"/>
   </w:num>
   <w:num w:numId="4">
-    <w:abstractNumId w:val="6"/>
+    <w:abstractNumId w:val="7"/>
   </w:num>
   <w:num w:numId="5">
-    <w:abstractNumId w:val="12"/>
+    <w:abstractNumId w:val="13"/>
   </w:num>
   <w:num w:numId="6">
-    <w:abstractNumId w:val="13"/>
+    <w:abstractNumId w:val="14"/>
   </w:num>
   <w:num w:numId="7">
     <w:abstractNumId w:val="0"/>
   </w:num>
   <w:num w:numId="8">
+    <w:abstractNumId w:val="10"/>
+  </w:num>
+  <w:num w:numId="9">
+    <w:abstractNumId w:val="6"/>
+  </w:num>
+  <w:num w:numId="10">
+    <w:abstractNumId w:val="5"/>
+  </w:num>
+  <w:num w:numId="11">
+    <w:abstractNumId w:val="11"/>
+  </w:num>
+  <w:num w:numId="12">
+    <w:abstractNumId w:val="11"/>
+  </w:num>
+  <w:num w:numId="13">
+    <w:abstractNumId w:val="15"/>
+  </w:num>
+  <w:num w:numId="14">
     <w:abstractNumId w:val="9"/>
   </w:num>
-  <w:num w:numId="9">
-    <w:abstractNumId w:val="5"/>
-  </w:num>
-  <w:num w:numId="10">
-    <w:abstractNumId w:val="4"/>
-  </w:num>
-  <w:num w:numId="11">
-    <w:abstractNumId w:val="10"/>
-  </w:num>
-  <w:num w:numId="12">
-    <w:abstractNumId w:val="10"/>
-  </w:num>
-  <w:num w:numId="13">
-    <w:abstractNumId w:val="14"/>
-  </w:num>
-  <w:num w:numId="14">
-    <w:abstractNumId w:val="8"/>
-  </w:num>
   <w:num w:numId="15">
-    <w:abstractNumId w:val="10"/>
+    <w:abstractNumId w:val="11"/>
   </w:num>
   <w:num w:numId="16">
-    <w:abstractNumId w:val="10"/>
+    <w:abstractNumId w:val="11"/>
   </w:num>
   <w:num w:numId="17">
-    <w:abstractNumId w:val="10"/>
+    <w:abstractNumId w:val="11"/>
   </w:num>
   <w:num w:numId="18">
-    <w:abstractNumId w:val="10"/>
+    <w:abstractNumId w:val="11"/>
   </w:num>
   <w:num w:numId="19">
-    <w:abstractNumId w:val="10"/>
+    <w:abstractNumId w:val="11"/>
   </w:num>
   <w:num w:numId="20">
-    <w:abstractNumId w:val="10"/>
+    <w:abstractNumId w:val="11"/>
   </w:num>
   <w:num w:numId="21">
-    <w:abstractNumId w:val="10"/>
+    <w:abstractNumId w:val="11"/>
   </w:num>
   <w:num w:numId="22">
-    <w:abstractNumId w:val="10"/>
+    <w:abstractNumId w:val="11"/>
   </w:num>
   <w:num w:numId="23">
-    <w:abstractNumId w:val="15"/>
+    <w:abstractNumId w:val="16"/>
   </w:num>
   <w:num w:numId="24">
-    <w:abstractNumId w:val="7"/>
+    <w:abstractNumId w:val="8"/>
   </w:num>
   <w:num w:numId="25">
     <w:abstractNumId w:val="2"/>
+  </w:num>
+  <w:num w:numId="26">
+    <w:abstractNumId w:val="3"/>
   </w:num>
 </w:numbering>
 </file>
@@ -12311,7 +12170,6 @@
   <w:style w:type="character" w:default="1" w:styleId="Carpredefinitoparagrafo">
     <w:name w:val="Default Paragraph Font"/>
     <w:uiPriority w:val="1"/>
-    <w:semiHidden/>
     <w:unhideWhenUsed/>
   </w:style>
   <w:style w:type="table" w:default="1" w:styleId="Tabellanormale">
@@ -12765,7 +12623,7 @@
 </file>
 
 <file path=customXml/itemProps1.xml><?xml version="1.0" encoding="utf-8"?>
-<ds:datastoreItem xmlns:ds="http://schemas.openxmlformats.org/officeDocument/2006/customXml" ds:itemID="{296A7AFD-B6DA-4E0B-A163-AF27A8A4AA33}">
+<ds:datastoreItem xmlns:ds="http://schemas.openxmlformats.org/officeDocument/2006/customXml" ds:itemID="{7358CE05-2C1A-4A43-BD26-356324DCDE50}">
   <ds:schemaRefs>
     <ds:schemaRef ds:uri="http://schemas.openxmlformats.org/officeDocument/2006/bibliography"/>
   </ds:schemaRefs>

</xml_diff>

<commit_message>
Fixed model UML classe
</commit_message>
<xml_diff>
--- a/IlMagnifico/res/docs/documento_di_progetto.docx
+++ b/IlMagnifico/res/docs/documento_di_progetto.docx
@@ -1,6 +1,6 @@
 
 <file path=word/document.xml><?xml version="1.0" encoding="utf-8"?>
-<w:document xmlns:wpc="http://schemas.microsoft.com/office/word/2010/wordprocessingCanvas" xmlns:cx="http://schemas.microsoft.com/office/drawing/2014/chartex" xmlns:cx1="http://schemas.microsoft.com/office/drawing/2015/9/8/chartex" xmlns:cx2="http://schemas.microsoft.com/office/drawing/2015/10/21/chartex" xmlns:cx3="http://schemas.microsoft.com/office/drawing/2016/5/9/chartex" xmlns:cx4="http://schemas.microsoft.com/office/drawing/2016/5/10/chartex" xmlns:cx5="http://schemas.microsoft.com/office/drawing/2016/5/11/chartex" xmlns:mc="http://schemas.openxmlformats.org/markup-compatibility/2006" xmlns:o="urn:schemas-microsoft-com:office:office" xmlns:r="http://schemas.openxmlformats.org/officeDocument/2006/relationships" xmlns:m="http://schemas.openxmlformats.org/officeDocument/2006/math" xmlns:v="urn:schemas-microsoft-com:vml" xmlns:wp14="http://schemas.microsoft.com/office/word/2010/wordprocessingDrawing" xmlns:wp="http://schemas.openxmlformats.org/drawingml/2006/wordprocessingDrawing" xmlns:w10="urn:schemas-microsoft-com:office:word" xmlns:w="http://schemas.openxmlformats.org/wordprocessingml/2006/main" xmlns:w14="http://schemas.microsoft.com/office/word/2010/wordml" xmlns:w15="http://schemas.microsoft.com/office/word/2012/wordml" xmlns:w16se="http://schemas.microsoft.com/office/word/2015/wordml/symex" xmlns:wpg="http://schemas.microsoft.com/office/word/2010/wordprocessingGroup" xmlns:wpi="http://schemas.microsoft.com/office/word/2010/wordprocessingInk" xmlns:wne="http://schemas.microsoft.com/office/word/2006/wordml" xmlns:wps="http://schemas.microsoft.com/office/word/2010/wordprocessingShape" mc:Ignorable="w14 w15 w16se wp14">
+<w:document xmlns:wpc="http://schemas.microsoft.com/office/word/2010/wordprocessingCanvas" xmlns:mc="http://schemas.openxmlformats.org/markup-compatibility/2006" xmlns:o="urn:schemas-microsoft-com:office:office" xmlns:r="http://schemas.openxmlformats.org/officeDocument/2006/relationships" xmlns:m="http://schemas.openxmlformats.org/officeDocument/2006/math" xmlns:v="urn:schemas-microsoft-com:vml" xmlns:wp14="http://schemas.microsoft.com/office/word/2010/wordprocessingDrawing" xmlns:wp="http://schemas.openxmlformats.org/drawingml/2006/wordprocessingDrawing" xmlns:w10="urn:schemas-microsoft-com:office:word" xmlns:w="http://schemas.openxmlformats.org/wordprocessingml/2006/main" xmlns:w14="http://schemas.microsoft.com/office/word/2010/wordml" xmlns:w15="http://schemas.microsoft.com/office/word/2012/wordml" xmlns:wpg="http://schemas.microsoft.com/office/word/2010/wordprocessingGroup" xmlns:wpi="http://schemas.microsoft.com/office/word/2010/wordprocessingInk" xmlns:wne="http://schemas.microsoft.com/office/word/2006/wordml" xmlns:wps="http://schemas.microsoft.com/office/word/2010/wordprocessingShape" mc:Ignorable="w14 w15 wp14">
   <w:body>
     <w:p>
       <w:pPr>
@@ -650,21 +650,7 @@
                 <w:rStyle w:val="Collegamentoipertestuale"/>
                 <w:noProof/>
               </w:rPr>
-              <w:t>Il giocatore ed i compone</w:t>
-            </w:r>
-            <w:r>
-              <w:rPr>
-                <w:rStyle w:val="Collegamentoipertestuale"/>
-                <w:noProof/>
-              </w:rPr>
-              <w:t>n</w:t>
-            </w:r>
-            <w:r>
-              <w:rPr>
-                <w:rStyle w:val="Collegamentoipertestuale"/>
-                <w:noProof/>
-              </w:rPr>
-              <w:t>ti del gioco</w:t>
+              <w:t>Il giocatore ed i componenti del gioco</w:t>
             </w:r>
             <w:r>
               <w:rPr>
@@ -2642,7 +2628,6 @@
       <w:r>
         <w:rPr>
           <w:noProof/>
-          <w:lang w:eastAsia="ja-JP"/>
         </w:rPr>
         <w:drawing>
           <wp:anchor distT="0" distB="0" distL="114300" distR="114300" simplePos="0" relativeHeight="251675648" behindDoc="0" locked="0" layoutInCell="1" allowOverlap="1" wp14:anchorId="1974CC8A" wp14:editId="30D778E4">
@@ -2791,7 +2776,6 @@
       <w:r>
         <w:rPr>
           <w:noProof/>
-          <w:lang w:eastAsia="ja-JP"/>
         </w:rPr>
         <w:drawing>
           <wp:anchor distT="0" distB="0" distL="114300" distR="114300" simplePos="0" relativeHeight="251673600" behindDoc="0" locked="0" layoutInCell="1" allowOverlap="1" wp14:anchorId="242A71A6" wp14:editId="0B56B96F">
@@ -3008,7 +2992,6 @@
       <w:r>
         <w:rPr>
           <w:noProof/>
-          <w:lang w:eastAsia="ja-JP"/>
         </w:rPr>
         <w:drawing>
           <wp:anchor distT="0" distB="0" distL="114300" distR="114300" simplePos="0" relativeHeight="251674624" behindDoc="0" locked="0" layoutInCell="1" allowOverlap="1" wp14:anchorId="46D547FF" wp14:editId="7F37D15B">
@@ -3269,22 +3252,21 @@
       <w:r>
         <w:rPr>
           <w:noProof/>
-          <w:lang w:eastAsia="ja-JP"/>
         </w:rPr>
         <w:lastRenderedPageBreak/>
         <w:drawing>
-          <wp:anchor distT="0" distB="0" distL="114300" distR="114300" simplePos="0" relativeHeight="251667456" behindDoc="0" locked="0" layoutInCell="1" allowOverlap="1" wp14:anchorId="6AA6D393" wp14:editId="1D0FACCF">
+          <wp:anchor distT="0" distB="0" distL="114300" distR="114300" simplePos="0" relativeHeight="251680768" behindDoc="0" locked="0" layoutInCell="1" allowOverlap="1" wp14:anchorId="4E1E5AE2" wp14:editId="7D917673">
             <wp:simplePos x="0" y="0"/>
             <wp:positionH relativeFrom="column">
-              <wp:posOffset>960376</wp:posOffset>
+              <wp:posOffset>965200</wp:posOffset>
             </wp:positionH>
             <wp:positionV relativeFrom="paragraph">
-              <wp:posOffset>396875</wp:posOffset>
+              <wp:posOffset>397510</wp:posOffset>
             </wp:positionV>
-            <wp:extent cx="3371850" cy="3416935"/>
-            <wp:effectExtent l="0" t="0" r="0" b="0"/>
+            <wp:extent cx="3368040" cy="3413125"/>
+            <wp:effectExtent l="0" t="0" r="3810" b="0"/>
             <wp:wrapTopAndBottom/>
-            <wp:docPr id="6" name="Immagine 6" descr="C:\Users\Matteo\Desktop\Main.emf"/>
+            <wp:docPr id="4" name="Immagine 4" descr="C:\Users\Matteo\Downloads\Carta.emf"/>
             <wp:cNvGraphicFramePr>
               <a:graphicFrameLocks xmlns:a="http://schemas.openxmlformats.org/drawingml/2006/main" noChangeAspect="1"/>
             </wp:cNvGraphicFramePr>
@@ -3292,7 +3274,7 @@
               <a:graphicData uri="http://schemas.openxmlformats.org/drawingml/2006/picture">
                 <pic:pic xmlns:pic="http://schemas.openxmlformats.org/drawingml/2006/picture">
                   <pic:nvPicPr>
-                    <pic:cNvPr id="0" name="Picture 2" descr="C:\Users\Matteo\Desktop\Main.emf"/>
+                    <pic:cNvPr id="0" name="Picture 1" descr="C:\Users\Matteo\Downloads\Carta.emf"/>
                     <pic:cNvPicPr>
                       <a:picLocks noChangeAspect="1" noChangeArrowheads="1"/>
                     </pic:cNvPicPr>
@@ -3313,7 +3295,7 @@
                   <pic:spPr bwMode="auto">
                     <a:xfrm>
                       <a:off x="0" y="0"/>
-                      <a:ext cx="3371850" cy="3416935"/>
+                      <a:ext cx="3368040" cy="3413125"/>
                     </a:xfrm>
                     <a:prstGeom prst="rect">
                       <a:avLst/>
@@ -3515,26 +3497,25 @@
       </w:r>
       <w:r>
         <w:lastRenderedPageBreak/>
-        <w:t xml:space="preserve">il tabellone. Tutti i metodi per lo spostamento del famigliare sono </w:t>
+        <w:t xml:space="preserve">il tabellone. Tutti i metodi per lo spostamento del famigliare sono raggruppati in </w:t>
       </w:r>
       <w:r>
         <w:rPr>
           <w:noProof/>
-          <w:lang w:eastAsia="ja-JP"/>
         </w:rPr>
         <w:drawing>
-          <wp:anchor distT="0" distB="0" distL="114300" distR="114300" simplePos="0" relativeHeight="251668480" behindDoc="0" locked="0" layoutInCell="1" allowOverlap="1" wp14:anchorId="123FB26B" wp14:editId="30AC7209">
+          <wp:anchor distT="0" distB="0" distL="114300" distR="114300" simplePos="0" relativeHeight="251681792" behindDoc="0" locked="0" layoutInCell="1" allowOverlap="1" wp14:anchorId="361032AC" wp14:editId="2674BBC0">
             <wp:simplePos x="0" y="0"/>
             <wp:positionH relativeFrom="column">
-              <wp:posOffset>-584835</wp:posOffset>
+              <wp:posOffset>5080</wp:posOffset>
             </wp:positionH>
-            <wp:positionV relativeFrom="page">
-              <wp:posOffset>1801495</wp:posOffset>
+            <wp:positionV relativeFrom="paragraph">
+              <wp:posOffset>394648</wp:posOffset>
             </wp:positionV>
-            <wp:extent cx="3371850" cy="4159250"/>
+            <wp:extent cx="5490845" cy="4617085"/>
             <wp:effectExtent l="0" t="0" r="0" b="0"/>
             <wp:wrapSquare wrapText="bothSides"/>
-            <wp:docPr id="9" name="Immagine 9" descr="C:\Users\Matteo\Desktop\SpazioAzione.emf"/>
+            <wp:docPr id="10" name="Immagine 10" descr="C:\Users\Matteo\Desktop\SpazioAzione.emf"/>
             <wp:cNvGraphicFramePr>
               <a:graphicFrameLocks xmlns:a="http://schemas.openxmlformats.org/drawingml/2006/main" noChangeAspect="1"/>
             </wp:cNvGraphicFramePr>
@@ -3563,7 +3544,7 @@
                   <pic:spPr bwMode="auto">
                     <a:xfrm>
                       <a:off x="0" y="0"/>
-                      <a:ext cx="3371850" cy="4159250"/>
+                      <a:ext cx="5490845" cy="4617085"/>
                     </a:xfrm>
                     <a:prstGeom prst="rect">
                       <a:avLst/>
@@ -3587,22 +3568,341 @@
       </w:r>
       <w:r>
         <w:rPr>
+          <w:rFonts w:ascii="Consolas" w:eastAsiaTheme="minorEastAsia" w:hAnsi="Consolas" w:cs="Consolas"/>
+          <w:color w:val="auto"/>
+          <w:sz w:val="20"/>
+          <w:szCs w:val="20"/>
+        </w:rPr>
+        <w:t>Famigliare</w:t>
+      </w:r>
+      <w:r>
+        <w:t xml:space="preserve"> e fanno tutti riferimento a </w:t>
+      </w:r>
+      <w:proofErr w:type="spellStart"/>
+      <w:r>
+        <w:rPr>
+          <w:rFonts w:ascii="Consolas" w:eastAsiaTheme="minorEastAsia" w:hAnsi="Consolas" w:cs="Consolas"/>
+          <w:color w:val="auto"/>
+          <w:sz w:val="20"/>
+          <w:szCs w:val="20"/>
+        </w:rPr>
+        <w:t>SpazioAzione</w:t>
+      </w:r>
+      <w:proofErr w:type="spellEnd"/>
+      <w:r>
+        <w:t>.</w:t>
+      </w:r>
+    </w:p>
+    <w:p>
+      <w:pPr>
+        <w:spacing w:line="240" w:lineRule="auto"/>
+        <w:ind w:left="0" w:right="141"/>
+        <w:jc w:val="center"/>
+      </w:pPr>
+      <w:r>
+        <w:t>Figura 5: Classi “</w:t>
+      </w:r>
+      <w:proofErr w:type="spellStart"/>
+      <w:r>
+        <w:t>SpazioAzione</w:t>
+      </w:r>
+      <w:proofErr w:type="spellEnd"/>
+      <w:r>
+        <w:t>” e “Famigliare”</w:t>
+      </w:r>
+    </w:p>
+    <w:p>
+      <w:pPr>
+        <w:spacing w:after="424"/>
+        <w:ind w:left="0" w:right="141"/>
+      </w:pPr>
+      <w:r>
+        <w:t xml:space="preserve">Ogni famigliare ha all'interno un riferimento al proprio giocatore possessore che a sua </w:t>
+      </w:r>
+      <w:proofErr w:type="gramStart"/>
+      <w:r>
+        <w:t>volta</w:t>
+      </w:r>
+      <w:proofErr w:type="gramEnd"/>
+      <w:r>
+        <w:t xml:space="preserve"> ha un riferimento al tabellone in uso nel gioco. Di conseguenza, il tabellone è apertamente accessibile al famigliare, che può così mantenere i propri metodi relativi allo spostamento ed ai controlli applicati nel corso di </w:t>
+      </w:r>
+      <w:r>
+        <w:t>quest’ultimo</w:t>
+      </w:r>
+      <w:r>
+        <w:t>.</w:t>
+      </w:r>
+      <w:r>
+        <w:t xml:space="preserve"> Le variazioni temporanee da applicare come controllo prima di eseguire l’effettivo spostamento del famigliare sono applicate ad un clone del </w:t>
+      </w:r>
+      <w:r>
+        <w:rPr>
+          <w:rFonts w:ascii="Consolas" w:eastAsiaTheme="minorEastAsia" w:hAnsi="Consolas" w:cs="Consolas"/>
+          <w:color w:val="auto"/>
+          <w:sz w:val="20"/>
+          <w:szCs w:val="20"/>
+        </w:rPr>
+        <w:t>Famigliare</w:t>
+      </w:r>
+      <w:r>
+        <w:t xml:space="preserve"> stesso che, se i controlli vanno a buon fine, copierà i propri valori modificati all’interno del </w:t>
+      </w:r>
+      <w:r>
+        <w:rPr>
+          <w:rFonts w:ascii="Consolas" w:eastAsiaTheme="minorEastAsia" w:hAnsi="Consolas" w:cs="Consolas"/>
+          <w:color w:val="auto"/>
+          <w:sz w:val="20"/>
+          <w:szCs w:val="20"/>
+        </w:rPr>
+        <w:t>Famigliare</w:t>
+      </w:r>
+      <w:r>
+        <w:t xml:space="preserve"> originale. Da qui l’utilizzo di </w:t>
+      </w:r>
+      <w:proofErr w:type="spellStart"/>
+      <w:r>
+        <w:rPr>
+          <w:rFonts w:ascii="Consolas" w:eastAsiaTheme="minorEastAsia" w:hAnsi="Consolas" w:cs="Consolas"/>
+          <w:b/>
+          <w:color w:val="auto"/>
+          <w:sz w:val="20"/>
+          <w:szCs w:val="20"/>
+        </w:rPr>
+        <w:t>cloneFamigliare</w:t>
+      </w:r>
+      <w:proofErr w:type="spellEnd"/>
+      <w:r>
+        <w:t xml:space="preserve"> e </w:t>
+      </w:r>
+      <w:proofErr w:type="spellStart"/>
+      <w:r>
+        <w:rPr>
+          <w:rFonts w:ascii="Consolas" w:eastAsiaTheme="minorEastAsia" w:hAnsi="Consolas" w:cs="Consolas"/>
+          <w:b/>
+          <w:color w:val="auto"/>
+          <w:sz w:val="20"/>
+          <w:szCs w:val="20"/>
+        </w:rPr>
+        <w:t>MergeFamigliare</w:t>
+      </w:r>
+      <w:proofErr w:type="spellEnd"/>
+      <w:r>
+        <w:t>, metodi che si occupano rispettivamente di creare il clone e distruggerlo copiando il contenuto all’interno del Famigliare d’origine.</w:t>
+      </w:r>
+    </w:p>
+    <w:p>
+      <w:pPr>
+        <w:spacing w:after="424"/>
+        <w:ind w:left="0" w:right="141"/>
+        <w:rPr>
+          <w:rFonts w:ascii="Times New Roman" w:eastAsia="Times New Roman" w:hAnsi="Times New Roman" w:cs="Times New Roman"/>
+          <w:snapToGrid w:val="0"/>
+          <w:w w:val="0"/>
+          <w:sz w:val="0"/>
+          <w:szCs w:val="0"/>
+          <w:u w:color="000000"/>
+          <w:bdr w:val="none" w:sz="0" w:space="0" w:color="000000"/>
+          <w:shd w:val="clear" w:color="000000" w:fill="000000"/>
+          <w:lang w:val="x-none" w:eastAsia="x-none" w:bidi="x-none"/>
+        </w:rPr>
+      </w:pPr>
+      <w:r>
+        <w:lastRenderedPageBreak/>
+        <w:t xml:space="preserve">A loro volta, gli spazi presenti sul tabellone sono riassunti in </w:t>
+      </w:r>
+      <w:proofErr w:type="spellStart"/>
+      <w:r>
+        <w:rPr>
+          <w:rFonts w:ascii="Consolas" w:eastAsiaTheme="minorEastAsia" w:hAnsi="Consolas" w:cs="Consolas"/>
+          <w:color w:val="auto"/>
+          <w:sz w:val="20"/>
+          <w:szCs w:val="20"/>
+        </w:rPr>
+        <w:t>SpazioAzione</w:t>
+      </w:r>
+      <w:proofErr w:type="spellEnd"/>
+      <w:r>
+        <w:t xml:space="preserve"> tramite delle variabili che assumono valore </w:t>
+      </w:r>
+      <w:proofErr w:type="spellStart"/>
+      <w:r>
+        <w:rPr>
+          <w:rFonts w:ascii="Consolas" w:eastAsiaTheme="minorEastAsia" w:hAnsi="Consolas" w:cs="Consolas"/>
+          <w:b/>
+          <w:color w:val="auto"/>
+          <w:sz w:val="20"/>
+          <w:szCs w:val="20"/>
+        </w:rPr>
+        <w:t>null</w:t>
+      </w:r>
+      <w:proofErr w:type="spellEnd"/>
+      <w:r>
+        <w:t xml:space="preserve"> quando lo spazio non è occupato ed il valore del famigliare quando invece sono occupate. Nel caso di spazi con più pedine si </w:t>
+      </w:r>
+      <w:r>
+        <w:t>utilizzano</w:t>
+      </w:r>
+      <w:r>
+        <w:t xml:space="preserve"> degli </w:t>
+      </w:r>
+      <w:proofErr w:type="spellStart"/>
+      <w:r>
+        <w:rPr>
+          <w:rFonts w:ascii="Consolas" w:eastAsiaTheme="minorEastAsia" w:hAnsi="Consolas" w:cs="Consolas"/>
+          <w:color w:val="auto"/>
+          <w:sz w:val="20"/>
+          <w:szCs w:val="20"/>
+        </w:rPr>
+        <w:t>ArrayList</w:t>
+      </w:r>
+      <w:proofErr w:type="spellEnd"/>
+      <w:r>
+        <w:t xml:space="preserve"> di variabili </w:t>
+      </w:r>
+      <w:r>
+        <w:rPr>
+          <w:rFonts w:ascii="Consolas" w:eastAsiaTheme="minorEastAsia" w:hAnsi="Consolas" w:cs="Consolas"/>
+          <w:color w:val="auto"/>
+          <w:sz w:val="20"/>
+          <w:szCs w:val="20"/>
+        </w:rPr>
+        <w:t>Famigliare</w:t>
+      </w:r>
+      <w:r>
+        <w:t>.</w:t>
+      </w:r>
+      <w:r>
+        <w:rPr>
+          <w:rFonts w:ascii="Times New Roman" w:eastAsia="Times New Roman" w:hAnsi="Times New Roman" w:cs="Times New Roman"/>
+          <w:snapToGrid w:val="0"/>
+          <w:w w:val="0"/>
+          <w:sz w:val="0"/>
+          <w:szCs w:val="0"/>
+          <w:u w:color="000000"/>
+          <w:bdr w:val="none" w:sz="0" w:space="0" w:color="000000"/>
+          <w:shd w:val="clear" w:color="000000" w:fill="000000"/>
+          <w:lang w:val="x-none" w:eastAsia="x-none" w:bidi="x-none"/>
+        </w:rPr>
+        <w:t xml:space="preserve"> </w:t>
+      </w:r>
+    </w:p>
+    <w:p>
+      <w:pPr>
+        <w:spacing w:after="424"/>
+        <w:ind w:left="0" w:right="141"/>
+        <w:rPr>
+          <w:rFonts w:ascii="Times New Roman" w:eastAsia="Times New Roman" w:hAnsi="Times New Roman" w:cs="Times New Roman"/>
+          <w:snapToGrid w:val="0"/>
+          <w:w w:val="0"/>
+          <w:sz w:val="0"/>
+          <w:szCs w:val="0"/>
+          <w:u w:color="000000"/>
+          <w:bdr w:val="none" w:sz="0" w:space="0" w:color="000000"/>
+          <w:shd w:val="clear" w:color="000000" w:fill="000000"/>
+          <w:lang w:val="x-none" w:eastAsia="x-none" w:bidi="x-none"/>
+        </w:rPr>
+      </w:pPr>
+      <w:r>
+        <w:t xml:space="preserve">All’interno di </w:t>
+      </w:r>
+      <w:proofErr w:type="spellStart"/>
+      <w:r>
+        <w:rPr>
+          <w:rFonts w:ascii="Consolas" w:eastAsiaTheme="minorEastAsia" w:hAnsi="Consolas" w:cs="Consolas"/>
+          <w:color w:val="auto"/>
+          <w:sz w:val="20"/>
+          <w:szCs w:val="20"/>
+        </w:rPr>
+        <w:t>SpazioAzione</w:t>
+      </w:r>
+      <w:proofErr w:type="spellEnd"/>
+      <w:r>
+        <w:t xml:space="preserve"> vi sono i principali metodi che assieme agli altri metodi contenuti in </w:t>
+      </w:r>
+      <w:r>
+        <w:rPr>
+          <w:rFonts w:ascii="Consolas" w:eastAsiaTheme="minorEastAsia" w:hAnsi="Consolas" w:cs="Consolas"/>
+          <w:color w:val="auto"/>
+          <w:sz w:val="20"/>
+          <w:szCs w:val="20"/>
+        </w:rPr>
+        <w:t>Famigliare</w:t>
+      </w:r>
+      <w:r>
+        <w:t xml:space="preserve">, concorrono a gestire tutte le conseguenze dello spostamento di un </w:t>
+      </w:r>
+      <w:r>
+        <w:rPr>
+          <w:rFonts w:ascii="Consolas" w:eastAsiaTheme="minorEastAsia" w:hAnsi="Consolas" w:cs="Consolas"/>
+          <w:color w:val="auto"/>
+          <w:sz w:val="20"/>
+          <w:szCs w:val="20"/>
+        </w:rPr>
+        <w:t>Famigliare</w:t>
+      </w:r>
+      <w:r>
+        <w:t xml:space="preserve"> sul tabellone.</w:t>
+      </w:r>
+      <w:r>
+        <w:rPr>
+          <w:rFonts w:ascii="Times New Roman" w:eastAsia="Times New Roman" w:hAnsi="Times New Roman" w:cs="Times New Roman"/>
+          <w:snapToGrid w:val="0"/>
+          <w:w w:val="0"/>
+          <w:sz w:val="0"/>
+          <w:szCs w:val="0"/>
+          <w:u w:color="000000"/>
+          <w:bdr w:val="none" w:sz="0" w:space="0" w:color="000000"/>
+          <w:shd w:val="clear" w:color="000000" w:fill="000000"/>
+          <w:lang w:val="x-none" w:eastAsia="x-none" w:bidi="x-none"/>
+        </w:rPr>
+        <w:t xml:space="preserve"> </w:t>
+      </w:r>
+    </w:p>
+    <w:p>
+      <w:pPr>
+        <w:pStyle w:val="Titolo2"/>
+        <w:ind w:left="704" w:hanging="719"/>
+      </w:pPr>
+      <w:bookmarkStart w:id="11" w:name="_Toc485292866"/>
+      <w:r>
+        <w:t>La classe Partita</w:t>
+      </w:r>
+      <w:bookmarkEnd w:id="11"/>
+    </w:p>
+    <w:p>
+      <w:pPr>
+        <w:spacing w:after="424"/>
+        <w:ind w:left="0" w:right="141"/>
+        <w:rPr>
+          <w:rFonts w:ascii="Times New Roman" w:eastAsia="Times New Roman" w:hAnsi="Times New Roman" w:cs="Times New Roman"/>
+          <w:snapToGrid w:val="0"/>
+          <w:w w:val="0"/>
+          <w:sz w:val="0"/>
+          <w:szCs w:val="0"/>
+          <w:u w:color="000000"/>
+          <w:bdr w:val="none" w:sz="0" w:space="0" w:color="000000"/>
+          <w:shd w:val="clear" w:color="000000" w:fill="000000"/>
+          <w:lang w:val="x-none" w:eastAsia="x-none" w:bidi="x-none"/>
+        </w:rPr>
+      </w:pPr>
+      <w:r>
+        <w:rPr>
           <w:noProof/>
-          <w:lang w:eastAsia="ja-JP"/>
         </w:rPr>
         <w:drawing>
-          <wp:anchor distT="0" distB="0" distL="114300" distR="114300" simplePos="0" relativeHeight="251669504" behindDoc="0" locked="0" layoutInCell="1" allowOverlap="1" wp14:anchorId="29CDD907" wp14:editId="590BBA08">
+          <wp:anchor distT="0" distB="0" distL="114300" distR="114300" simplePos="0" relativeHeight="251682816" behindDoc="0" locked="0" layoutInCell="1" allowOverlap="1" wp14:anchorId="0CED1E70" wp14:editId="7FB5677B">
             <wp:simplePos x="0" y="0"/>
             <wp:positionH relativeFrom="column">
-              <wp:posOffset>2987069</wp:posOffset>
+              <wp:posOffset>1175385</wp:posOffset>
             </wp:positionH>
-            <wp:positionV relativeFrom="page">
-              <wp:posOffset>1894840</wp:posOffset>
+            <wp:positionV relativeFrom="paragraph">
+              <wp:posOffset>993140</wp:posOffset>
             </wp:positionV>
-            <wp:extent cx="2936875" cy="4133850"/>
-            <wp:effectExtent l="0" t="0" r="0" b="0"/>
-            <wp:wrapSquare wrapText="bothSides"/>
-            <wp:docPr id="16" name="Immagine 16" descr="C:\Users\Matteo\Desktop\Famigliare.emf"/>
+            <wp:extent cx="3027045" cy="3985895"/>
+            <wp:effectExtent l="0" t="0" r="1905" b="0"/>
+            <wp:wrapTopAndBottom/>
+            <wp:docPr id="11" name="Immagine 11" descr="C:\Users\Matteo\Desktop\Partita.emf"/>
             <wp:cNvGraphicFramePr>
               <a:graphicFrameLocks xmlns:a="http://schemas.openxmlformats.org/drawingml/2006/main" noChangeAspect="1"/>
             </wp:cNvGraphicFramePr>
@@ -3610,7 +3910,7 @@
               <a:graphicData uri="http://schemas.openxmlformats.org/drawingml/2006/picture">
                 <pic:pic xmlns:pic="http://schemas.openxmlformats.org/drawingml/2006/picture">
                   <pic:nvPicPr>
-                    <pic:cNvPr id="0" name="Picture 7" descr="C:\Users\Matteo\Desktop\Famigliare.emf"/>
+                    <pic:cNvPr id="0" name="Picture 4" descr="C:\Users\Matteo\Desktop\Partita.emf"/>
                     <pic:cNvPicPr>
                       <a:picLocks noChangeAspect="1" noChangeArrowheads="1"/>
                     </pic:cNvPicPr>
@@ -3631,7 +3931,7 @@
                   <pic:spPr bwMode="auto">
                     <a:xfrm>
                       <a:off x="0" y="0"/>
-                      <a:ext cx="2936875" cy="4133850"/>
+                      <a:ext cx="3027045" cy="3985895"/>
                     </a:xfrm>
                     <a:prstGeom prst="rect">
                       <a:avLst/>
@@ -3653,131 +3953,87 @@
           </wp:anchor>
         </w:drawing>
       </w:r>
-      <w:r>
-        <w:t xml:space="preserve">raggruppati in </w:t>
-      </w:r>
-      <w:r>
-        <w:rPr>
-          <w:rFonts w:ascii="Consolas" w:eastAsiaTheme="minorEastAsia" w:hAnsi="Consolas" w:cs="Consolas"/>
-          <w:color w:val="auto"/>
-          <w:sz w:val="20"/>
-          <w:szCs w:val="20"/>
-        </w:rPr>
-        <w:t>Famigliare</w:t>
-      </w:r>
-      <w:r>
-        <w:t xml:space="preserve"> e fanno tutti riferimento a </w:t>
-      </w:r>
-      <w:proofErr w:type="spellStart"/>
-      <w:r>
-        <w:rPr>
-          <w:rFonts w:ascii="Consolas" w:eastAsiaTheme="minorEastAsia" w:hAnsi="Consolas" w:cs="Consolas"/>
-          <w:color w:val="auto"/>
-          <w:sz w:val="20"/>
-          <w:szCs w:val="20"/>
-        </w:rPr>
-        <w:t>SpazioAzione</w:t>
-      </w:r>
-      <w:proofErr w:type="spellEnd"/>
+      <w:bookmarkStart w:id="12" w:name="_GoBack"/>
+      <w:bookmarkEnd w:id="12"/>
+      <w:r>
+        <w:t xml:space="preserve">La classe </w:t>
+      </w:r>
+      <w:r>
+        <w:rPr>
+          <w:rFonts w:ascii="Consolas" w:eastAsiaTheme="minorEastAsia" w:hAnsi="Consolas" w:cs="Consolas"/>
+          <w:color w:val="auto"/>
+          <w:sz w:val="20"/>
+          <w:szCs w:val="20"/>
+        </w:rPr>
+        <w:t>Partita</w:t>
+      </w:r>
+      <w:r>
+        <w:t xml:space="preserve"> è il cuore della parte logica: in esse sono contenute le scomuniche da usare durante la partita, il tabellone, l’ordine dei giocatori e i metodi gestori delle varie fasi di gioco. Tramite </w:t>
+      </w:r>
+      <w:r>
+        <w:rPr>
+          <w:rFonts w:ascii="Consolas" w:eastAsiaTheme="minorEastAsia" w:hAnsi="Consolas" w:cs="Consolas"/>
+          <w:color w:val="auto"/>
+          <w:sz w:val="20"/>
+          <w:szCs w:val="20"/>
+        </w:rPr>
+        <w:t>Partita</w:t>
+      </w:r>
+      <w:r>
+        <w:t xml:space="preserve"> si rende disponibile</w:t>
+      </w:r>
+      <w:r>
+        <w:t xml:space="preserve"> la gestione d</w:t>
+      </w:r>
+      <w:r>
+        <w:t xml:space="preserve">el gioco </w:t>
+      </w:r>
+      <w:r>
+        <w:t xml:space="preserve">dalle parti di comunicazione e grafica, in quanto contiene i metodi chiave della logica del gioco. La classe </w:t>
+      </w:r>
+      <w:r>
+        <w:rPr>
+          <w:rFonts w:ascii="Consolas" w:eastAsiaTheme="minorEastAsia" w:hAnsi="Consolas" w:cs="Consolas"/>
+          <w:color w:val="auto"/>
+          <w:sz w:val="20"/>
+          <w:szCs w:val="20"/>
+        </w:rPr>
+        <w:t>Game</w:t>
+      </w:r>
+      <w:r>
+        <w:t xml:space="preserve">, </w:t>
+      </w:r>
+      <w:r>
+        <w:t>definita</w:t>
+      </w:r>
+      <w:r>
+        <w:t xml:space="preserve"> nel package network, eredita da questa classe</w:t>
+      </w:r>
+      <w:r>
+        <w:softHyphen/>
+      </w:r>
+      <w:r>
+        <w:softHyphen/>
+      </w:r>
+      <w:r>
+        <w:softHyphen/>
+      </w:r>
+      <w:r>
+        <w:softHyphen/>
+      </w:r>
+      <w:r>
+        <w:softHyphen/>
+      </w:r>
+      <w:r>
+        <w:softHyphen/>
+      </w:r>
+      <w:r>
+        <w:softHyphen/>
+      </w:r>
       <w:r>
         <w:t>.</w:t>
       </w:r>
-    </w:p>
-    <w:p>
-      <w:pPr>
-        <w:spacing w:after="424"/>
-        <w:ind w:left="0" w:right="141"/>
-        <w:jc w:val="center"/>
-      </w:pPr>
-      <w:r>
-        <w:br/>
-        <w:t>Figura 5: Classi “</w:t>
-      </w:r>
-      <w:proofErr w:type="spellStart"/>
-      <w:r>
-        <w:t>SpazioAzione</w:t>
-      </w:r>
-      <w:proofErr w:type="spellEnd"/>
-      <w:r>
-        <w:t>” e “Famigliare”</w:t>
-      </w:r>
-    </w:p>
-    <w:p>
-      <w:pPr>
-        <w:spacing w:after="424"/>
-        <w:ind w:left="0" w:right="141"/>
-      </w:pPr>
-      <w:r>
-        <w:t xml:space="preserve">Ogni famigliare ha all'interno un riferimento al proprio giocatore possessore che a sua volta ha un riferimento al tabellone in uso nel gioco. Di conseguenza, il tabellone è apertamente accessibile al famigliare, che può così mantenere i propri metodi relativi allo spostamento ed ai controlli applicati nel corso di </w:t>
-      </w:r>
-      <w:r>
-        <w:t>quest’ultimo</w:t>
-      </w:r>
-      <w:r>
-        <w:t>.</w:t>
-      </w:r>
-      <w:r>
-        <w:t xml:space="preserve"> Le variazioni temporanee da applicare come controllo prima di eseguire l’effettivo spostamento del famigliare sono applicate ad un clone del </w:t>
-      </w:r>
-      <w:r>
-        <w:rPr>
-          <w:rFonts w:ascii="Consolas" w:eastAsiaTheme="minorEastAsia" w:hAnsi="Consolas" w:cs="Consolas"/>
-          <w:color w:val="auto"/>
-          <w:sz w:val="20"/>
-          <w:szCs w:val="20"/>
-        </w:rPr>
-        <w:t>Famigliare</w:t>
-      </w:r>
-      <w:r>
-        <w:t xml:space="preserve"> stesso che, se i controlli vanno a buon fine, copierà i propri valori modificati all’interno del </w:t>
-      </w:r>
-      <w:r>
-        <w:rPr>
-          <w:rFonts w:ascii="Consolas" w:eastAsiaTheme="minorEastAsia" w:hAnsi="Consolas" w:cs="Consolas"/>
-          <w:color w:val="auto"/>
-          <w:sz w:val="20"/>
-          <w:szCs w:val="20"/>
-        </w:rPr>
-        <w:t>Famigliare</w:t>
-      </w:r>
-      <w:r>
-        <w:t xml:space="preserve"> originale. Da qui l’utilizzo di </w:t>
-      </w:r>
-      <w:proofErr w:type="spellStart"/>
-      <w:r>
-        <w:rPr>
-          <w:rFonts w:ascii="Consolas" w:eastAsiaTheme="minorEastAsia" w:hAnsi="Consolas" w:cs="Consolas"/>
-          <w:b/>
-          <w:color w:val="auto"/>
-          <w:sz w:val="20"/>
-          <w:szCs w:val="20"/>
-        </w:rPr>
-        <w:t>cloneFamigliare</w:t>
-      </w:r>
-      <w:proofErr w:type="spellEnd"/>
-      <w:r>
-        <w:t xml:space="preserve"> e </w:t>
-      </w:r>
-      <w:proofErr w:type="spellStart"/>
-      <w:r>
-        <w:rPr>
-          <w:rFonts w:ascii="Consolas" w:eastAsiaTheme="minorEastAsia" w:hAnsi="Consolas" w:cs="Consolas"/>
-          <w:b/>
-          <w:color w:val="auto"/>
-          <w:sz w:val="20"/>
-          <w:szCs w:val="20"/>
-        </w:rPr>
-        <w:t>MergeFamigliare</w:t>
-      </w:r>
-      <w:proofErr w:type="spellEnd"/>
-      <w:r>
-        <w:t>, metodi che si occupano rispettivamente di creare il clone e distruggerlo copiando il contenuto all’interno del Famigliare d’origine.</w:t>
-      </w:r>
-    </w:p>
-    <w:p>
-      <w:pPr>
-        <w:spacing w:after="424"/>
-        <w:ind w:left="0" w:right="141"/>
+      <w:r>
         <w:rPr>
           <w:rFonts w:ascii="Times New Roman" w:eastAsia="Times New Roman" w:hAnsi="Times New Roman" w:cs="Times New Roman"/>
           <w:snapToGrid w:val="0"/>
@@ -3789,344 +4045,6 @@
           <w:shd w:val="clear" w:color="000000" w:fill="000000"/>
           <w:lang w:val="x-none" w:eastAsia="x-none" w:bidi="x-none"/>
         </w:rPr>
-      </w:pPr>
-      <w:r>
-        <w:lastRenderedPageBreak/>
-        <w:t xml:space="preserve">A loro volta, gli spazi presenti sul tabellone sono riassunti in </w:t>
-      </w:r>
-      <w:proofErr w:type="spellStart"/>
-      <w:r>
-        <w:rPr>
-          <w:rFonts w:ascii="Consolas" w:eastAsiaTheme="minorEastAsia" w:hAnsi="Consolas" w:cs="Consolas"/>
-          <w:color w:val="auto"/>
-          <w:sz w:val="20"/>
-          <w:szCs w:val="20"/>
-        </w:rPr>
-        <w:t>SpazioAzione</w:t>
-      </w:r>
-      <w:proofErr w:type="spellEnd"/>
-      <w:r>
-        <w:t xml:space="preserve"> tramite delle variabili che assumono valore </w:t>
-      </w:r>
-      <w:proofErr w:type="spellStart"/>
-      <w:r>
-        <w:rPr>
-          <w:rFonts w:ascii="Consolas" w:eastAsiaTheme="minorEastAsia" w:hAnsi="Consolas" w:cs="Consolas"/>
-          <w:b/>
-          <w:color w:val="auto"/>
-          <w:sz w:val="20"/>
-          <w:szCs w:val="20"/>
-        </w:rPr>
-        <w:t>null</w:t>
-      </w:r>
-      <w:proofErr w:type="spellEnd"/>
-      <w:r>
-        <w:t xml:space="preserve"> quando lo spazio non è occupato ed il valore del famigliare quando invece sono occupate. Nel caso di spazi con più pedine si </w:t>
-      </w:r>
-      <w:r>
-        <w:t>utilizzano</w:t>
-      </w:r>
-      <w:r>
-        <w:t xml:space="preserve"> degli </w:t>
-      </w:r>
-      <w:proofErr w:type="spellStart"/>
-      <w:r>
-        <w:rPr>
-          <w:rFonts w:ascii="Consolas" w:eastAsiaTheme="minorEastAsia" w:hAnsi="Consolas" w:cs="Consolas"/>
-          <w:color w:val="auto"/>
-          <w:sz w:val="20"/>
-          <w:szCs w:val="20"/>
-        </w:rPr>
-        <w:t>ArrayList</w:t>
-      </w:r>
-      <w:proofErr w:type="spellEnd"/>
-      <w:r>
-        <w:t xml:space="preserve"> di variabili </w:t>
-      </w:r>
-      <w:r>
-        <w:rPr>
-          <w:rFonts w:ascii="Consolas" w:eastAsiaTheme="minorEastAsia" w:hAnsi="Consolas" w:cs="Consolas"/>
-          <w:color w:val="auto"/>
-          <w:sz w:val="20"/>
-          <w:szCs w:val="20"/>
-        </w:rPr>
-        <w:t>Famigliare</w:t>
-      </w:r>
-      <w:r>
-        <w:t>.</w:t>
-      </w:r>
-      <w:r>
-        <w:rPr>
-          <w:rFonts w:ascii="Times New Roman" w:eastAsia="Times New Roman" w:hAnsi="Times New Roman" w:cs="Times New Roman"/>
-          <w:snapToGrid w:val="0"/>
-          <w:w w:val="0"/>
-          <w:sz w:val="0"/>
-          <w:szCs w:val="0"/>
-          <w:u w:color="000000"/>
-          <w:bdr w:val="none" w:sz="0" w:space="0" w:color="000000"/>
-          <w:shd w:val="clear" w:color="000000" w:fill="000000"/>
-          <w:lang w:val="x-none" w:eastAsia="x-none" w:bidi="x-none"/>
-        </w:rPr>
-        <w:t xml:space="preserve"> </w:t>
-      </w:r>
-    </w:p>
-    <w:p>
-      <w:pPr>
-        <w:spacing w:after="424"/>
-        <w:ind w:left="0" w:right="141"/>
-        <w:rPr>
-          <w:rFonts w:ascii="Times New Roman" w:eastAsia="Times New Roman" w:hAnsi="Times New Roman" w:cs="Times New Roman"/>
-          <w:snapToGrid w:val="0"/>
-          <w:w w:val="0"/>
-          <w:sz w:val="0"/>
-          <w:szCs w:val="0"/>
-          <w:u w:color="000000"/>
-          <w:bdr w:val="none" w:sz="0" w:space="0" w:color="000000"/>
-          <w:shd w:val="clear" w:color="000000" w:fill="000000"/>
-          <w:lang w:val="x-none" w:eastAsia="x-none" w:bidi="x-none"/>
-        </w:rPr>
-      </w:pPr>
-      <w:r>
-        <w:t xml:space="preserve">All’interno di </w:t>
-      </w:r>
-      <w:proofErr w:type="spellStart"/>
-      <w:r>
-        <w:rPr>
-          <w:rFonts w:ascii="Consolas" w:eastAsiaTheme="minorEastAsia" w:hAnsi="Consolas" w:cs="Consolas"/>
-          <w:color w:val="auto"/>
-          <w:sz w:val="20"/>
-          <w:szCs w:val="20"/>
-        </w:rPr>
-        <w:t>SpazioAzione</w:t>
-      </w:r>
-      <w:proofErr w:type="spellEnd"/>
-      <w:r>
-        <w:t xml:space="preserve"> vi sono i principali metodi che assieme agli altri metodi contenuti in </w:t>
-      </w:r>
-      <w:r>
-        <w:rPr>
-          <w:rFonts w:ascii="Consolas" w:eastAsiaTheme="minorEastAsia" w:hAnsi="Consolas" w:cs="Consolas"/>
-          <w:color w:val="auto"/>
-          <w:sz w:val="20"/>
-          <w:szCs w:val="20"/>
-        </w:rPr>
-        <w:t>Famigliare</w:t>
-      </w:r>
-      <w:r>
-        <w:t xml:space="preserve">, concorrono a gestire tutte le conseguenze dello spostamento di un </w:t>
-      </w:r>
-      <w:r>
-        <w:rPr>
-          <w:rFonts w:ascii="Consolas" w:eastAsiaTheme="minorEastAsia" w:hAnsi="Consolas" w:cs="Consolas"/>
-          <w:color w:val="auto"/>
-          <w:sz w:val="20"/>
-          <w:szCs w:val="20"/>
-        </w:rPr>
-        <w:t>Famigliare</w:t>
-      </w:r>
-      <w:r>
-        <w:t xml:space="preserve"> sul tabellone.</w:t>
-      </w:r>
-      <w:r>
-        <w:rPr>
-          <w:rFonts w:ascii="Times New Roman" w:eastAsia="Times New Roman" w:hAnsi="Times New Roman" w:cs="Times New Roman"/>
-          <w:snapToGrid w:val="0"/>
-          <w:w w:val="0"/>
-          <w:sz w:val="0"/>
-          <w:szCs w:val="0"/>
-          <w:u w:color="000000"/>
-          <w:bdr w:val="none" w:sz="0" w:space="0" w:color="000000"/>
-          <w:shd w:val="clear" w:color="000000" w:fill="000000"/>
-          <w:lang w:val="x-none" w:eastAsia="x-none" w:bidi="x-none"/>
-        </w:rPr>
-        <w:t xml:space="preserve"> </w:t>
-      </w:r>
-    </w:p>
-    <w:p>
-      <w:pPr>
-        <w:pStyle w:val="Titolo2"/>
-        <w:ind w:left="704" w:hanging="719"/>
-      </w:pPr>
-      <w:bookmarkStart w:id="11" w:name="_Toc485292866"/>
-      <w:r>
-        <w:t>La classe Partita</w:t>
-      </w:r>
-      <w:bookmarkEnd w:id="11"/>
-    </w:p>
-    <w:p>
-      <w:pPr>
-        <w:spacing w:after="424"/>
-        <w:ind w:left="0" w:right="141"/>
-        <w:rPr>
-          <w:rFonts w:ascii="Times New Roman" w:eastAsia="Times New Roman" w:hAnsi="Times New Roman" w:cs="Times New Roman"/>
-          <w:snapToGrid w:val="0"/>
-          <w:w w:val="0"/>
-          <w:sz w:val="0"/>
-          <w:szCs w:val="0"/>
-          <w:u w:color="000000"/>
-          <w:bdr w:val="none" w:sz="0" w:space="0" w:color="000000"/>
-          <w:shd w:val="clear" w:color="000000" w:fill="000000"/>
-          <w:lang w:val="x-none" w:eastAsia="x-none" w:bidi="x-none"/>
-        </w:rPr>
-      </w:pPr>
-      <w:r>
-        <w:rPr>
-          <w:noProof/>
-          <w:lang w:eastAsia="ja-JP"/>
-        </w:rPr>
-        <w:drawing>
-          <wp:anchor distT="0" distB="0" distL="114300" distR="114300" simplePos="0" relativeHeight="251676672" behindDoc="0" locked="0" layoutInCell="1" allowOverlap="1" wp14:anchorId="186F5B0C" wp14:editId="03048C4B">
-            <wp:simplePos x="0" y="0"/>
-            <wp:positionH relativeFrom="column">
-              <wp:posOffset>1083310</wp:posOffset>
-            </wp:positionH>
-            <wp:positionV relativeFrom="paragraph">
-              <wp:posOffset>996315</wp:posOffset>
-            </wp:positionV>
-            <wp:extent cx="3215640" cy="4005580"/>
-            <wp:effectExtent l="0" t="0" r="3810" b="0"/>
-            <wp:wrapTopAndBottom/>
-            <wp:docPr id="18" name="Immagine 18" descr="C:\Users\Matteo\Desktop\Partita.emf"/>
-            <wp:cNvGraphicFramePr>
-              <a:graphicFrameLocks xmlns:a="http://schemas.openxmlformats.org/drawingml/2006/main" noChangeAspect="1"/>
-            </wp:cNvGraphicFramePr>
-            <a:graphic xmlns:a="http://schemas.openxmlformats.org/drawingml/2006/main">
-              <a:graphicData uri="http://schemas.openxmlformats.org/drawingml/2006/picture">
-                <pic:pic xmlns:pic="http://schemas.openxmlformats.org/drawingml/2006/picture">
-                  <pic:nvPicPr>
-                    <pic:cNvPr id="0" name="Picture 8" descr="C:\Users\Matteo\Desktop\Partita.emf"/>
-                    <pic:cNvPicPr>
-                      <a:picLocks noChangeAspect="1" noChangeArrowheads="1"/>
-                    </pic:cNvPicPr>
-                  </pic:nvPicPr>
-                  <pic:blipFill>
-                    <a:blip r:embed="rId14" cstate="print">
-                      <a:extLst>
-                        <a:ext uri="{28A0092B-C50C-407E-A947-70E740481C1C}">
-                          <a14:useLocalDpi xmlns:a14="http://schemas.microsoft.com/office/drawing/2010/main" val="0"/>
-                        </a:ext>
-                      </a:extLst>
-                    </a:blip>
-                    <a:srcRect/>
-                    <a:stretch>
-                      <a:fillRect/>
-                    </a:stretch>
-                  </pic:blipFill>
-                  <pic:spPr bwMode="auto">
-                    <a:xfrm>
-                      <a:off x="0" y="0"/>
-                      <a:ext cx="3215640" cy="4005580"/>
-                    </a:xfrm>
-                    <a:prstGeom prst="rect">
-                      <a:avLst/>
-                    </a:prstGeom>
-                    <a:noFill/>
-                    <a:ln>
-                      <a:noFill/>
-                    </a:ln>
-                  </pic:spPr>
-                </pic:pic>
-              </a:graphicData>
-            </a:graphic>
-            <wp14:sizeRelH relativeFrom="margin">
-              <wp14:pctWidth>0</wp14:pctWidth>
-            </wp14:sizeRelH>
-            <wp14:sizeRelV relativeFrom="margin">
-              <wp14:pctHeight>0</wp14:pctHeight>
-            </wp14:sizeRelV>
-          </wp:anchor>
-        </w:drawing>
-      </w:r>
-      <w:r>
-        <w:t xml:space="preserve">La classe </w:t>
-      </w:r>
-      <w:r>
-        <w:rPr>
-          <w:rFonts w:ascii="Consolas" w:eastAsiaTheme="minorEastAsia" w:hAnsi="Consolas" w:cs="Consolas"/>
-          <w:color w:val="auto"/>
-          <w:sz w:val="20"/>
-          <w:szCs w:val="20"/>
-        </w:rPr>
-        <w:t>Partita</w:t>
-      </w:r>
-      <w:r>
-        <w:t xml:space="preserve"> è il cuore della parte logica: in esse sono contenute le scomuniche da usare durante la partita, il tabellone, l’ordine dei giocatori e i metodi gestori delle varie fasi di gioco. Tramite </w:t>
-      </w:r>
-      <w:r>
-        <w:rPr>
-          <w:rFonts w:ascii="Consolas" w:eastAsiaTheme="minorEastAsia" w:hAnsi="Consolas" w:cs="Consolas"/>
-          <w:color w:val="auto"/>
-          <w:sz w:val="20"/>
-          <w:szCs w:val="20"/>
-        </w:rPr>
-        <w:t>Partita</w:t>
-      </w:r>
-      <w:r>
-        <w:t xml:space="preserve"> si rende disponibile</w:t>
-      </w:r>
-      <w:r>
-        <w:t xml:space="preserve"> la gestione d</w:t>
-      </w:r>
-      <w:r>
-        <w:t xml:space="preserve">el gioco </w:t>
-      </w:r>
-      <w:r>
-        <w:t xml:space="preserve">dalle parti di comunicazione e grafica, in quanto contiene i metodi chiave della logica del gioco. La classe </w:t>
-      </w:r>
-      <w:r>
-        <w:rPr>
-          <w:rFonts w:ascii="Consolas" w:eastAsiaTheme="minorEastAsia" w:hAnsi="Consolas" w:cs="Consolas"/>
-          <w:color w:val="auto"/>
-          <w:sz w:val="20"/>
-          <w:szCs w:val="20"/>
-        </w:rPr>
-        <w:t>Game</w:t>
-      </w:r>
-      <w:r>
-        <w:t xml:space="preserve">, </w:t>
-      </w:r>
-      <w:r>
-        <w:t>definita</w:t>
-      </w:r>
-      <w:r>
-        <w:t xml:space="preserve"> nel package network, eredita da questa classe</w:t>
-      </w:r>
-      <w:r>
-        <w:softHyphen/>
-      </w:r>
-      <w:r>
-        <w:softHyphen/>
-      </w:r>
-      <w:r>
-        <w:softHyphen/>
-      </w:r>
-      <w:r>
-        <w:softHyphen/>
-      </w:r>
-      <w:r>
-        <w:softHyphen/>
-      </w:r>
-      <w:r>
-        <w:softHyphen/>
-      </w:r>
-      <w:r>
-        <w:softHyphen/>
-      </w:r>
-      <w:r>
-        <w:t>.</w:t>
-      </w:r>
-      <w:r>
-        <w:rPr>
-          <w:rFonts w:ascii="Times New Roman" w:eastAsia="Times New Roman" w:hAnsi="Times New Roman" w:cs="Times New Roman"/>
-          <w:snapToGrid w:val="0"/>
-          <w:w w:val="0"/>
-          <w:sz w:val="0"/>
-          <w:szCs w:val="0"/>
-          <w:u w:color="000000"/>
-          <w:bdr w:val="none" w:sz="0" w:space="0" w:color="000000"/>
-          <w:shd w:val="clear" w:color="000000" w:fill="000000"/>
-          <w:lang w:val="x-none" w:eastAsia="x-none" w:bidi="x-none"/>
-        </w:rPr>
         <w:t xml:space="preserve"> </w:t>
       </w:r>
     </w:p>
@@ -4167,12 +4085,12 @@
         <w:spacing w:after="194"/>
         <w:ind w:left="542" w:hanging="557"/>
       </w:pPr>
-      <w:bookmarkStart w:id="12" w:name="_Toc485292867"/>
+      <w:bookmarkStart w:id="13" w:name="_Toc485292867"/>
       <w:r>
         <w:lastRenderedPageBreak/>
         <w:t>Server e Comunicazione</w:t>
       </w:r>
-      <w:bookmarkEnd w:id="12"/>
+      <w:bookmarkEnd w:id="13"/>
     </w:p>
     <w:p>
       <w:r>
@@ -4200,7 +4118,6 @@
       <w:r>
         <w:rPr>
           <w:noProof/>
-          <w:lang w:eastAsia="ja-JP"/>
         </w:rPr>
         <w:drawing>
           <wp:inline distT="0" distB="0" distL="0" distR="0" wp14:anchorId="008B434C" wp14:editId="79A1611F">
@@ -4220,7 +4137,7 @@
                     </pic:cNvPicPr>
                   </pic:nvPicPr>
                   <pic:blipFill>
-                    <a:blip r:embed="rId15">
+                    <a:blip r:embed="rId14">
                       <a:extLst>
                         <a:ext uri="{28A0092B-C50C-407E-A947-70E740481C1C}">
                           <a14:useLocalDpi xmlns:a14="http://schemas.microsoft.com/office/drawing/2010/main" val="0"/>
@@ -4282,7 +4199,6 @@
       <w:r>
         <w:rPr>
           <w:noProof/>
-          <w:lang w:eastAsia="ja-JP"/>
         </w:rPr>
         <w:drawing>
           <wp:inline distT="0" distB="0" distL="0" distR="0">
@@ -4302,7 +4218,7 @@
                     </pic:cNvPicPr>
                   </pic:nvPicPr>
                   <pic:blipFill rotWithShape="1">
-                    <a:blip r:embed="rId16">
+                    <a:blip r:embed="rId15">
                       <a:extLst>
                         <a:ext uri="{28A0092B-C50C-407E-A947-70E740481C1C}">
                           <a14:useLocalDpi xmlns:a14="http://schemas.microsoft.com/office/drawing/2010/main" val="0"/>
@@ -4357,7 +4273,6 @@
       <w:r>
         <w:rPr>
           <w:noProof/>
-          <w:lang w:eastAsia="ja-JP"/>
         </w:rPr>
         <w:lastRenderedPageBreak/>
         <w:drawing>
@@ -4386,7 +4301,7 @@
                     </pic:cNvPicPr>
                   </pic:nvPicPr>
                   <pic:blipFill>
-                    <a:blip r:embed="rId17" cstate="print">
+                    <a:blip r:embed="rId16" cstate="print">
                       <a:extLst>
                         <a:ext uri="{28A0092B-C50C-407E-A947-70E740481C1C}">
                           <a14:useLocalDpi xmlns:a14="http://schemas.microsoft.com/office/drawing/2010/main" val="0"/>
@@ -4448,12 +4363,12 @@
         <w:pStyle w:val="Titolo2"/>
         <w:ind w:left="704" w:hanging="719"/>
       </w:pPr>
-      <w:bookmarkStart w:id="13" w:name="_Toc485292868"/>
+      <w:bookmarkStart w:id="14" w:name="_Toc485292868"/>
       <w:r>
         <w:lastRenderedPageBreak/>
         <w:t>Server</w:t>
       </w:r>
-      <w:bookmarkEnd w:id="13"/>
+      <w:bookmarkEnd w:id="14"/>
     </w:p>
     <w:p>
       <w:r>
@@ -5450,7 +5365,6 @@
       <w:r>
         <w:rPr>
           <w:noProof/>
-          <w:lang w:eastAsia="ja-JP"/>
         </w:rPr>
         <w:lastRenderedPageBreak/>
         <w:drawing>
@@ -5479,7 +5393,7 @@
                     </pic:cNvPicPr>
                   </pic:nvPicPr>
                   <pic:blipFill>
-                    <a:blip r:embed="rId18" cstate="print">
+                    <a:blip r:embed="rId17" cstate="print">
                       <a:extLst>
                         <a:ext uri="{28A0092B-C50C-407E-A947-70E740481C1C}">
                           <a14:useLocalDpi xmlns:a14="http://schemas.microsoft.com/office/drawing/2010/main" val="0"/>
@@ -5550,12 +5464,12 @@
         <w:pStyle w:val="Titolo2"/>
         <w:ind w:left="704" w:hanging="719"/>
       </w:pPr>
-      <w:bookmarkStart w:id="14" w:name="_Toc485292869"/>
+      <w:bookmarkStart w:id="15" w:name="_Toc485292869"/>
       <w:r>
         <w:lastRenderedPageBreak/>
         <w:t>Flusso di esecuzione</w:t>
       </w:r>
-      <w:bookmarkEnd w:id="14"/>
+      <w:bookmarkEnd w:id="15"/>
     </w:p>
     <w:p>
       <w:pPr>
@@ -5565,7 +5479,6 @@
       <w:r>
         <w:rPr>
           <w:noProof/>
-          <w:lang w:eastAsia="ja-JP"/>
         </w:rPr>
         <w:drawing>
           <wp:anchor distT="0" distB="0" distL="114300" distR="114300" simplePos="0" relativeHeight="251662336" behindDoc="0" locked="0" layoutInCell="1" allowOverlap="1" wp14:anchorId="4F18145B" wp14:editId="69D1D14E">
@@ -5593,7 +5506,7 @@
                     </pic:cNvPicPr>
                   </pic:nvPicPr>
                   <pic:blipFill>
-                    <a:blip r:embed="rId19" cstate="print">
+                    <a:blip r:embed="rId18" cstate="print">
                       <a:extLst>
                         <a:ext uri="{28A0092B-C50C-407E-A947-70E740481C1C}">
                           <a14:useLocalDpi xmlns:a14="http://schemas.microsoft.com/office/drawing/2010/main" val="0"/>
@@ -5713,8 +5626,13 @@
         <w:spacing w:after="191"/>
         <w:ind w:left="709" w:right="141" w:hanging="299"/>
       </w:pPr>
-      <w:r>
-        <w:t>altresì la procedura di login continua associando al client un nuovo giocatore (un “</w:t>
+      <w:proofErr w:type="gramStart"/>
+      <w:r>
+        <w:t>altresì</w:t>
+      </w:r>
+      <w:proofErr w:type="gramEnd"/>
+      <w:r>
+        <w:t xml:space="preserve"> la procedura di login continua associando al client un nuovo giocatore (un “</w:t>
       </w:r>
       <w:proofErr w:type="spellStart"/>
       <w:r>
@@ -5742,14 +5660,9 @@
       </w:r>
       <w:proofErr w:type="spellEnd"/>
       <w:r>
-        <w:t xml:space="preserve">” nel caso connessione RMI </w:t>
-      </w:r>
-      <w:proofErr w:type="gramStart"/>
-      <w:r>
-        <w:t>e  “</w:t>
-      </w:r>
-      <w:proofErr w:type="spellStart"/>
-      <w:proofErr w:type="gramEnd"/>
+        <w:t>” nel caso connessione RMI e  “</w:t>
+      </w:r>
+      <w:proofErr w:type="spellStart"/>
       <w:r>
         <w:rPr>
           <w:rFonts w:ascii="Consolas" w:eastAsiaTheme="minorEastAsia" w:hAnsi="Consolas" w:cs="Consolas"/>
@@ -5853,11 +5766,11 @@
         <w:pStyle w:val="Titolo2"/>
         <w:ind w:left="704" w:hanging="719"/>
       </w:pPr>
-      <w:bookmarkStart w:id="15" w:name="_Toc485292870"/>
+      <w:bookmarkStart w:id="16" w:name="_Toc485292870"/>
       <w:r>
         <w:t>Comunicazione</w:t>
       </w:r>
-      <w:bookmarkEnd w:id="15"/>
+      <w:bookmarkEnd w:id="16"/>
     </w:p>
     <w:p>
       <w:pPr>
@@ -5867,7 +5780,6 @@
       <w:r>
         <w:rPr>
           <w:noProof/>
-          <w:lang w:eastAsia="ja-JP"/>
         </w:rPr>
         <w:drawing>
           <wp:anchor distT="0" distB="0" distL="114300" distR="114300" simplePos="0" relativeHeight="251677696" behindDoc="0" locked="0" layoutInCell="1" allowOverlap="1" wp14:anchorId="4858CBF2" wp14:editId="1194CE25">
@@ -5895,7 +5807,7 @@
                     </pic:cNvPicPr>
                   </pic:nvPicPr>
                   <pic:blipFill>
-                    <a:blip r:embed="rId20" cstate="print">
+                    <a:blip r:embed="rId19" cstate="print">
                       <a:extLst>
                         <a:ext uri="{28A0092B-C50C-407E-A947-70E740481C1C}">
                           <a14:useLocalDpi xmlns:a14="http://schemas.microsoft.com/office/drawing/2010/main" val="0"/>
@@ -6106,8 +6018,13 @@
         <w:spacing w:after="185"/>
         <w:ind w:left="426" w:right="141" w:hanging="299"/>
       </w:pPr>
-      <w:r>
-        <w:t>la partita provvede a verificare che il giocatore associato al client (</w:t>
+      <w:proofErr w:type="gramStart"/>
+      <w:r>
+        <w:t>la</w:t>
+      </w:r>
+      <w:proofErr w:type="gramEnd"/>
+      <w:r>
+        <w:t xml:space="preserve"> partita provvede a verificare che il giocatore associato al client (</w:t>
       </w:r>
       <w:proofErr w:type="spellStart"/>
       <w:r>
@@ -6139,20 +6056,11 @@
       </w:r>
       <w:proofErr w:type="spellEnd"/>
       <w:r>
-        <w:t xml:space="preserve">, a notificare i giocatori connessi dell’avanzamento della partita) contrariamente se risulta che il giocatore stia tentando di eseguire un’azione illegale scatenerà </w:t>
-      </w:r>
-      <w:proofErr w:type="gramStart"/>
-      <w:r>
-        <w:t>un eccezione</w:t>
-      </w:r>
-      <w:proofErr w:type="gramEnd"/>
-      <w:r>
-        <w:t xml:space="preserve"> presso </w:t>
+        <w:t xml:space="preserve">, a notificare i giocatori connessi dell’avanzamento della partita) contrariamente se risulta che il giocatore stia tentando di eseguire un’azione illegale scatenerà un eccezione presso </w:t>
       </w:r>
       <w:r>
         <w:rPr>
           <w:noProof/>
-          <w:lang w:eastAsia="ja-JP"/>
         </w:rPr>
         <w:drawing>
           <wp:anchor distT="0" distB="0" distL="114300" distR="114300" simplePos="0" relativeHeight="251665408" behindDoc="0" locked="0" layoutInCell="1" allowOverlap="1" wp14:anchorId="30F1C8B8" wp14:editId="46ADF955">
@@ -6180,7 +6088,7 @@
                     </pic:cNvPicPr>
                   </pic:nvPicPr>
                   <pic:blipFill>
-                    <a:blip r:embed="rId21" cstate="print">
+                    <a:blip r:embed="rId20" cstate="print">
                       <a:extLst>
                         <a:ext uri="{28A0092B-C50C-407E-A947-70E740481C1C}">
                           <a14:useLocalDpi xmlns:a14="http://schemas.microsoft.com/office/drawing/2010/main" val="0"/>
@@ -6502,7 +6410,6 @@
       <w:r>
         <w:rPr>
           <w:noProof/>
-          <w:lang w:eastAsia="ja-JP"/>
         </w:rPr>
         <w:drawing>
           <wp:inline distT="0" distB="0" distL="0" distR="0" wp14:anchorId="1D552814" wp14:editId="66EF5BDC">
@@ -6522,7 +6429,7 @@
                     </pic:cNvPicPr>
                   </pic:nvPicPr>
                   <pic:blipFill>
-                    <a:blip r:embed="rId22" cstate="print">
+                    <a:blip r:embed="rId21" cstate="print">
                       <a:extLst>
                         <a:ext uri="{28A0092B-C50C-407E-A947-70E740481C1C}">
                           <a14:useLocalDpi xmlns:a14="http://schemas.microsoft.com/office/drawing/2010/main" val="0"/>
@@ -6663,7 +6570,6 @@
       <w:r>
         <w:rPr>
           <w:noProof/>
-          <w:lang w:eastAsia="ja-JP"/>
         </w:rPr>
         <w:lastRenderedPageBreak/>
         <w:drawing>
@@ -6692,7 +6598,7 @@
                     </pic:cNvPicPr>
                   </pic:nvPicPr>
                   <pic:blipFill>
-                    <a:blip r:embed="rId23" cstate="print">
+                    <a:blip r:embed="rId22" cstate="print">
                       <a:extLst>
                         <a:ext uri="{28A0092B-C50C-407E-A947-70E740481C1C}">
                           <a14:useLocalDpi xmlns:a14="http://schemas.microsoft.com/office/drawing/2010/main" val="0"/>
@@ -6946,12 +6852,12 @@
         <w:spacing w:after="194"/>
         <w:ind w:left="542" w:hanging="557"/>
       </w:pPr>
-      <w:bookmarkStart w:id="16" w:name="_Toc485292871"/>
+      <w:bookmarkStart w:id="17" w:name="_Toc485292871"/>
       <w:r>
         <w:lastRenderedPageBreak/>
         <w:t>Client</w:t>
       </w:r>
-      <w:bookmarkEnd w:id="16"/>
+      <w:bookmarkEnd w:id="17"/>
     </w:p>
     <w:p>
       <w:r>
@@ -7070,7 +6976,6 @@
       <w:r>
         <w:rPr>
           <w:noProof/>
-          <w:lang w:eastAsia="ja-JP"/>
         </w:rPr>
         <w:drawing>
           <wp:anchor distT="0" distB="0" distL="114300" distR="114300" simplePos="0" relativeHeight="251671552" behindDoc="0" locked="0" layoutInCell="1" allowOverlap="1" wp14:anchorId="03EDB4B8" wp14:editId="513AA3E0">
@@ -7098,7 +7003,7 @@
                     </pic:cNvPicPr>
                   </pic:nvPicPr>
                   <pic:blipFill>
-                    <a:blip r:embed="rId24" cstate="print">
+                    <a:blip r:embed="rId23" cstate="print">
                       <a:extLst>
                         <a:ext uri="{28A0092B-C50C-407E-A947-70E740481C1C}">
                           <a14:useLocalDpi xmlns:a14="http://schemas.microsoft.com/office/drawing/2010/main" val="0"/>
@@ -7276,12 +7181,12 @@
         <w:pStyle w:val="Titolo1"/>
         <w:ind w:left="542" w:hanging="557"/>
       </w:pPr>
-      <w:bookmarkStart w:id="17" w:name="_Toc485292872"/>
+      <w:bookmarkStart w:id="18" w:name="_Toc485292872"/>
       <w:r>
         <w:lastRenderedPageBreak/>
         <w:t>Grafica</w:t>
       </w:r>
-      <w:bookmarkEnd w:id="17"/>
+      <w:bookmarkEnd w:id="18"/>
     </w:p>
     <w:p>
       <w:pPr>
@@ -7397,11 +7302,11 @@
         <w:pStyle w:val="Titolo2"/>
         <w:ind w:left="704" w:hanging="719"/>
       </w:pPr>
-      <w:bookmarkStart w:id="18" w:name="_Toc485292873"/>
+      <w:bookmarkStart w:id="19" w:name="_Toc485292873"/>
       <w:r>
         <w:t>Gli FXML e i CSS</w:t>
       </w:r>
-      <w:bookmarkEnd w:id="18"/>
+      <w:bookmarkEnd w:id="19"/>
     </w:p>
     <w:p>
       <w:pPr>
@@ -7489,11 +7394,11 @@
         <w:pStyle w:val="Titolo2"/>
         <w:ind w:left="704" w:hanging="719"/>
       </w:pPr>
-      <w:bookmarkStart w:id="19" w:name="_Toc485292874"/>
+      <w:bookmarkStart w:id="20" w:name="_Toc485292874"/>
       <w:r>
         <w:t>Le immagini</w:t>
       </w:r>
-      <w:bookmarkEnd w:id="19"/>
+      <w:bookmarkEnd w:id="20"/>
     </w:p>
     <w:p>
       <w:pPr>
@@ -7586,11 +7491,11 @@
         <w:pStyle w:val="Titolo2"/>
         <w:ind w:left="704" w:hanging="719"/>
       </w:pPr>
-      <w:bookmarkStart w:id="20" w:name="_Toc485292875"/>
+      <w:bookmarkStart w:id="21" w:name="_Toc485292875"/>
       <w:r>
         <w:t>I controller</w:t>
       </w:r>
-      <w:bookmarkEnd w:id="20"/>
+      <w:bookmarkEnd w:id="21"/>
     </w:p>
     <w:p>
       <w:pPr>
@@ -7615,8 +7520,6 @@
       <w:r>
         <w:t>l</w:t>
       </w:r>
-      <w:bookmarkStart w:id="21" w:name="_GoBack"/>
-      <w:bookmarkEnd w:id="21"/>
       <w:r>
         <w:t>a schermata iniziale</w:t>
       </w:r>
@@ -8244,7 +8147,6 @@
         <w:t xml:space="preserve">, a differenza di Game dove è presa in considerazione l’interazione da parte dell’utente, verifica principalmente la corretta gestione dal punto di vista logico delle fasi di raccordo tra i turni di </w:t>
       </w:r>
       <w:proofErr w:type="spellStart"/>
-      <w:proofErr w:type="gramStart"/>
       <w:r>
         <w:t>gioco.</w:t>
       </w:r>
@@ -8252,7 +8154,6 @@
         <w:t>I</w:t>
       </w:r>
       <w:proofErr w:type="spellEnd"/>
-      <w:proofErr w:type="gramEnd"/>
       <w:r>
         <w:t xml:space="preserve"> test di </w:t>
       </w:r>
@@ -8368,9 +8269,9 @@
       </w:pPr>
     </w:p>
     <w:sectPr>
-      <w:footerReference w:type="even" r:id="rId25"/>
-      <w:footerReference w:type="default" r:id="rId26"/>
-      <w:footerReference w:type="first" r:id="rId27"/>
+      <w:footerReference w:type="even" r:id="rId24"/>
+      <w:footerReference w:type="default" r:id="rId25"/>
+      <w:footerReference w:type="first" r:id="rId26"/>
       <w:pgSz w:w="12240" w:h="15840"/>
       <w:pgMar w:top="2127" w:right="1750" w:bottom="1985" w:left="1843" w:header="720" w:footer="1751" w:gutter="0"/>
       <w:cols w:space="720"/>
@@ -8380,7 +8281,7 @@
 </file>
 
 <file path=word/endnotes.xml><?xml version="1.0" encoding="utf-8"?>
-<w:endnotes xmlns:wpc="http://schemas.microsoft.com/office/word/2010/wordprocessingCanvas" xmlns:cx="http://schemas.microsoft.com/office/drawing/2014/chartex" xmlns:cx1="http://schemas.microsoft.com/office/drawing/2015/9/8/chartex" xmlns:cx2="http://schemas.microsoft.com/office/drawing/2015/10/21/chartex" xmlns:cx3="http://schemas.microsoft.com/office/drawing/2016/5/9/chartex" xmlns:cx4="http://schemas.microsoft.com/office/drawing/2016/5/10/chartex" xmlns:cx5="http://schemas.microsoft.com/office/drawing/2016/5/11/chartex" xmlns:mc="http://schemas.openxmlformats.org/markup-compatibility/2006" xmlns:o="urn:schemas-microsoft-com:office:office" xmlns:r="http://schemas.openxmlformats.org/officeDocument/2006/relationships" xmlns:m="http://schemas.openxmlformats.org/officeDocument/2006/math" xmlns:v="urn:schemas-microsoft-com:vml" xmlns:wp14="http://schemas.microsoft.com/office/word/2010/wordprocessingDrawing" xmlns:wp="http://schemas.openxmlformats.org/drawingml/2006/wordprocessingDrawing" xmlns:w10="urn:schemas-microsoft-com:office:word" xmlns:w="http://schemas.openxmlformats.org/wordprocessingml/2006/main" xmlns:w14="http://schemas.microsoft.com/office/word/2010/wordml" xmlns:w15="http://schemas.microsoft.com/office/word/2012/wordml" xmlns:w16se="http://schemas.microsoft.com/office/word/2015/wordml/symex" xmlns:wpg="http://schemas.microsoft.com/office/word/2010/wordprocessingGroup" xmlns:wpi="http://schemas.microsoft.com/office/word/2010/wordprocessingInk" xmlns:wne="http://schemas.microsoft.com/office/word/2006/wordml" xmlns:wps="http://schemas.microsoft.com/office/word/2010/wordprocessingShape" mc:Ignorable="w14 w15 w16se wp14">
+<w:endnotes xmlns:wpc="http://schemas.microsoft.com/office/word/2010/wordprocessingCanvas" xmlns:mc="http://schemas.openxmlformats.org/markup-compatibility/2006" xmlns:o="urn:schemas-microsoft-com:office:office" xmlns:r="http://schemas.openxmlformats.org/officeDocument/2006/relationships" xmlns:m="http://schemas.openxmlformats.org/officeDocument/2006/math" xmlns:v="urn:schemas-microsoft-com:vml" xmlns:wp14="http://schemas.microsoft.com/office/word/2010/wordprocessingDrawing" xmlns:wp="http://schemas.openxmlformats.org/drawingml/2006/wordprocessingDrawing" xmlns:w10="urn:schemas-microsoft-com:office:word" xmlns:w="http://schemas.openxmlformats.org/wordprocessingml/2006/main" xmlns:w14="http://schemas.microsoft.com/office/word/2010/wordml" xmlns:w15="http://schemas.microsoft.com/office/word/2012/wordml" xmlns:wpg="http://schemas.microsoft.com/office/word/2010/wordprocessingGroup" xmlns:wpi="http://schemas.microsoft.com/office/word/2010/wordprocessingInk" xmlns:wne="http://schemas.microsoft.com/office/word/2006/wordml" xmlns:wps="http://schemas.microsoft.com/office/word/2010/wordprocessingShape" mc:Ignorable="w14 w15 wp14">
   <w:endnote w:type="separator" w:id="-1">
     <w:p>
       <w:pPr>
@@ -8405,7 +8306,7 @@
 </file>
 
 <file path=word/footer1.xml><?xml version="1.0" encoding="utf-8"?>
-<w:ftr xmlns:wpc="http://schemas.microsoft.com/office/word/2010/wordprocessingCanvas" xmlns:cx="http://schemas.microsoft.com/office/drawing/2014/chartex" xmlns:cx1="http://schemas.microsoft.com/office/drawing/2015/9/8/chartex" xmlns:cx2="http://schemas.microsoft.com/office/drawing/2015/10/21/chartex" xmlns:cx3="http://schemas.microsoft.com/office/drawing/2016/5/9/chartex" xmlns:cx4="http://schemas.microsoft.com/office/drawing/2016/5/10/chartex" xmlns:cx5="http://schemas.microsoft.com/office/drawing/2016/5/11/chartex" xmlns:mc="http://schemas.openxmlformats.org/markup-compatibility/2006" xmlns:o="urn:schemas-microsoft-com:office:office" xmlns:r="http://schemas.openxmlformats.org/officeDocument/2006/relationships" xmlns:m="http://schemas.openxmlformats.org/officeDocument/2006/math" xmlns:v="urn:schemas-microsoft-com:vml" xmlns:wp14="http://schemas.microsoft.com/office/word/2010/wordprocessingDrawing" xmlns:wp="http://schemas.openxmlformats.org/drawingml/2006/wordprocessingDrawing" xmlns:w10="urn:schemas-microsoft-com:office:word" xmlns:w="http://schemas.openxmlformats.org/wordprocessingml/2006/main" xmlns:w14="http://schemas.microsoft.com/office/word/2010/wordml" xmlns:w15="http://schemas.microsoft.com/office/word/2012/wordml" xmlns:w16se="http://schemas.microsoft.com/office/word/2015/wordml/symex" xmlns:wpg="http://schemas.microsoft.com/office/word/2010/wordprocessingGroup" xmlns:wpi="http://schemas.microsoft.com/office/word/2010/wordprocessingInk" xmlns:wne="http://schemas.microsoft.com/office/word/2006/wordml" xmlns:wps="http://schemas.microsoft.com/office/word/2010/wordprocessingShape" mc:Ignorable="w14 w15 w16se wp14">
+<w:ftr xmlns:wpc="http://schemas.microsoft.com/office/word/2010/wordprocessingCanvas" xmlns:mc="http://schemas.openxmlformats.org/markup-compatibility/2006" xmlns:o="urn:schemas-microsoft-com:office:office" xmlns:r="http://schemas.openxmlformats.org/officeDocument/2006/relationships" xmlns:m="http://schemas.openxmlformats.org/officeDocument/2006/math" xmlns:v="urn:schemas-microsoft-com:vml" xmlns:wp14="http://schemas.microsoft.com/office/word/2010/wordprocessingDrawing" xmlns:wp="http://schemas.openxmlformats.org/drawingml/2006/wordprocessingDrawing" xmlns:w10="urn:schemas-microsoft-com:office:word" xmlns:w="http://schemas.openxmlformats.org/wordprocessingml/2006/main" xmlns:w14="http://schemas.microsoft.com/office/word/2010/wordml" xmlns:w15="http://schemas.microsoft.com/office/word/2012/wordml" xmlns:wpg="http://schemas.microsoft.com/office/word/2010/wordprocessingGroup" xmlns:wpi="http://schemas.microsoft.com/office/word/2010/wordprocessingInk" xmlns:wne="http://schemas.microsoft.com/office/word/2006/wordml" xmlns:wps="http://schemas.microsoft.com/office/word/2010/wordprocessingShape" mc:Ignorable="w14 w15 wp14">
   <w:p>
     <w:pPr>
       <w:spacing w:after="0" w:line="259" w:lineRule="auto"/>
@@ -8435,7 +8336,7 @@
 </file>
 
 <file path=word/footer2.xml><?xml version="1.0" encoding="utf-8"?>
-<w:ftr xmlns:wpc="http://schemas.microsoft.com/office/word/2010/wordprocessingCanvas" xmlns:cx="http://schemas.microsoft.com/office/drawing/2014/chartex" xmlns:cx1="http://schemas.microsoft.com/office/drawing/2015/9/8/chartex" xmlns:cx2="http://schemas.microsoft.com/office/drawing/2015/10/21/chartex" xmlns:cx3="http://schemas.microsoft.com/office/drawing/2016/5/9/chartex" xmlns:cx4="http://schemas.microsoft.com/office/drawing/2016/5/10/chartex" xmlns:cx5="http://schemas.microsoft.com/office/drawing/2016/5/11/chartex" xmlns:mc="http://schemas.openxmlformats.org/markup-compatibility/2006" xmlns:o="urn:schemas-microsoft-com:office:office" xmlns:r="http://schemas.openxmlformats.org/officeDocument/2006/relationships" xmlns:m="http://schemas.openxmlformats.org/officeDocument/2006/math" xmlns:v="urn:schemas-microsoft-com:vml" xmlns:wp14="http://schemas.microsoft.com/office/word/2010/wordprocessingDrawing" xmlns:wp="http://schemas.openxmlformats.org/drawingml/2006/wordprocessingDrawing" xmlns:w10="urn:schemas-microsoft-com:office:word" xmlns:w="http://schemas.openxmlformats.org/wordprocessingml/2006/main" xmlns:w14="http://schemas.microsoft.com/office/word/2010/wordml" xmlns:w15="http://schemas.microsoft.com/office/word/2012/wordml" xmlns:w16se="http://schemas.microsoft.com/office/word/2015/wordml/symex" xmlns:wpg="http://schemas.microsoft.com/office/word/2010/wordprocessingGroup" xmlns:wpi="http://schemas.microsoft.com/office/word/2010/wordprocessingInk" xmlns:wne="http://schemas.microsoft.com/office/word/2006/wordml" xmlns:wps="http://schemas.microsoft.com/office/word/2010/wordprocessingShape" mc:Ignorable="w14 w15 w16se wp14">
+<w:ftr xmlns:wpc="http://schemas.microsoft.com/office/word/2010/wordprocessingCanvas" xmlns:mc="http://schemas.openxmlformats.org/markup-compatibility/2006" xmlns:o="urn:schemas-microsoft-com:office:office" xmlns:r="http://schemas.openxmlformats.org/officeDocument/2006/relationships" xmlns:m="http://schemas.openxmlformats.org/officeDocument/2006/math" xmlns:v="urn:schemas-microsoft-com:vml" xmlns:wp14="http://schemas.microsoft.com/office/word/2010/wordprocessingDrawing" xmlns:wp="http://schemas.openxmlformats.org/drawingml/2006/wordprocessingDrawing" xmlns:w10="urn:schemas-microsoft-com:office:word" xmlns:w="http://schemas.openxmlformats.org/wordprocessingml/2006/main" xmlns:w14="http://schemas.microsoft.com/office/word/2010/wordml" xmlns:w15="http://schemas.microsoft.com/office/word/2012/wordml" xmlns:wpg="http://schemas.microsoft.com/office/word/2010/wordprocessingGroup" xmlns:wpi="http://schemas.microsoft.com/office/word/2010/wordprocessingInk" xmlns:wne="http://schemas.microsoft.com/office/word/2006/wordml" xmlns:wps="http://schemas.microsoft.com/office/word/2010/wordprocessingShape" mc:Ignorable="w14 w15 wp14">
   <w:p>
     <w:pPr>
       <w:spacing w:after="0" w:line="259" w:lineRule="auto"/>
@@ -8455,7 +8356,7 @@
       <w:rPr>
         <w:noProof/>
       </w:rPr>
-      <w:t>21</w:t>
+      <w:t>10</w:t>
     </w:r>
     <w:r>
       <w:fldChar w:fldCharType="end"/>
@@ -8465,7 +8366,7 @@
 </file>
 
 <file path=word/footer3.xml><?xml version="1.0" encoding="utf-8"?>
-<w:ftr xmlns:wpc="http://schemas.microsoft.com/office/word/2010/wordprocessingCanvas" xmlns:cx="http://schemas.microsoft.com/office/drawing/2014/chartex" xmlns:cx1="http://schemas.microsoft.com/office/drawing/2015/9/8/chartex" xmlns:cx2="http://schemas.microsoft.com/office/drawing/2015/10/21/chartex" xmlns:cx3="http://schemas.microsoft.com/office/drawing/2016/5/9/chartex" xmlns:cx4="http://schemas.microsoft.com/office/drawing/2016/5/10/chartex" xmlns:cx5="http://schemas.microsoft.com/office/drawing/2016/5/11/chartex" xmlns:mc="http://schemas.openxmlformats.org/markup-compatibility/2006" xmlns:o="urn:schemas-microsoft-com:office:office" xmlns:r="http://schemas.openxmlformats.org/officeDocument/2006/relationships" xmlns:m="http://schemas.openxmlformats.org/officeDocument/2006/math" xmlns:v="urn:schemas-microsoft-com:vml" xmlns:wp14="http://schemas.microsoft.com/office/word/2010/wordprocessingDrawing" xmlns:wp="http://schemas.openxmlformats.org/drawingml/2006/wordprocessingDrawing" xmlns:w10="urn:schemas-microsoft-com:office:word" xmlns:w="http://schemas.openxmlformats.org/wordprocessingml/2006/main" xmlns:w14="http://schemas.microsoft.com/office/word/2010/wordml" xmlns:w15="http://schemas.microsoft.com/office/word/2012/wordml" xmlns:w16se="http://schemas.microsoft.com/office/word/2015/wordml/symex" xmlns:wpg="http://schemas.microsoft.com/office/word/2010/wordprocessingGroup" xmlns:wpi="http://schemas.microsoft.com/office/word/2010/wordprocessingInk" xmlns:wne="http://schemas.microsoft.com/office/word/2006/wordml" xmlns:wps="http://schemas.microsoft.com/office/word/2010/wordprocessingShape" mc:Ignorable="w14 w15 w16se wp14">
+<w:ftr xmlns:wpc="http://schemas.microsoft.com/office/word/2010/wordprocessingCanvas" xmlns:mc="http://schemas.openxmlformats.org/markup-compatibility/2006" xmlns:o="urn:schemas-microsoft-com:office:office" xmlns:r="http://schemas.openxmlformats.org/officeDocument/2006/relationships" xmlns:m="http://schemas.openxmlformats.org/officeDocument/2006/math" xmlns:v="urn:schemas-microsoft-com:vml" xmlns:wp14="http://schemas.microsoft.com/office/word/2010/wordprocessingDrawing" xmlns:wp="http://schemas.openxmlformats.org/drawingml/2006/wordprocessingDrawing" xmlns:w10="urn:schemas-microsoft-com:office:word" xmlns:w="http://schemas.openxmlformats.org/wordprocessingml/2006/main" xmlns:w14="http://schemas.microsoft.com/office/word/2010/wordml" xmlns:w15="http://schemas.microsoft.com/office/word/2012/wordml" xmlns:wpg="http://schemas.microsoft.com/office/word/2010/wordprocessingGroup" xmlns:wpi="http://schemas.microsoft.com/office/word/2010/wordprocessingInk" xmlns:wne="http://schemas.microsoft.com/office/word/2006/wordml" xmlns:wps="http://schemas.microsoft.com/office/word/2010/wordprocessingShape" mc:Ignorable="w14 w15 wp14">
   <w:p>
     <w:pPr>
       <w:spacing w:after="0" w:line="259" w:lineRule="auto"/>
@@ -8492,7 +8393,7 @@
 </file>
 
 <file path=word/footnotes.xml><?xml version="1.0" encoding="utf-8"?>
-<w:footnotes xmlns:wpc="http://schemas.microsoft.com/office/word/2010/wordprocessingCanvas" xmlns:cx="http://schemas.microsoft.com/office/drawing/2014/chartex" xmlns:cx1="http://schemas.microsoft.com/office/drawing/2015/9/8/chartex" xmlns:cx2="http://schemas.microsoft.com/office/drawing/2015/10/21/chartex" xmlns:cx3="http://schemas.microsoft.com/office/drawing/2016/5/9/chartex" xmlns:cx4="http://schemas.microsoft.com/office/drawing/2016/5/10/chartex" xmlns:cx5="http://schemas.microsoft.com/office/drawing/2016/5/11/chartex" xmlns:mc="http://schemas.openxmlformats.org/markup-compatibility/2006" xmlns:o="urn:schemas-microsoft-com:office:office" xmlns:r="http://schemas.openxmlformats.org/officeDocument/2006/relationships" xmlns:m="http://schemas.openxmlformats.org/officeDocument/2006/math" xmlns:v="urn:schemas-microsoft-com:vml" xmlns:wp14="http://schemas.microsoft.com/office/word/2010/wordprocessingDrawing" xmlns:wp="http://schemas.openxmlformats.org/drawingml/2006/wordprocessingDrawing" xmlns:w10="urn:schemas-microsoft-com:office:word" xmlns:w="http://schemas.openxmlformats.org/wordprocessingml/2006/main" xmlns:w14="http://schemas.microsoft.com/office/word/2010/wordml" xmlns:w15="http://schemas.microsoft.com/office/word/2012/wordml" xmlns:w16se="http://schemas.microsoft.com/office/word/2015/wordml/symex" xmlns:wpg="http://schemas.microsoft.com/office/word/2010/wordprocessingGroup" xmlns:wpi="http://schemas.microsoft.com/office/word/2010/wordprocessingInk" xmlns:wne="http://schemas.microsoft.com/office/word/2006/wordml" xmlns:wps="http://schemas.microsoft.com/office/word/2010/wordprocessingShape" mc:Ignorable="w14 w15 w16se wp14">
+<w:footnotes xmlns:wpc="http://schemas.microsoft.com/office/word/2010/wordprocessingCanvas" xmlns:mc="http://schemas.openxmlformats.org/markup-compatibility/2006" xmlns:o="urn:schemas-microsoft-com:office:office" xmlns:r="http://schemas.openxmlformats.org/officeDocument/2006/relationships" xmlns:m="http://schemas.openxmlformats.org/officeDocument/2006/math" xmlns:v="urn:schemas-microsoft-com:vml" xmlns:wp14="http://schemas.microsoft.com/office/word/2010/wordprocessingDrawing" xmlns:wp="http://schemas.openxmlformats.org/drawingml/2006/wordprocessingDrawing" xmlns:w10="urn:schemas-microsoft-com:office:word" xmlns:w="http://schemas.openxmlformats.org/wordprocessingml/2006/main" xmlns:w14="http://schemas.microsoft.com/office/word/2010/wordml" xmlns:w15="http://schemas.microsoft.com/office/word/2012/wordml" xmlns:wpg="http://schemas.microsoft.com/office/word/2010/wordprocessingGroup" xmlns:wpi="http://schemas.microsoft.com/office/word/2010/wordprocessingInk" xmlns:wne="http://schemas.microsoft.com/office/word/2006/wordml" xmlns:wps="http://schemas.microsoft.com/office/word/2010/wordprocessingShape" mc:Ignorable="w14 w15 wp14">
   <w:footnote w:type="separator" w:id="-1">
     <w:p>
       <w:pPr>
@@ -8521,7 +8422,7 @@
 </file>
 
 <file path=word/numbering.xml><?xml version="1.0" encoding="utf-8"?>
-<w:numbering xmlns:wpc="http://schemas.microsoft.com/office/word/2010/wordprocessingCanvas" xmlns:cx="http://schemas.microsoft.com/office/drawing/2014/chartex" xmlns:cx1="http://schemas.microsoft.com/office/drawing/2015/9/8/chartex" xmlns:cx2="http://schemas.microsoft.com/office/drawing/2015/10/21/chartex" xmlns:cx3="http://schemas.microsoft.com/office/drawing/2016/5/9/chartex" xmlns:cx4="http://schemas.microsoft.com/office/drawing/2016/5/10/chartex" xmlns:cx5="http://schemas.microsoft.com/office/drawing/2016/5/11/chartex" xmlns:mc="http://schemas.openxmlformats.org/markup-compatibility/2006" xmlns:o="urn:schemas-microsoft-com:office:office" xmlns:r="http://schemas.openxmlformats.org/officeDocument/2006/relationships" xmlns:m="http://schemas.openxmlformats.org/officeDocument/2006/math" xmlns:v="urn:schemas-microsoft-com:vml" xmlns:wp14="http://schemas.microsoft.com/office/word/2010/wordprocessingDrawing" xmlns:wp="http://schemas.openxmlformats.org/drawingml/2006/wordprocessingDrawing" xmlns:w10="urn:schemas-microsoft-com:office:word" xmlns:w="http://schemas.openxmlformats.org/wordprocessingml/2006/main" xmlns:w14="http://schemas.microsoft.com/office/word/2010/wordml" xmlns:w15="http://schemas.microsoft.com/office/word/2012/wordml" xmlns:w16se="http://schemas.microsoft.com/office/word/2015/wordml/symex" xmlns:wpg="http://schemas.microsoft.com/office/word/2010/wordprocessingGroup" xmlns:wpi="http://schemas.microsoft.com/office/word/2010/wordprocessingInk" xmlns:wne="http://schemas.microsoft.com/office/word/2006/wordml" xmlns:wps="http://schemas.microsoft.com/office/word/2010/wordprocessingShape" mc:Ignorable="w14 w15 w16se wp14">
+<w:numbering xmlns:wpc="http://schemas.microsoft.com/office/word/2010/wordprocessingCanvas" xmlns:mc="http://schemas.openxmlformats.org/markup-compatibility/2006" xmlns:o="urn:schemas-microsoft-com:office:office" xmlns:r="http://schemas.openxmlformats.org/officeDocument/2006/relationships" xmlns:m="http://schemas.openxmlformats.org/officeDocument/2006/math" xmlns:v="urn:schemas-microsoft-com:vml" xmlns:wp14="http://schemas.microsoft.com/office/word/2010/wordprocessingDrawing" xmlns:wp="http://schemas.openxmlformats.org/drawingml/2006/wordprocessingDrawing" xmlns:w10="urn:schemas-microsoft-com:office:word" xmlns:w="http://schemas.openxmlformats.org/wordprocessingml/2006/main" xmlns:w14="http://schemas.microsoft.com/office/word/2010/wordml" xmlns:w15="http://schemas.microsoft.com/office/word/2012/wordml" xmlns:wpg="http://schemas.microsoft.com/office/word/2010/wordprocessingGroup" xmlns:wpi="http://schemas.microsoft.com/office/word/2010/wordprocessingInk" xmlns:wne="http://schemas.microsoft.com/office/word/2006/wordml" xmlns:wps="http://schemas.microsoft.com/office/word/2010/wordprocessingShape" mc:Ignorable="w14 w15 wp14">
   <w:abstractNum w:abstractNumId="0" w15:restartNumberingAfterBreak="0">
     <w:nsid w:val="03AA46C4"/>
     <w:multiLevelType w:val="hybridMultilevel"/>
@@ -11715,7 +11616,7 @@
 </file>
 
 <file path=word/styles.xml><?xml version="1.0" encoding="utf-8"?>
-<w:styles xmlns:mc="http://schemas.openxmlformats.org/markup-compatibility/2006" xmlns:r="http://schemas.openxmlformats.org/officeDocument/2006/relationships" xmlns:w="http://schemas.openxmlformats.org/wordprocessingml/2006/main" xmlns:w14="http://schemas.microsoft.com/office/word/2010/wordml" xmlns:w15="http://schemas.microsoft.com/office/word/2012/wordml" xmlns:w16se="http://schemas.microsoft.com/office/word/2015/wordml/symex" mc:Ignorable="w14 w15 w16se">
+<w:styles xmlns:mc="http://schemas.openxmlformats.org/markup-compatibility/2006" xmlns:r="http://schemas.openxmlformats.org/officeDocument/2006/relationships" xmlns:w="http://schemas.openxmlformats.org/wordprocessingml/2006/main" xmlns:w14="http://schemas.microsoft.com/office/word/2010/wordml" xmlns:w15="http://schemas.microsoft.com/office/word/2012/wordml" mc:Ignorable="w14 w15">
   <w:docDefaults>
     <w:rPrDefault>
       <w:rPr>
@@ -11731,7 +11632,7 @@
       </w:pPr>
     </w:pPrDefault>
   </w:docDefaults>
-  <w:latentStyles w:defLockedState="0" w:defUIPriority="99" w:defSemiHidden="0" w:defUnhideWhenUsed="0" w:defQFormat="0" w:count="374">
+  <w:latentStyles w:defLockedState="0" w:defUIPriority="99" w:defSemiHidden="0" w:defUnhideWhenUsed="0" w:defQFormat="0" w:count="371">
     <w:lsdException w:name="Normal" w:uiPriority="0" w:qFormat="1"/>
     <w:lsdException w:name="heading 1" w:uiPriority="9" w:qFormat="1"/>
     <w:lsdException w:name="heading 2" w:semiHidden="1" w:uiPriority="9" w:unhideWhenUsed="1" w:qFormat="1"/>
@@ -12103,9 +12004,6 @@
     <w:lsdException w:name="List Table 5 Dark Accent 6" w:uiPriority="50"/>
     <w:lsdException w:name="List Table 6 Colorful Accent 6" w:uiPriority="51"/>
     <w:lsdException w:name="List Table 7 Colorful Accent 6" w:uiPriority="52"/>
-    <w:lsdException w:name="Mention" w:semiHidden="1" w:unhideWhenUsed="1"/>
-    <w:lsdException w:name="Smart Hyperlink" w:semiHidden="1" w:unhideWhenUsed="1"/>
-    <w:lsdException w:name="Hashtag" w:semiHidden="1" w:unhideWhenUsed="1"/>
   </w:latentStyles>
   <w:style w:type="paragraph" w:default="1" w:styleId="Normale">
     <w:name w:val="Normal"/>
@@ -12170,6 +12068,7 @@
   <w:style w:type="character" w:default="1" w:styleId="Carpredefinitoparagrafo">
     <w:name w:val="Default Paragraph Font"/>
     <w:uiPriority w:val="1"/>
+    <w:semiHidden/>
     <w:unhideWhenUsed/>
   </w:style>
   <w:style w:type="table" w:default="1" w:styleId="Tabellanormale">
@@ -12623,7 +12522,7 @@
 </file>
 
 <file path=customXml/itemProps1.xml><?xml version="1.0" encoding="utf-8"?>
-<ds:datastoreItem xmlns:ds="http://schemas.openxmlformats.org/officeDocument/2006/customXml" ds:itemID="{7358CE05-2C1A-4A43-BD26-356324DCDE50}">
+<ds:datastoreItem xmlns:ds="http://schemas.openxmlformats.org/officeDocument/2006/customXml" ds:itemID="{01AE328D-8187-42D1-A65F-C788FF7E2B92}">
   <ds:schemaRefs>
     <ds:schemaRef ds:uri="http://schemas.openxmlformats.org/officeDocument/2006/bibliography"/>
   </ds:schemaRefs>

</xml_diff>

<commit_message>
I hope is enough...
</commit_message>
<xml_diff>
--- a/IlMagnifico/res/docs/documento_di_progetto.docx
+++ b/IlMagnifico/res/docs/documento_di_progetto.docx
@@ -186,7 +186,7 @@
           <w:r>
             <w:fldChar w:fldCharType="separate"/>
           </w:r>
-          <w:hyperlink w:anchor="_Toc485292856" w:history="1">
+          <w:hyperlink w:anchor="_Toc485572277" w:history="1">
             <w:r>
               <w:rPr>
                 <w:rStyle w:val="Collegamentoipertestuale"/>
@@ -229,7 +229,7 @@
                 <w:noProof/>
                 <w:webHidden/>
               </w:rPr>
-              <w:instrText xml:space="preserve"> PAGEREF _Toc485292856 \h </w:instrText>
+              <w:instrText xml:space="preserve"> PAGEREF _Toc485572277 \h </w:instrText>
             </w:r>
             <w:r>
               <w:rPr>
@@ -273,7 +273,7 @@
               <w:color w:val="auto"/>
             </w:rPr>
           </w:pPr>
-          <w:hyperlink w:anchor="_Toc485292857" w:history="1">
+          <w:hyperlink w:anchor="_Toc485572278" w:history="1">
             <w:r>
               <w:rPr>
                 <w:rStyle w:val="Collegamentoipertestuale"/>
@@ -295,14 +295,7 @@
                 <w:rStyle w:val="Collegamentoipertestuale"/>
                 <w:noProof/>
               </w:rPr>
-              <w:t>Ob</w:t>
-            </w:r>
-            <w:r>
-              <w:rPr>
-                <w:rStyle w:val="Collegamentoipertestuale"/>
-                <w:noProof/>
-              </w:rPr>
-              <w:t>iettivo e Specifiche</w:t>
+              <w:t>Obbiettivo e Specifiche</w:t>
             </w:r>
             <w:r>
               <w:rPr>
@@ -323,7 +316,7 @@
                 <w:noProof/>
                 <w:webHidden/>
               </w:rPr>
-              <w:instrText xml:space="preserve"> PAGEREF _Toc485292857 \h </w:instrText>
+              <w:instrText xml:space="preserve"> PAGEREF _Toc485572278 \h </w:instrText>
             </w:r>
             <w:r>
               <w:rPr>
@@ -367,7 +360,7 @@
               <w:color w:val="auto"/>
             </w:rPr>
           </w:pPr>
-          <w:hyperlink w:anchor="_Toc485292858" w:history="1">
+          <w:hyperlink w:anchor="_Toc485572279" w:history="1">
             <w:r>
               <w:rPr>
                 <w:rStyle w:val="Collegamentoipertestuale"/>
@@ -410,7 +403,7 @@
                 <w:noProof/>
                 <w:webHidden/>
               </w:rPr>
-              <w:instrText xml:space="preserve"> PAGEREF _Toc485292858 \h </w:instrText>
+              <w:instrText xml:space="preserve"> PAGEREF _Toc485572279 \h </w:instrText>
             </w:r>
             <w:r>
               <w:rPr>
@@ -454,7 +447,7 @@
               <w:color w:val="auto"/>
             </w:rPr>
           </w:pPr>
-          <w:hyperlink w:anchor="_Toc485292859" w:history="1">
+          <w:hyperlink w:anchor="_Toc485572280" w:history="1">
             <w:r>
               <w:rPr>
                 <w:rStyle w:val="Collegamentoipertestuale"/>
@@ -497,7 +490,7 @@
                 <w:noProof/>
                 <w:webHidden/>
               </w:rPr>
-              <w:instrText xml:space="preserve"> PAGEREF _Toc485292859 \h </w:instrText>
+              <w:instrText xml:space="preserve"> PAGEREF _Toc485572280 \h </w:instrText>
             </w:r>
             <w:r>
               <w:rPr>
@@ -541,7 +534,7 @@
               <w:color w:val="auto"/>
             </w:rPr>
           </w:pPr>
-          <w:hyperlink w:anchor="_Toc485292860" w:history="1">
+          <w:hyperlink w:anchor="_Toc485572281" w:history="1">
             <w:r>
               <w:rPr>
                 <w:rStyle w:val="Collegamentoipertestuale"/>
@@ -584,7 +577,7 @@
                 <w:noProof/>
                 <w:webHidden/>
               </w:rPr>
-              <w:instrText xml:space="preserve"> PAGEREF _Toc485292860 \h </w:instrText>
+              <w:instrText xml:space="preserve"> PAGEREF _Toc485572281 \h </w:instrText>
             </w:r>
             <w:r>
               <w:rPr>
@@ -628,7 +621,7 @@
               <w:color w:val="auto"/>
             </w:rPr>
           </w:pPr>
-          <w:hyperlink w:anchor="_Toc485292861" w:history="1">
+          <w:hyperlink w:anchor="_Toc485572282" w:history="1">
             <w:r>
               <w:rPr>
                 <w:rStyle w:val="Collegamentoipertestuale"/>
@@ -671,7 +664,7 @@
                 <w:noProof/>
                 <w:webHidden/>
               </w:rPr>
-              <w:instrText xml:space="preserve"> PAGEREF _Toc485292861 \h </w:instrText>
+              <w:instrText xml:space="preserve"> PAGEREF _Toc485572282 \h </w:instrText>
             </w:r>
             <w:r>
               <w:rPr>
@@ -715,7 +708,7 @@
               <w:color w:val="auto"/>
             </w:rPr>
           </w:pPr>
-          <w:hyperlink w:anchor="_Toc485292862" w:history="1">
+          <w:hyperlink w:anchor="_Toc485572283" w:history="1">
             <w:r>
               <w:rPr>
                 <w:rStyle w:val="Collegamentoipertestuale"/>
@@ -758,7 +751,7 @@
                 <w:noProof/>
                 <w:webHidden/>
               </w:rPr>
-              <w:instrText xml:space="preserve"> PAGEREF _Toc485292862 \h </w:instrText>
+              <w:instrText xml:space="preserve"> PAGEREF _Toc485572283 \h </w:instrText>
             </w:r>
             <w:r>
               <w:rPr>
@@ -802,14 +795,148 @@
               <w:color w:val="auto"/>
             </w:rPr>
           </w:pPr>
-          <w:hyperlink w:anchor="_Toc485292863" w:history="1">
+          <w:r>
+            <w:rPr>
+              <w:rStyle w:val="Collegamentoipertestuale"/>
+              <w:noProof/>
+            </w:rPr>
+            <w:fldChar w:fldCharType="begin"/>
+          </w:r>
+          <w:r>
+            <w:rPr>
+              <w:rStyle w:val="Collegamentoipertestuale"/>
+              <w:noProof/>
+            </w:rPr>
+            <w:instrText xml:space="preserve"> </w:instrText>
+          </w:r>
+          <w:r>
+            <w:rPr>
+              <w:noProof/>
+            </w:rPr>
+            <w:instrText>HYPERLINK \l "_Toc485572284"</w:instrText>
+          </w:r>
+          <w:r>
+            <w:rPr>
+              <w:rStyle w:val="Collegamentoipertestuale"/>
+              <w:noProof/>
+            </w:rPr>
+            <w:instrText xml:space="preserve"> </w:instrText>
+          </w:r>
+          <w:r>
+            <w:rPr>
+              <w:rStyle w:val="Collegamentoipertestuale"/>
+              <w:noProof/>
+            </w:rPr>
+          </w:r>
+          <w:r>
+            <w:rPr>
+              <w:rStyle w:val="Collegamentoipertestuale"/>
+              <w:noProof/>
+            </w:rPr>
+            <w:fldChar w:fldCharType="separate"/>
+          </w:r>
+          <w:r>
+            <w:rPr>
+              <w:rStyle w:val="Collegamentoipertestuale"/>
+              <w:noProof/>
+              <w:u w:color="000000"/>
+            </w:rPr>
+            <w:t>2.3</w:t>
+          </w:r>
+          <w:r>
+            <w:rPr>
+              <w:rFonts w:asciiTheme="minorHAnsi" w:eastAsiaTheme="minorEastAsia" w:hAnsiTheme="minorHAnsi" w:cstheme="minorBidi"/>
+              <w:noProof/>
+              <w:color w:val="auto"/>
+            </w:rPr>
+            <w:tab/>
+          </w:r>
+          <w:r>
+            <w:rPr>
+              <w:rStyle w:val="Collegamentoipertestuale"/>
+              <w:noProof/>
+            </w:rPr>
+            <w:t>Carta</w:t>
+          </w:r>
+          <w:bookmarkStart w:id="0" w:name="_GoBack"/>
+          <w:bookmarkEnd w:id="0"/>
+          <w:r>
+            <w:rPr>
+              <w:noProof/>
+              <w:webHidden/>
+            </w:rPr>
+            <w:tab/>
+          </w:r>
+          <w:r>
+            <w:rPr>
+              <w:noProof/>
+              <w:webHidden/>
+            </w:rPr>
+            <w:fldChar w:fldCharType="begin"/>
+          </w:r>
+          <w:r>
+            <w:rPr>
+              <w:noProof/>
+              <w:webHidden/>
+            </w:rPr>
+            <w:instrText xml:space="preserve"> PAGEREF _Toc485572284 \h </w:instrText>
+          </w:r>
+          <w:r>
+            <w:rPr>
+              <w:noProof/>
+              <w:webHidden/>
+            </w:rPr>
+          </w:r>
+          <w:r>
+            <w:rPr>
+              <w:noProof/>
+              <w:webHidden/>
+            </w:rPr>
+            <w:fldChar w:fldCharType="separate"/>
+          </w:r>
+          <w:r>
+            <w:rPr>
+              <w:noProof/>
+              <w:webHidden/>
+            </w:rPr>
+            <w:t>6</w:t>
+          </w:r>
+          <w:r>
+            <w:rPr>
+              <w:noProof/>
+              <w:webHidden/>
+            </w:rPr>
+            <w:fldChar w:fldCharType="end"/>
+          </w:r>
+          <w:r>
+            <w:rPr>
+              <w:rStyle w:val="Collegamentoipertestuale"/>
+              <w:noProof/>
+            </w:rPr>
+            <w:fldChar w:fldCharType="end"/>
+          </w:r>
+        </w:p>
+        <w:p>
+          <w:pPr>
+            <w:pStyle w:val="Sommario2"/>
+            <w:tabs>
+              <w:tab w:val="left" w:pos="660"/>
+              <w:tab w:val="right" w:leader="dot" w:pos="8637"/>
+            </w:tabs>
+            <w:rPr>
+              <w:rFonts w:asciiTheme="minorHAnsi" w:eastAsiaTheme="minorEastAsia" w:hAnsiTheme="minorHAnsi" w:cstheme="minorBidi"/>
+              <w:noProof/>
+              <w:color w:val="auto"/>
+            </w:rPr>
+          </w:pPr>
+          <w:hyperlink w:anchor="_Toc485572285" w:history="1">
             <w:r>
               <w:rPr>
                 <w:rStyle w:val="Collegamentoipertestuale"/>
                 <w:noProof/>
                 <w:u w:color="000000"/>
               </w:rPr>
-              <w:t>2.3</w:t>
+              <w:t>2.4</w:t>
             </w:r>
             <w:r>
               <w:rPr>
@@ -824,7 +951,7 @@
                 <w:rStyle w:val="Collegamentoipertestuale"/>
                 <w:noProof/>
               </w:rPr>
-              <w:t>Carta</w:t>
+              <w:t>Le Tessere Scomunica</w:t>
             </w:r>
             <w:r>
               <w:rPr>
@@ -845,7 +972,7 @@
                 <w:noProof/>
                 <w:webHidden/>
               </w:rPr>
-              <w:instrText xml:space="preserve"> PAGEREF _Toc485292863 \h </w:instrText>
+              <w:instrText xml:space="preserve"> PAGEREF _Toc485572285 \h </w:instrText>
             </w:r>
             <w:r>
               <w:rPr>
@@ -865,7 +992,7 @@
                 <w:noProof/>
                 <w:webHidden/>
               </w:rPr>
-              <w:t>6</w:t>
+              <w:t>7</w:t>
             </w:r>
             <w:r>
               <w:rPr>
@@ -889,14 +1016,14 @@
               <w:color w:val="auto"/>
             </w:rPr>
           </w:pPr>
-          <w:hyperlink w:anchor="_Toc485292864" w:history="1">
+          <w:hyperlink w:anchor="_Toc485572286" w:history="1">
             <w:r>
               <w:rPr>
                 <w:rStyle w:val="Collegamentoipertestuale"/>
                 <w:noProof/>
                 <w:u w:color="000000"/>
               </w:rPr>
-              <w:t>2.4</w:t>
+              <w:t>2.5</w:t>
             </w:r>
             <w:r>
               <w:rPr>
@@ -911,7 +1038,7 @@
                 <w:rStyle w:val="Collegamentoipertestuale"/>
                 <w:noProof/>
               </w:rPr>
-              <w:t>Le Tessere Scomunica</w:t>
+              <w:t>SpazioAzione e Famigliare</w:t>
             </w:r>
             <w:r>
               <w:rPr>
@@ -932,7 +1059,7 @@
                 <w:noProof/>
                 <w:webHidden/>
               </w:rPr>
-              <w:instrText xml:space="preserve"> PAGEREF _Toc485292864 \h </w:instrText>
+              <w:instrText xml:space="preserve"> PAGEREF _Toc485572286 \h </w:instrText>
             </w:r>
             <w:r>
               <w:rPr>
@@ -976,14 +1103,14 @@
               <w:color w:val="auto"/>
             </w:rPr>
           </w:pPr>
-          <w:hyperlink w:anchor="_Toc485292865" w:history="1">
+          <w:hyperlink w:anchor="_Toc485572287" w:history="1">
             <w:r>
               <w:rPr>
                 <w:rStyle w:val="Collegamentoipertestuale"/>
                 <w:noProof/>
                 <w:u w:color="000000"/>
               </w:rPr>
-              <w:t>2.5</w:t>
+              <w:t>2.6</w:t>
             </w:r>
             <w:r>
               <w:rPr>
@@ -998,7 +1125,7 @@
                 <w:rStyle w:val="Collegamentoipertestuale"/>
                 <w:noProof/>
               </w:rPr>
-              <w:t>SpazioAzione e Famigliare</w:t>
+              <w:t>La classe Partita</w:t>
             </w:r>
             <w:r>
               <w:rPr>
@@ -1019,7 +1146,7 @@
                 <w:noProof/>
                 <w:webHidden/>
               </w:rPr>
-              <w:instrText xml:space="preserve"> PAGEREF _Toc485292865 \h </w:instrText>
+              <w:instrText xml:space="preserve"> PAGEREF _Toc485572287 \h </w:instrText>
             </w:r>
             <w:r>
               <w:rPr>
@@ -1039,7 +1166,94 @@
                 <w:noProof/>
                 <w:webHidden/>
               </w:rPr>
-              <w:t>7</w:t>
+              <w:t>9</w:t>
+            </w:r>
+            <w:r>
+              <w:rPr>
+                <w:noProof/>
+                <w:webHidden/>
+              </w:rPr>
+              <w:fldChar w:fldCharType="end"/>
+            </w:r>
+          </w:hyperlink>
+        </w:p>
+        <w:p>
+          <w:pPr>
+            <w:pStyle w:val="Sommario1"/>
+            <w:tabs>
+              <w:tab w:val="left" w:pos="440"/>
+              <w:tab w:val="right" w:leader="dot" w:pos="8637"/>
+            </w:tabs>
+            <w:rPr>
+              <w:rFonts w:asciiTheme="minorHAnsi" w:eastAsiaTheme="minorEastAsia" w:hAnsiTheme="minorHAnsi" w:cstheme="minorBidi"/>
+              <w:noProof/>
+              <w:color w:val="auto"/>
+            </w:rPr>
+          </w:pPr>
+          <w:hyperlink w:anchor="_Toc485572288" w:history="1">
+            <w:r>
+              <w:rPr>
+                <w:rStyle w:val="Collegamentoipertestuale"/>
+                <w:noProof/>
+                <w:u w:color="000000"/>
+              </w:rPr>
+              <w:t>3</w:t>
+            </w:r>
+            <w:r>
+              <w:rPr>
+                <w:rFonts w:asciiTheme="minorHAnsi" w:eastAsiaTheme="minorEastAsia" w:hAnsiTheme="minorHAnsi" w:cstheme="minorBidi"/>
+                <w:noProof/>
+                <w:color w:val="auto"/>
+              </w:rPr>
+              <w:tab/>
+            </w:r>
+            <w:r>
+              <w:rPr>
+                <w:rStyle w:val="Collegamentoipertestuale"/>
+                <w:noProof/>
+              </w:rPr>
+              <w:t>Server e Comunicazione</w:t>
+            </w:r>
+            <w:r>
+              <w:rPr>
+                <w:noProof/>
+                <w:webHidden/>
+              </w:rPr>
+              <w:tab/>
+            </w:r>
+            <w:r>
+              <w:rPr>
+                <w:noProof/>
+                <w:webHidden/>
+              </w:rPr>
+              <w:fldChar w:fldCharType="begin"/>
+            </w:r>
+            <w:r>
+              <w:rPr>
+                <w:noProof/>
+                <w:webHidden/>
+              </w:rPr>
+              <w:instrText xml:space="preserve"> PAGEREF _Toc485572288 \h </w:instrText>
+            </w:r>
+            <w:r>
+              <w:rPr>
+                <w:noProof/>
+                <w:webHidden/>
+              </w:rPr>
+            </w:r>
+            <w:r>
+              <w:rPr>
+                <w:noProof/>
+                <w:webHidden/>
+              </w:rPr>
+              <w:fldChar w:fldCharType="separate"/>
+            </w:r>
+            <w:r>
+              <w:rPr>
+                <w:noProof/>
+                <w:webHidden/>
+              </w:rPr>
+              <w:t>10</w:t>
             </w:r>
             <w:r>
               <w:rPr>
@@ -1063,14 +1277,14 @@
               <w:color w:val="auto"/>
             </w:rPr>
           </w:pPr>
-          <w:hyperlink w:anchor="_Toc485292866" w:history="1">
+          <w:hyperlink w:anchor="_Toc485572289" w:history="1">
             <w:r>
               <w:rPr>
                 <w:rStyle w:val="Collegamentoipertestuale"/>
                 <w:noProof/>
                 <w:u w:color="000000"/>
               </w:rPr>
-              <w:t>2.6</w:t>
+              <w:t>3.1</w:t>
             </w:r>
             <w:r>
               <w:rPr>
@@ -1085,7 +1299,7 @@
                 <w:rStyle w:val="Collegamentoipertestuale"/>
                 <w:noProof/>
               </w:rPr>
-              <w:t>La classe Partita</w:t>
+              <w:t>Server</w:t>
             </w:r>
             <w:r>
               <w:rPr>
@@ -1106,7 +1320,7 @@
                 <w:noProof/>
                 <w:webHidden/>
               </w:rPr>
-              <w:instrText xml:space="preserve"> PAGEREF _Toc485292866 \h </w:instrText>
+              <w:instrText xml:space="preserve"> PAGEREF _Toc485572289 \h </w:instrText>
             </w:r>
             <w:r>
               <w:rPr>
@@ -1126,7 +1340,181 @@
                 <w:noProof/>
                 <w:webHidden/>
               </w:rPr>
-              <w:t>9</w:t>
+              <w:t>12</w:t>
+            </w:r>
+            <w:r>
+              <w:rPr>
+                <w:noProof/>
+                <w:webHidden/>
+              </w:rPr>
+              <w:fldChar w:fldCharType="end"/>
+            </w:r>
+          </w:hyperlink>
+        </w:p>
+        <w:p>
+          <w:pPr>
+            <w:pStyle w:val="Sommario2"/>
+            <w:tabs>
+              <w:tab w:val="left" w:pos="660"/>
+              <w:tab w:val="right" w:leader="dot" w:pos="8637"/>
+            </w:tabs>
+            <w:rPr>
+              <w:rFonts w:asciiTheme="minorHAnsi" w:eastAsiaTheme="minorEastAsia" w:hAnsiTheme="minorHAnsi" w:cstheme="minorBidi"/>
+              <w:noProof/>
+              <w:color w:val="auto"/>
+            </w:rPr>
+          </w:pPr>
+          <w:hyperlink w:anchor="_Toc485572290" w:history="1">
+            <w:r>
+              <w:rPr>
+                <w:rStyle w:val="Collegamentoipertestuale"/>
+                <w:noProof/>
+                <w:u w:color="000000"/>
+              </w:rPr>
+              <w:t>3.2</w:t>
+            </w:r>
+            <w:r>
+              <w:rPr>
+                <w:rFonts w:asciiTheme="minorHAnsi" w:eastAsiaTheme="minorEastAsia" w:hAnsiTheme="minorHAnsi" w:cstheme="minorBidi"/>
+                <w:noProof/>
+                <w:color w:val="auto"/>
+              </w:rPr>
+              <w:tab/>
+            </w:r>
+            <w:r>
+              <w:rPr>
+                <w:rStyle w:val="Collegamentoipertestuale"/>
+                <w:noProof/>
+              </w:rPr>
+              <w:t>Flusso di esecuzione</w:t>
+            </w:r>
+            <w:r>
+              <w:rPr>
+                <w:noProof/>
+                <w:webHidden/>
+              </w:rPr>
+              <w:tab/>
+            </w:r>
+            <w:r>
+              <w:rPr>
+                <w:noProof/>
+                <w:webHidden/>
+              </w:rPr>
+              <w:fldChar w:fldCharType="begin"/>
+            </w:r>
+            <w:r>
+              <w:rPr>
+                <w:noProof/>
+                <w:webHidden/>
+              </w:rPr>
+              <w:instrText xml:space="preserve"> PAGEREF _Toc485572290 \h </w:instrText>
+            </w:r>
+            <w:r>
+              <w:rPr>
+                <w:noProof/>
+                <w:webHidden/>
+              </w:rPr>
+            </w:r>
+            <w:r>
+              <w:rPr>
+                <w:noProof/>
+                <w:webHidden/>
+              </w:rPr>
+              <w:fldChar w:fldCharType="separate"/>
+            </w:r>
+            <w:r>
+              <w:rPr>
+                <w:noProof/>
+                <w:webHidden/>
+              </w:rPr>
+              <w:t>14</w:t>
+            </w:r>
+            <w:r>
+              <w:rPr>
+                <w:noProof/>
+                <w:webHidden/>
+              </w:rPr>
+              <w:fldChar w:fldCharType="end"/>
+            </w:r>
+          </w:hyperlink>
+        </w:p>
+        <w:p>
+          <w:pPr>
+            <w:pStyle w:val="Sommario2"/>
+            <w:tabs>
+              <w:tab w:val="left" w:pos="660"/>
+              <w:tab w:val="right" w:leader="dot" w:pos="8637"/>
+            </w:tabs>
+            <w:rPr>
+              <w:rFonts w:asciiTheme="minorHAnsi" w:eastAsiaTheme="minorEastAsia" w:hAnsiTheme="minorHAnsi" w:cstheme="minorBidi"/>
+              <w:noProof/>
+              <w:color w:val="auto"/>
+            </w:rPr>
+          </w:pPr>
+          <w:hyperlink w:anchor="_Toc485572291" w:history="1">
+            <w:r>
+              <w:rPr>
+                <w:rStyle w:val="Collegamentoipertestuale"/>
+                <w:noProof/>
+                <w:u w:color="000000"/>
+              </w:rPr>
+              <w:t>3.3</w:t>
+            </w:r>
+            <w:r>
+              <w:rPr>
+                <w:rFonts w:asciiTheme="minorHAnsi" w:eastAsiaTheme="minorEastAsia" w:hAnsiTheme="minorHAnsi" w:cstheme="minorBidi"/>
+                <w:noProof/>
+                <w:color w:val="auto"/>
+              </w:rPr>
+              <w:tab/>
+            </w:r>
+            <w:r>
+              <w:rPr>
+                <w:rStyle w:val="Collegamentoipertestuale"/>
+                <w:noProof/>
+              </w:rPr>
+              <w:t>Comunicazione</w:t>
+            </w:r>
+            <w:r>
+              <w:rPr>
+                <w:noProof/>
+                <w:webHidden/>
+              </w:rPr>
+              <w:tab/>
+            </w:r>
+            <w:r>
+              <w:rPr>
+                <w:noProof/>
+                <w:webHidden/>
+              </w:rPr>
+              <w:fldChar w:fldCharType="begin"/>
+            </w:r>
+            <w:r>
+              <w:rPr>
+                <w:noProof/>
+                <w:webHidden/>
+              </w:rPr>
+              <w:instrText xml:space="preserve"> PAGEREF _Toc485572291 \h </w:instrText>
+            </w:r>
+            <w:r>
+              <w:rPr>
+                <w:noProof/>
+                <w:webHidden/>
+              </w:rPr>
+            </w:r>
+            <w:r>
+              <w:rPr>
+                <w:noProof/>
+                <w:webHidden/>
+              </w:rPr>
+              <w:fldChar w:fldCharType="separate"/>
+            </w:r>
+            <w:r>
+              <w:rPr>
+                <w:noProof/>
+                <w:webHidden/>
+              </w:rPr>
+              <w:t>15</w:t>
             </w:r>
             <w:r>
               <w:rPr>
@@ -1150,14 +1538,14 @@
               <w:color w:val="auto"/>
             </w:rPr>
           </w:pPr>
-          <w:hyperlink w:anchor="_Toc485292867" w:history="1">
+          <w:hyperlink w:anchor="_Toc485572292" w:history="1">
             <w:r>
               <w:rPr>
                 <w:rStyle w:val="Collegamentoipertestuale"/>
                 <w:noProof/>
                 <w:u w:color="000000"/>
               </w:rPr>
-              <w:t>3</w:t>
+              <w:t>4</w:t>
             </w:r>
             <w:r>
               <w:rPr>
@@ -1172,7 +1560,7 @@
                 <w:rStyle w:val="Collegamentoipertestuale"/>
                 <w:noProof/>
               </w:rPr>
-              <w:t>Server e Comunicazione</w:t>
+              <w:t>Client</w:t>
             </w:r>
             <w:r>
               <w:rPr>
@@ -1193,7 +1581,7 @@
                 <w:noProof/>
                 <w:webHidden/>
               </w:rPr>
-              <w:instrText xml:space="preserve"> PAGEREF _Toc485292867 \h </w:instrText>
+              <w:instrText xml:space="preserve"> PAGEREF _Toc485572292 \h </w:instrText>
             </w:r>
             <w:r>
               <w:rPr>
@@ -1213,7 +1601,94 @@
                 <w:noProof/>
                 <w:webHidden/>
               </w:rPr>
-              <w:t>10</w:t>
+              <w:t>19</w:t>
+            </w:r>
+            <w:r>
+              <w:rPr>
+                <w:noProof/>
+                <w:webHidden/>
+              </w:rPr>
+              <w:fldChar w:fldCharType="end"/>
+            </w:r>
+          </w:hyperlink>
+        </w:p>
+        <w:p>
+          <w:pPr>
+            <w:pStyle w:val="Sommario1"/>
+            <w:tabs>
+              <w:tab w:val="left" w:pos="440"/>
+              <w:tab w:val="right" w:leader="dot" w:pos="8637"/>
+            </w:tabs>
+            <w:rPr>
+              <w:rFonts w:asciiTheme="minorHAnsi" w:eastAsiaTheme="minorEastAsia" w:hAnsiTheme="minorHAnsi" w:cstheme="minorBidi"/>
+              <w:noProof/>
+              <w:color w:val="auto"/>
+            </w:rPr>
+          </w:pPr>
+          <w:hyperlink w:anchor="_Toc485572293" w:history="1">
+            <w:r>
+              <w:rPr>
+                <w:rStyle w:val="Collegamentoipertestuale"/>
+                <w:noProof/>
+                <w:u w:color="000000"/>
+              </w:rPr>
+              <w:t>5</w:t>
+            </w:r>
+            <w:r>
+              <w:rPr>
+                <w:rFonts w:asciiTheme="minorHAnsi" w:eastAsiaTheme="minorEastAsia" w:hAnsiTheme="minorHAnsi" w:cstheme="minorBidi"/>
+                <w:noProof/>
+                <w:color w:val="auto"/>
+              </w:rPr>
+              <w:tab/>
+            </w:r>
+            <w:r>
+              <w:rPr>
+                <w:rStyle w:val="Collegamentoipertestuale"/>
+                <w:noProof/>
+              </w:rPr>
+              <w:t>Grafica</w:t>
+            </w:r>
+            <w:r>
+              <w:rPr>
+                <w:noProof/>
+                <w:webHidden/>
+              </w:rPr>
+              <w:tab/>
+            </w:r>
+            <w:r>
+              <w:rPr>
+                <w:noProof/>
+                <w:webHidden/>
+              </w:rPr>
+              <w:fldChar w:fldCharType="begin"/>
+            </w:r>
+            <w:r>
+              <w:rPr>
+                <w:noProof/>
+                <w:webHidden/>
+              </w:rPr>
+              <w:instrText xml:space="preserve"> PAGEREF _Toc485572293 \h </w:instrText>
+            </w:r>
+            <w:r>
+              <w:rPr>
+                <w:noProof/>
+                <w:webHidden/>
+              </w:rPr>
+            </w:r>
+            <w:r>
+              <w:rPr>
+                <w:noProof/>
+                <w:webHidden/>
+              </w:rPr>
+              <w:fldChar w:fldCharType="separate"/>
+            </w:r>
+            <w:r>
+              <w:rPr>
+                <w:noProof/>
+                <w:webHidden/>
+              </w:rPr>
+              <w:t>20</w:t>
             </w:r>
             <w:r>
               <w:rPr>
@@ -1237,14 +1712,14 @@
               <w:color w:val="auto"/>
             </w:rPr>
           </w:pPr>
-          <w:hyperlink w:anchor="_Toc485292868" w:history="1">
+          <w:hyperlink w:anchor="_Toc485572294" w:history="1">
             <w:r>
               <w:rPr>
                 <w:rStyle w:val="Collegamentoipertestuale"/>
                 <w:noProof/>
                 <w:u w:color="000000"/>
               </w:rPr>
-              <w:t>3.1</w:t>
+              <w:t>5.1</w:t>
             </w:r>
             <w:r>
               <w:rPr>
@@ -1259,7 +1734,7 @@
                 <w:rStyle w:val="Collegamentoipertestuale"/>
                 <w:noProof/>
               </w:rPr>
-              <w:t>Server</w:t>
+              <w:t>I Listener</w:t>
             </w:r>
             <w:r>
               <w:rPr>
@@ -1280,7 +1755,7 @@
                 <w:noProof/>
                 <w:webHidden/>
               </w:rPr>
-              <w:instrText xml:space="preserve"> PAGEREF _Toc485292868 \h </w:instrText>
+              <w:instrText xml:space="preserve"> PAGEREF _Toc485572294 \h </w:instrText>
             </w:r>
             <w:r>
               <w:rPr>
@@ -1300,7 +1775,7 @@
                 <w:noProof/>
                 <w:webHidden/>
               </w:rPr>
-              <w:t>12</w:t>
+              <w:t>20</w:t>
             </w:r>
             <w:r>
               <w:rPr>
@@ -1324,14 +1799,14 @@
               <w:color w:val="auto"/>
             </w:rPr>
           </w:pPr>
-          <w:hyperlink w:anchor="_Toc485292869" w:history="1">
+          <w:hyperlink w:anchor="_Toc485572295" w:history="1">
             <w:r>
               <w:rPr>
                 <w:rStyle w:val="Collegamentoipertestuale"/>
                 <w:noProof/>
                 <w:u w:color="000000"/>
               </w:rPr>
-              <w:t>3.2</w:t>
+              <w:t>5.2</w:t>
             </w:r>
             <w:r>
               <w:rPr>
@@ -1346,7 +1821,7 @@
                 <w:rStyle w:val="Collegamentoipertestuale"/>
                 <w:noProof/>
               </w:rPr>
-              <w:t>Flusso di esecuzione</w:t>
+              <w:t>Aggiornamento e AggiornamentoInterfaccia</w:t>
             </w:r>
             <w:r>
               <w:rPr>
@@ -1367,7 +1842,7 @@
                 <w:noProof/>
                 <w:webHidden/>
               </w:rPr>
-              <w:instrText xml:space="preserve"> PAGEREF _Toc485292869 \h </w:instrText>
+              <w:instrText xml:space="preserve"> PAGEREF _Toc485572295 \h </w:instrText>
             </w:r>
             <w:r>
               <w:rPr>
@@ -1387,7 +1862,94 @@
                 <w:noProof/>
                 <w:webHidden/>
               </w:rPr>
-              <w:t>14</w:t>
+              <w:t>20</w:t>
+            </w:r>
+            <w:r>
+              <w:rPr>
+                <w:noProof/>
+                <w:webHidden/>
+              </w:rPr>
+              <w:fldChar w:fldCharType="end"/>
+            </w:r>
+          </w:hyperlink>
+        </w:p>
+        <w:p>
+          <w:pPr>
+            <w:pStyle w:val="Sommario1"/>
+            <w:tabs>
+              <w:tab w:val="left" w:pos="440"/>
+              <w:tab w:val="right" w:leader="dot" w:pos="8637"/>
+            </w:tabs>
+            <w:rPr>
+              <w:rFonts w:asciiTheme="minorHAnsi" w:eastAsiaTheme="minorEastAsia" w:hAnsiTheme="minorHAnsi" w:cstheme="minorBidi"/>
+              <w:noProof/>
+              <w:color w:val="auto"/>
+            </w:rPr>
+          </w:pPr>
+          <w:hyperlink w:anchor="_Toc485572296" w:history="1">
+            <w:r>
+              <w:rPr>
+                <w:rStyle w:val="Collegamentoipertestuale"/>
+                <w:noProof/>
+                <w:u w:color="000000"/>
+              </w:rPr>
+              <w:t>6</w:t>
+            </w:r>
+            <w:r>
+              <w:rPr>
+                <w:rFonts w:asciiTheme="minorHAnsi" w:eastAsiaTheme="minorEastAsia" w:hAnsiTheme="minorHAnsi" w:cstheme="minorBidi"/>
+                <w:noProof/>
+                <w:color w:val="auto"/>
+              </w:rPr>
+              <w:tab/>
+            </w:r>
+            <w:r>
+              <w:rPr>
+                <w:rStyle w:val="Collegamentoipertestuale"/>
+                <w:noProof/>
+              </w:rPr>
+              <w:t>Test</w:t>
+            </w:r>
+            <w:r>
+              <w:rPr>
+                <w:noProof/>
+                <w:webHidden/>
+              </w:rPr>
+              <w:tab/>
+            </w:r>
+            <w:r>
+              <w:rPr>
+                <w:noProof/>
+                <w:webHidden/>
+              </w:rPr>
+              <w:fldChar w:fldCharType="begin"/>
+            </w:r>
+            <w:r>
+              <w:rPr>
+                <w:noProof/>
+                <w:webHidden/>
+              </w:rPr>
+              <w:instrText xml:space="preserve"> PAGEREF _Toc485572296 \h </w:instrText>
+            </w:r>
+            <w:r>
+              <w:rPr>
+                <w:noProof/>
+                <w:webHidden/>
+              </w:rPr>
+            </w:r>
+            <w:r>
+              <w:rPr>
+                <w:noProof/>
+                <w:webHidden/>
+              </w:rPr>
+              <w:fldChar w:fldCharType="separate"/>
+            </w:r>
+            <w:r>
+              <w:rPr>
+                <w:noProof/>
+                <w:webHidden/>
+              </w:rPr>
+              <w:t>21</w:t>
             </w:r>
             <w:r>
               <w:rPr>
@@ -1411,14 +1973,14 @@
               <w:color w:val="auto"/>
             </w:rPr>
           </w:pPr>
-          <w:hyperlink w:anchor="_Toc485292870" w:history="1">
+          <w:hyperlink w:anchor="_Toc485572297" w:history="1">
             <w:r>
               <w:rPr>
                 <w:rStyle w:val="Collegamentoipertestuale"/>
                 <w:noProof/>
                 <w:u w:color="000000"/>
               </w:rPr>
-              <w:t>3.3</w:t>
+              <w:t>6.1</w:t>
             </w:r>
             <w:r>
               <w:rPr>
@@ -1433,7 +1995,7 @@
                 <w:rStyle w:val="Collegamentoipertestuale"/>
                 <w:noProof/>
               </w:rPr>
-              <w:t>Comunicazione</w:t>
+              <w:t>GameTest</w:t>
             </w:r>
             <w:r>
               <w:rPr>
@@ -1454,7 +2016,7 @@
                 <w:noProof/>
                 <w:webHidden/>
               </w:rPr>
-              <w:instrText xml:space="preserve"> PAGEREF _Toc485292870 \h </w:instrText>
+              <w:instrText xml:space="preserve"> PAGEREF _Toc485572297 \h </w:instrText>
             </w:r>
             <w:r>
               <w:rPr>
@@ -1474,181 +2036,7 @@
                 <w:noProof/>
                 <w:webHidden/>
               </w:rPr>
-              <w:t>15</w:t>
-            </w:r>
-            <w:r>
-              <w:rPr>
-                <w:noProof/>
-                <w:webHidden/>
-              </w:rPr>
-              <w:fldChar w:fldCharType="end"/>
-            </w:r>
-          </w:hyperlink>
-        </w:p>
-        <w:p>
-          <w:pPr>
-            <w:pStyle w:val="Sommario1"/>
-            <w:tabs>
-              <w:tab w:val="left" w:pos="440"/>
-              <w:tab w:val="right" w:leader="dot" w:pos="8637"/>
-            </w:tabs>
-            <w:rPr>
-              <w:rFonts w:asciiTheme="minorHAnsi" w:eastAsiaTheme="minorEastAsia" w:hAnsiTheme="minorHAnsi" w:cstheme="minorBidi"/>
-              <w:noProof/>
-              <w:color w:val="auto"/>
-            </w:rPr>
-          </w:pPr>
-          <w:hyperlink w:anchor="_Toc485292871" w:history="1">
-            <w:r>
-              <w:rPr>
-                <w:rStyle w:val="Collegamentoipertestuale"/>
-                <w:noProof/>
-                <w:u w:color="000000"/>
-              </w:rPr>
-              <w:t>4</w:t>
-            </w:r>
-            <w:r>
-              <w:rPr>
-                <w:rFonts w:asciiTheme="minorHAnsi" w:eastAsiaTheme="minorEastAsia" w:hAnsiTheme="minorHAnsi" w:cstheme="minorBidi"/>
-                <w:noProof/>
-                <w:color w:val="auto"/>
-              </w:rPr>
-              <w:tab/>
-            </w:r>
-            <w:r>
-              <w:rPr>
-                <w:rStyle w:val="Collegamentoipertestuale"/>
-                <w:noProof/>
-              </w:rPr>
-              <w:t>Client</w:t>
-            </w:r>
-            <w:r>
-              <w:rPr>
-                <w:noProof/>
-                <w:webHidden/>
-              </w:rPr>
-              <w:tab/>
-            </w:r>
-            <w:r>
-              <w:rPr>
-                <w:noProof/>
-                <w:webHidden/>
-              </w:rPr>
-              <w:fldChar w:fldCharType="begin"/>
-            </w:r>
-            <w:r>
-              <w:rPr>
-                <w:noProof/>
-                <w:webHidden/>
-              </w:rPr>
-              <w:instrText xml:space="preserve"> PAGEREF _Toc485292871 \h </w:instrText>
-            </w:r>
-            <w:r>
-              <w:rPr>
-                <w:noProof/>
-                <w:webHidden/>
-              </w:rPr>
-            </w:r>
-            <w:r>
-              <w:rPr>
-                <w:noProof/>
-                <w:webHidden/>
-              </w:rPr>
-              <w:fldChar w:fldCharType="separate"/>
-            </w:r>
-            <w:r>
-              <w:rPr>
-                <w:noProof/>
-                <w:webHidden/>
-              </w:rPr>
-              <w:t>19</w:t>
-            </w:r>
-            <w:r>
-              <w:rPr>
-                <w:noProof/>
-                <w:webHidden/>
-              </w:rPr>
-              <w:fldChar w:fldCharType="end"/>
-            </w:r>
-          </w:hyperlink>
-        </w:p>
-        <w:p>
-          <w:pPr>
-            <w:pStyle w:val="Sommario1"/>
-            <w:tabs>
-              <w:tab w:val="left" w:pos="440"/>
-              <w:tab w:val="right" w:leader="dot" w:pos="8637"/>
-            </w:tabs>
-            <w:rPr>
-              <w:rFonts w:asciiTheme="minorHAnsi" w:eastAsiaTheme="minorEastAsia" w:hAnsiTheme="minorHAnsi" w:cstheme="minorBidi"/>
-              <w:noProof/>
-              <w:color w:val="auto"/>
-            </w:rPr>
-          </w:pPr>
-          <w:hyperlink w:anchor="_Toc485292872" w:history="1">
-            <w:r>
-              <w:rPr>
-                <w:rStyle w:val="Collegamentoipertestuale"/>
-                <w:noProof/>
-                <w:u w:color="000000"/>
-              </w:rPr>
-              <w:t>5</w:t>
-            </w:r>
-            <w:r>
-              <w:rPr>
-                <w:rFonts w:asciiTheme="minorHAnsi" w:eastAsiaTheme="minorEastAsia" w:hAnsiTheme="minorHAnsi" w:cstheme="minorBidi"/>
-                <w:noProof/>
-                <w:color w:val="auto"/>
-              </w:rPr>
-              <w:tab/>
-            </w:r>
-            <w:r>
-              <w:rPr>
-                <w:rStyle w:val="Collegamentoipertestuale"/>
-                <w:noProof/>
-              </w:rPr>
-              <w:t>Grafica</w:t>
-            </w:r>
-            <w:r>
-              <w:rPr>
-                <w:noProof/>
-                <w:webHidden/>
-              </w:rPr>
-              <w:tab/>
-            </w:r>
-            <w:r>
-              <w:rPr>
-                <w:noProof/>
-                <w:webHidden/>
-              </w:rPr>
-              <w:fldChar w:fldCharType="begin"/>
-            </w:r>
-            <w:r>
-              <w:rPr>
-                <w:noProof/>
-                <w:webHidden/>
-              </w:rPr>
-              <w:instrText xml:space="preserve"> PAGEREF _Toc485292872 \h </w:instrText>
-            </w:r>
-            <w:r>
-              <w:rPr>
-                <w:noProof/>
-                <w:webHidden/>
-              </w:rPr>
-            </w:r>
-            <w:r>
-              <w:rPr>
-                <w:noProof/>
-                <w:webHidden/>
-              </w:rPr>
-              <w:fldChar w:fldCharType="separate"/>
-            </w:r>
-            <w:r>
-              <w:rPr>
-                <w:noProof/>
-                <w:webHidden/>
-              </w:rPr>
-              <w:t>20</w:t>
+              <w:t>21</w:t>
             </w:r>
             <w:r>
               <w:rPr>
@@ -1672,14 +2060,14 @@
               <w:color w:val="auto"/>
             </w:rPr>
           </w:pPr>
-          <w:hyperlink w:anchor="_Toc485292873" w:history="1">
+          <w:hyperlink w:anchor="_Toc485572298" w:history="1">
             <w:r>
               <w:rPr>
                 <w:rStyle w:val="Collegamentoipertestuale"/>
                 <w:noProof/>
                 <w:u w:color="000000"/>
               </w:rPr>
-              <w:t>5.1</w:t>
+              <w:t>6.2</w:t>
             </w:r>
             <w:r>
               <w:rPr>
@@ -1694,7 +2082,7 @@
                 <w:rStyle w:val="Collegamentoipertestuale"/>
                 <w:noProof/>
               </w:rPr>
-              <w:t>Gli FXML e i CSS</w:t>
+              <w:t>GiocatoreTest</w:t>
             </w:r>
             <w:r>
               <w:rPr>
@@ -1715,7 +2103,7 @@
                 <w:noProof/>
                 <w:webHidden/>
               </w:rPr>
-              <w:instrText xml:space="preserve"> PAGEREF _Toc485292873 \h </w:instrText>
+              <w:instrText xml:space="preserve"> PAGEREF _Toc485572298 \h </w:instrText>
             </w:r>
             <w:r>
               <w:rPr>
@@ -1735,7 +2123,7 @@
                 <w:noProof/>
                 <w:webHidden/>
               </w:rPr>
-              <w:t>20</w:t>
+              <w:t>21</w:t>
             </w:r>
             <w:r>
               <w:rPr>
@@ -1753,20 +2141,15 @@
               <w:tab w:val="left" w:pos="660"/>
               <w:tab w:val="right" w:leader="dot" w:pos="8637"/>
             </w:tabs>
-            <w:rPr>
-              <w:rFonts w:asciiTheme="minorHAnsi" w:eastAsiaTheme="minorEastAsia" w:hAnsiTheme="minorHAnsi" w:cstheme="minorBidi"/>
-              <w:noProof/>
-              <w:color w:val="auto"/>
-            </w:rPr>
           </w:pPr>
-          <w:hyperlink w:anchor="_Toc485292874" w:history="1">
+          <w:hyperlink w:anchor="_Toc485572299" w:history="1">
             <w:r>
               <w:rPr>
                 <w:rStyle w:val="Collegamentoipertestuale"/>
                 <w:noProof/>
                 <w:u w:color="000000"/>
               </w:rPr>
-              <w:t>5.2</w:t>
+              <w:t>6.3</w:t>
             </w:r>
             <w:r>
               <w:rPr>
@@ -1781,7 +2164,7 @@
                 <w:rStyle w:val="Collegamentoipertestuale"/>
                 <w:noProof/>
               </w:rPr>
-              <w:t>Le immagini</w:t>
+              <w:t>PartitaTest</w:t>
             </w:r>
             <w:r>
               <w:rPr>
@@ -1802,7 +2185,7 @@
                 <w:noProof/>
                 <w:webHidden/>
               </w:rPr>
-              <w:instrText xml:space="preserve"> PAGEREF _Toc485292874 \h </w:instrText>
+              <w:instrText xml:space="preserve"> PAGEREF _Toc485572299 \h </w:instrText>
             </w:r>
             <w:r>
               <w:rPr>
@@ -1822,176 +2205,7 @@
                 <w:noProof/>
                 <w:webHidden/>
               </w:rPr>
-              <w:t>20</w:t>
-            </w:r>
-            <w:r>
-              <w:rPr>
-                <w:noProof/>
-                <w:webHidden/>
-              </w:rPr>
-              <w:fldChar w:fldCharType="end"/>
-            </w:r>
-          </w:hyperlink>
-        </w:p>
-        <w:p>
-          <w:pPr>
-            <w:pStyle w:val="Sommario2"/>
-            <w:tabs>
-              <w:tab w:val="left" w:pos="660"/>
-              <w:tab w:val="right" w:leader="dot" w:pos="8637"/>
-            </w:tabs>
-            <w:rPr>
-              <w:rFonts w:asciiTheme="minorHAnsi" w:eastAsiaTheme="minorEastAsia" w:hAnsiTheme="minorHAnsi" w:cstheme="minorBidi"/>
-              <w:noProof/>
-              <w:color w:val="auto"/>
-            </w:rPr>
-          </w:pPr>
-          <w:hyperlink w:anchor="_Toc485292875" w:history="1">
-            <w:r>
-              <w:rPr>
-                <w:rStyle w:val="Collegamentoipertestuale"/>
-                <w:noProof/>
-                <w:u w:color="000000"/>
-              </w:rPr>
-              <w:t>5.3</w:t>
-            </w:r>
-            <w:r>
-              <w:rPr>
-                <w:rFonts w:asciiTheme="minorHAnsi" w:eastAsiaTheme="minorEastAsia" w:hAnsiTheme="minorHAnsi" w:cstheme="minorBidi"/>
-                <w:noProof/>
-                <w:color w:val="auto"/>
-              </w:rPr>
-              <w:tab/>
-            </w:r>
-            <w:r>
-              <w:rPr>
-                <w:rStyle w:val="Collegamentoipertestuale"/>
-                <w:noProof/>
-              </w:rPr>
-              <w:t>I controller</w:t>
-            </w:r>
-            <w:r>
-              <w:rPr>
-                <w:noProof/>
-                <w:webHidden/>
-              </w:rPr>
-              <w:tab/>
-            </w:r>
-            <w:r>
-              <w:rPr>
-                <w:noProof/>
-                <w:webHidden/>
-              </w:rPr>
-              <w:fldChar w:fldCharType="begin"/>
-            </w:r>
-            <w:r>
-              <w:rPr>
-                <w:noProof/>
-                <w:webHidden/>
-              </w:rPr>
-              <w:instrText xml:space="preserve"> PAGEREF _Toc485292875 \h </w:instrText>
-            </w:r>
-            <w:r>
-              <w:rPr>
-                <w:noProof/>
-                <w:webHidden/>
-              </w:rPr>
-            </w:r>
-            <w:r>
-              <w:rPr>
-                <w:noProof/>
-                <w:webHidden/>
-              </w:rPr>
-              <w:fldChar w:fldCharType="separate"/>
-            </w:r>
-            <w:r>
-              <w:rPr>
-                <w:noProof/>
-                <w:webHidden/>
-              </w:rPr>
-              <w:t>21</w:t>
-            </w:r>
-            <w:r>
-              <w:rPr>
-                <w:noProof/>
-                <w:webHidden/>
-              </w:rPr>
-              <w:fldChar w:fldCharType="end"/>
-            </w:r>
-          </w:hyperlink>
-        </w:p>
-        <w:p>
-          <w:pPr>
-            <w:pStyle w:val="Sommario1"/>
-            <w:tabs>
-              <w:tab w:val="left" w:pos="440"/>
-              <w:tab w:val="right" w:leader="dot" w:pos="8637"/>
-            </w:tabs>
-          </w:pPr>
-          <w:hyperlink w:anchor="_Toc485292876" w:history="1">
-            <w:r>
-              <w:rPr>
-                <w:rStyle w:val="Collegamentoipertestuale"/>
-                <w:noProof/>
-                <w:u w:color="000000"/>
-              </w:rPr>
-              <w:t>6</w:t>
-            </w:r>
-            <w:r>
-              <w:rPr>
-                <w:rFonts w:asciiTheme="minorHAnsi" w:eastAsiaTheme="minorEastAsia" w:hAnsiTheme="minorHAnsi" w:cstheme="minorBidi"/>
-                <w:noProof/>
-                <w:color w:val="auto"/>
-              </w:rPr>
-              <w:tab/>
-            </w:r>
-            <w:r>
-              <w:rPr>
-                <w:rStyle w:val="Collegamentoipertestuale"/>
-                <w:noProof/>
-              </w:rPr>
-              <w:t>Test</w:t>
-            </w:r>
-            <w:r>
-              <w:rPr>
-                <w:noProof/>
-                <w:webHidden/>
-              </w:rPr>
-              <w:tab/>
-            </w:r>
-            <w:r>
-              <w:rPr>
-                <w:noProof/>
-                <w:webHidden/>
-              </w:rPr>
-              <w:fldChar w:fldCharType="begin"/>
-            </w:r>
-            <w:r>
-              <w:rPr>
-                <w:noProof/>
-                <w:webHidden/>
-              </w:rPr>
-              <w:instrText xml:space="preserve"> PAGEREF _Toc485292876 \h </w:instrText>
-            </w:r>
-            <w:r>
-              <w:rPr>
-                <w:noProof/>
-                <w:webHidden/>
-              </w:rPr>
-            </w:r>
-            <w:r>
-              <w:rPr>
-                <w:noProof/>
-                <w:webHidden/>
-              </w:rPr>
-              <w:fldChar w:fldCharType="separate"/>
-            </w:r>
-            <w:r>
-              <w:rPr>
-                <w:noProof/>
-                <w:webHidden/>
-              </w:rPr>
-              <w:t>21</w:t>
+              <w:t>22</w:t>
             </w:r>
             <w:r>
               <w:rPr>
@@ -2025,12 +2239,12 @@
         <w:pStyle w:val="Titolo1"/>
         <w:ind w:left="542" w:hanging="557"/>
       </w:pPr>
-      <w:bookmarkStart w:id="0" w:name="_Toc485292856"/>
+      <w:bookmarkStart w:id="1" w:name="_Toc485572277"/>
       <w:r>
         <w:lastRenderedPageBreak/>
         <w:t>Introduzione</w:t>
       </w:r>
-      <w:bookmarkEnd w:id="0"/>
+      <w:bookmarkEnd w:id="1"/>
     </w:p>
     <w:p>
       <w:pPr>
@@ -2052,11 +2266,11 @@
         <w:pStyle w:val="Titolo2"/>
         <w:ind w:left="704" w:hanging="719"/>
       </w:pPr>
-      <w:bookmarkStart w:id="1" w:name="_Toc485292857"/>
+      <w:bookmarkStart w:id="2" w:name="_Toc485572278"/>
       <w:r>
         <w:t>Obbiettivo e Specifiche</w:t>
       </w:r>
-      <w:bookmarkEnd w:id="1"/>
+      <w:bookmarkEnd w:id="2"/>
     </w:p>
     <w:p>
       <w:pPr>
@@ -2293,11 +2507,11 @@
         <w:pStyle w:val="Titolo2"/>
         <w:ind w:left="704" w:hanging="719"/>
       </w:pPr>
-      <w:bookmarkStart w:id="2" w:name="_Toc485292858"/>
+      <w:bookmarkStart w:id="3" w:name="_Toc485572279"/>
       <w:r>
         <w:t>Tecnologie e Architettura</w:t>
       </w:r>
-      <w:bookmarkEnd w:id="2"/>
+      <w:bookmarkEnd w:id="3"/>
     </w:p>
     <w:p>
       <w:pPr>
@@ -2615,11 +2829,11 @@
         <w:pStyle w:val="Titolo2"/>
         <w:ind w:left="704" w:hanging="719"/>
       </w:pPr>
-      <w:bookmarkStart w:id="3" w:name="_Toc485292859"/>
+      <w:bookmarkStart w:id="4" w:name="_Toc485572280"/>
       <w:r>
         <w:t>Struttura del Documento</w:t>
       </w:r>
-      <w:bookmarkEnd w:id="3"/>
+      <w:bookmarkEnd w:id="4"/>
     </w:p>
     <w:p>
       <w:pPr>
@@ -2761,12 +2975,12 @@
         <w:pStyle w:val="Titolo1"/>
         <w:ind w:left="542" w:hanging="557"/>
       </w:pPr>
-      <w:bookmarkStart w:id="4" w:name="_Toc485292860"/>
+      <w:bookmarkStart w:id="5" w:name="_Toc485572281"/>
       <w:r>
         <w:lastRenderedPageBreak/>
         <w:t>Model</w:t>
       </w:r>
-      <w:bookmarkEnd w:id="4"/>
+      <w:bookmarkEnd w:id="5"/>
     </w:p>
     <w:p>
       <w:pPr>
@@ -2914,11 +3128,11 @@
         <w:pStyle w:val="Titolo2"/>
         <w:ind w:left="704" w:hanging="719"/>
       </w:pPr>
-      <w:bookmarkStart w:id="5" w:name="_Toc485292861"/>
+      <w:bookmarkStart w:id="6" w:name="_Toc485572282"/>
       <w:r>
         <w:t>Il giocatore ed i componenti del gioco</w:t>
       </w:r>
-      <w:bookmarkEnd w:id="5"/>
+      <w:bookmarkEnd w:id="6"/>
     </w:p>
     <w:p>
       <w:pPr>
@@ -2976,12 +3190,12 @@
         <w:pStyle w:val="Titolo2"/>
         <w:ind w:left="704" w:hanging="719"/>
       </w:pPr>
-      <w:bookmarkStart w:id="6" w:name="_Toc485292862"/>
+      <w:bookmarkStart w:id="7" w:name="_Toc485572283"/>
       <w:proofErr w:type="spellStart"/>
       <w:r>
         <w:t>UtilEffetto</w:t>
       </w:r>
-      <w:bookmarkEnd w:id="6"/>
+      <w:bookmarkEnd w:id="7"/>
       <w:proofErr w:type="spellEnd"/>
     </w:p>
     <w:p>
@@ -3129,11 +3343,11 @@
         <w:pStyle w:val="Titolo2"/>
         <w:ind w:firstLine="5"/>
       </w:pPr>
-      <w:bookmarkStart w:id="7" w:name="_Toc485292863"/>
+      <w:bookmarkStart w:id="8" w:name="_Toc485572284"/>
       <w:r>
         <w:t>Carta</w:t>
       </w:r>
-      <w:bookmarkStart w:id="8" w:name="_Toc485071925"/>
+      <w:bookmarkStart w:id="9" w:name="_Toc485071925"/>
       <w:r>
         <w:br/>
       </w:r>
@@ -3160,8 +3374,8 @@
         </w:rPr>
         <w:t xml:space="preserve"> di significato differente:</w:t>
       </w:r>
-      <w:bookmarkEnd w:id="7"/>
       <w:bookmarkEnd w:id="8"/>
+      <w:bookmarkEnd w:id="9"/>
     </w:p>
     <w:p>
       <w:pPr>
@@ -3372,11 +3586,11 @@
         <w:pStyle w:val="Titolo2"/>
         <w:ind w:left="704" w:hanging="719"/>
       </w:pPr>
-      <w:bookmarkStart w:id="9" w:name="_Toc485292864"/>
+      <w:bookmarkStart w:id="10" w:name="_Toc485572285"/>
       <w:r>
         <w:t>Le Tessere Scomunica</w:t>
       </w:r>
-      <w:bookmarkEnd w:id="9"/>
+      <w:bookmarkEnd w:id="10"/>
     </w:p>
     <w:p>
       <w:pPr>
@@ -3392,7 +3606,7 @@
         <w:pStyle w:val="Titolo2"/>
         <w:ind w:left="704" w:hanging="719"/>
       </w:pPr>
-      <w:bookmarkStart w:id="10" w:name="_Toc485292865"/>
+      <w:bookmarkStart w:id="11" w:name="_Toc485572286"/>
       <w:proofErr w:type="spellStart"/>
       <w:r>
         <w:t>SpazioAzione</w:t>
@@ -3401,7 +3615,7 @@
       <w:r>
         <w:t xml:space="preserve"> e Famigliare</w:t>
       </w:r>
-      <w:bookmarkEnd w:id="10"/>
+      <w:bookmarkEnd w:id="11"/>
     </w:p>
     <w:p>
       <w:pPr>
@@ -3617,15 +3831,7 @@
         <w:ind w:left="0" w:right="141"/>
       </w:pPr>
       <w:r>
-        <w:t xml:space="preserve">Ogni famigliare ha all'interno un riferimento al proprio giocatore possessore che a sua </w:t>
-      </w:r>
-      <w:proofErr w:type="gramStart"/>
-      <w:r>
-        <w:t>volta</w:t>
-      </w:r>
-      <w:proofErr w:type="gramEnd"/>
-      <w:r>
-        <w:t xml:space="preserve"> ha un riferimento al tabellone in uso nel gioco. Di conseguenza, il tabellone è apertamente accessibile al famigliare, che può così mantenere i propri metodi relativi allo spostamento ed ai controlli applicati nel corso di </w:t>
+        <w:t xml:space="preserve">Ogni famigliare ha all'interno un riferimento al proprio giocatore possessore che a sua volta ha un riferimento al tabellone in uso nel gioco. Di conseguenza, il tabellone è apertamente accessibile al famigliare, che può così mantenere i propri metodi relativi allo spostamento ed ai controlli applicati nel corso di </w:t>
       </w:r>
       <w:r>
         <w:t>quest’ultimo</w:t>
@@ -3864,11 +4070,11 @@
         <w:pStyle w:val="Titolo2"/>
         <w:ind w:left="704" w:hanging="719"/>
       </w:pPr>
-      <w:bookmarkStart w:id="11" w:name="_Toc485292866"/>
+      <w:bookmarkStart w:id="12" w:name="_Toc485572287"/>
       <w:r>
         <w:t>La classe Partita</w:t>
       </w:r>
-      <w:bookmarkEnd w:id="11"/>
+      <w:bookmarkEnd w:id="12"/>
     </w:p>
     <w:p>
       <w:pPr>
@@ -3953,8 +4159,6 @@
           </wp:anchor>
         </w:drawing>
       </w:r>
-      <w:bookmarkStart w:id="12" w:name="_GoBack"/>
-      <w:bookmarkEnd w:id="12"/>
       <w:r>
         <w:t xml:space="preserve">La classe </w:t>
       </w:r>
@@ -4085,7 +4289,7 @@
         <w:spacing w:after="194"/>
         <w:ind w:left="542" w:hanging="557"/>
       </w:pPr>
-      <w:bookmarkStart w:id="13" w:name="_Toc485292867"/>
+      <w:bookmarkStart w:id="13" w:name="_Toc485572288"/>
       <w:r>
         <w:lastRenderedPageBreak/>
         <w:t>Server e Comunicazione</w:t>
@@ -4363,7 +4567,7 @@
         <w:pStyle w:val="Titolo2"/>
         <w:ind w:left="704" w:hanging="719"/>
       </w:pPr>
-      <w:bookmarkStart w:id="14" w:name="_Toc485292868"/>
+      <w:bookmarkStart w:id="14" w:name="_Toc485572289"/>
       <w:r>
         <w:lastRenderedPageBreak/>
         <w:t>Server</w:t>
@@ -5464,7 +5668,7 @@
         <w:pStyle w:val="Titolo2"/>
         <w:ind w:left="704" w:hanging="719"/>
       </w:pPr>
-      <w:bookmarkStart w:id="15" w:name="_Toc485292869"/>
+      <w:bookmarkStart w:id="15" w:name="_Toc485572290"/>
       <w:r>
         <w:lastRenderedPageBreak/>
         <w:t>Flusso di esecuzione</w:t>
@@ -5766,7 +5970,7 @@
         <w:pStyle w:val="Titolo2"/>
         <w:ind w:left="704" w:hanging="719"/>
       </w:pPr>
-      <w:bookmarkStart w:id="16" w:name="_Toc485292870"/>
+      <w:bookmarkStart w:id="16" w:name="_Toc485572291"/>
       <w:r>
         <w:t>Comunicazione</w:t>
       </w:r>
@@ -6852,7 +7056,7 @@
         <w:spacing w:after="194"/>
         <w:ind w:left="542" w:hanging="557"/>
       </w:pPr>
-      <w:bookmarkStart w:id="17" w:name="_Toc485292871"/>
+      <w:bookmarkStart w:id="17" w:name="_Toc485572292"/>
       <w:r>
         <w:lastRenderedPageBreak/>
         <w:t>Client</w:t>
@@ -7181,7 +7385,7 @@
         <w:pStyle w:val="Titolo1"/>
         <w:ind w:left="542" w:hanging="557"/>
       </w:pPr>
-      <w:bookmarkStart w:id="18" w:name="_Toc485292872"/>
+      <w:bookmarkStart w:id="18" w:name="_Toc485572293"/>
       <w:r>
         <w:lastRenderedPageBreak/>
         <w:t>Grafica</w:t>
@@ -7190,203 +7394,515 @@
     </w:p>
     <w:p>
       <w:pPr>
-        <w:ind w:left="-5" w:right="141"/>
-      </w:pPr>
-      <w:r>
-        <w:t xml:space="preserve">Come già accennato nella introduzione si è scelto di utilizzare JAVAFX per la parte di grafica, per via della sua estrema flessibilità e potenza. I componenti della grafica sono raggruppati nel package </w:t>
-      </w:r>
-      <w:proofErr w:type="spellStart"/>
-      <w:r>
-        <w:t>view</w:t>
-      </w:r>
-      <w:proofErr w:type="spellEnd"/>
-      <w:r>
-        <w:t>, e comprendono:</w:t>
-      </w:r>
+        <w:spacing w:after="0"/>
+        <w:ind w:left="0" w:right="141"/>
+      </w:pPr>
+      <w:r>
+        <w:t>Per quanto riguarda la parte dell’interfaccia grafica, sono stati utilizzati AWT e Swing.</w:t>
+      </w:r>
+      <w:r>
+        <w:br/>
+        <w:t>La struttura dell’interfaccia è composta da più frame</w:t>
+      </w:r>
+      <w:r>
+        <w:t>, di seguito i principali</w:t>
+      </w:r>
+      <w:r>
+        <w:t>:</w:t>
+      </w:r>
+    </w:p>
+    <w:p>
+      <w:pPr>
+        <w:spacing w:after="0"/>
+        <w:ind w:left="0" w:right="141"/>
+        <w:rPr>
+          <w:sz w:val="6"/>
+        </w:rPr>
+      </w:pPr>
     </w:p>
     <w:p>
       <w:pPr>
         <w:numPr>
           <w:ilvl w:val="0"/>
-          <w:numId w:val="9"/>
+          <w:numId w:val="4"/>
         </w:numPr>
+        <w:spacing w:after="0" w:line="240" w:lineRule="auto"/>
         <w:ind w:left="586" w:right="141" w:hanging="237"/>
       </w:pPr>
       <w:r>
-        <w:t>file FXML, che definiscono la struttura della finestra grafica</w:t>
-      </w:r>
+        <w:rPr>
+          <w:rFonts w:ascii="Consolas" w:eastAsiaTheme="minorEastAsia" w:hAnsi="Consolas" w:cs="Consolas"/>
+          <w:b/>
+          <w:color w:val="auto"/>
+          <w:sz w:val="20"/>
+          <w:szCs w:val="20"/>
+        </w:rPr>
+        <w:t>GUI</w:t>
+      </w:r>
+      <w:r>
+        <w:t xml:space="preserve">, frame </w:t>
+      </w:r>
+      <w:r>
+        <w:t>utilizzato come principale sch</w:t>
+      </w:r>
+      <w:r>
+        <w:t>ermata al momento della partita</w:t>
+      </w:r>
+      <w:r>
+        <w:t xml:space="preserve">, </w:t>
+      </w:r>
+      <w:r>
+        <w:t>in particolare, comprende</w:t>
+      </w:r>
+      <w:r>
+        <w:t xml:space="preserve"> </w:t>
+      </w:r>
+      <w:r>
+        <w:t>numerosi</w:t>
+      </w:r>
+      <w:r>
+        <w:t xml:space="preserve"> oggetti per lo sviluppo dell’interfaccia</w:t>
+      </w:r>
+      <w:r>
+        <w:t xml:space="preserve"> quali i </w:t>
+      </w:r>
+      <w:proofErr w:type="spellStart"/>
+      <w:r>
+        <w:t>JPanel</w:t>
+      </w:r>
+      <w:proofErr w:type="spellEnd"/>
+      <w:r>
+        <w:t xml:space="preserve">: </w:t>
+      </w:r>
+      <w:r>
+        <w:rPr>
+          <w:rFonts w:ascii="Consolas" w:eastAsiaTheme="minorEastAsia" w:hAnsi="Consolas" w:cs="Consolas"/>
+          <w:color w:val="auto"/>
+          <w:sz w:val="20"/>
+          <w:szCs w:val="20"/>
+        </w:rPr>
+        <w:t>Tabellone</w:t>
+      </w:r>
+      <w:r>
+        <w:t xml:space="preserve">, </w:t>
+      </w:r>
+      <w:r>
+        <w:rPr>
+          <w:rFonts w:ascii="Consolas" w:eastAsiaTheme="minorEastAsia" w:hAnsi="Consolas" w:cs="Consolas"/>
+          <w:color w:val="auto"/>
+          <w:sz w:val="20"/>
+          <w:szCs w:val="20"/>
+        </w:rPr>
+        <w:t>Plancia</w:t>
+      </w:r>
+      <w:r>
+        <w:t xml:space="preserve">, </w:t>
+      </w:r>
+      <w:proofErr w:type="spellStart"/>
+      <w:r>
+        <w:rPr>
+          <w:rFonts w:ascii="Consolas" w:eastAsiaTheme="minorEastAsia" w:hAnsi="Consolas" w:cs="Consolas"/>
+          <w:color w:val="auto"/>
+          <w:sz w:val="20"/>
+          <w:szCs w:val="20"/>
+        </w:rPr>
+        <w:t>PlanciaAvversario</w:t>
+      </w:r>
+      <w:proofErr w:type="spellEnd"/>
+      <w:r>
+        <w:t>.</w:t>
+      </w:r>
+    </w:p>
+    <w:p>
+      <w:pPr>
+        <w:pStyle w:val="Paragrafoelenco"/>
+        <w:spacing w:after="0"/>
+        <w:ind w:left="585" w:right="141" w:firstLine="0"/>
+        <w:rPr>
+          <w:sz w:val="6"/>
+        </w:rPr>
+      </w:pPr>
     </w:p>
     <w:p>
       <w:pPr>
         <w:numPr>
           <w:ilvl w:val="0"/>
-          <w:numId w:val="9"/>
+          <w:numId w:val="4"/>
         </w:numPr>
+        <w:spacing w:after="0"/>
         <w:ind w:left="586" w:right="141" w:hanging="237"/>
       </w:pPr>
-      <w:r>
-        <w:t xml:space="preserve">gli </w:t>
-      </w:r>
-      <w:proofErr w:type="spellStart"/>
-      <w:r>
-        <w:t>stylesheet</w:t>
-      </w:r>
-      <w:proofErr w:type="spellEnd"/>
-      <w:r>
-        <w:t xml:space="preserve"> associati ad essi</w:t>
-      </w:r>
+      <w:proofErr w:type="spellStart"/>
+      <w:r>
+        <w:rPr>
+          <w:rFonts w:ascii="Consolas" w:eastAsiaTheme="minorEastAsia" w:hAnsi="Consolas" w:cs="Consolas"/>
+          <w:b/>
+          <w:color w:val="auto"/>
+          <w:sz w:val="20"/>
+          <w:szCs w:val="20"/>
+        </w:rPr>
+        <w:t>UsernameFrame</w:t>
+      </w:r>
+      <w:proofErr w:type="spellEnd"/>
+      <w:r>
+        <w:t>, utilizzato al momento del login del giocatore</w:t>
+      </w:r>
+    </w:p>
+    <w:p>
+      <w:pPr>
+        <w:pStyle w:val="Paragrafoelenco"/>
+        <w:spacing w:after="0"/>
+        <w:ind w:left="585" w:right="141" w:firstLine="0"/>
+        <w:rPr>
+          <w:sz w:val="6"/>
+        </w:rPr>
+      </w:pPr>
     </w:p>
     <w:p>
       <w:pPr>
         <w:numPr>
           <w:ilvl w:val="0"/>
-          <w:numId w:val="9"/>
+          <w:numId w:val="4"/>
         </w:numPr>
+        <w:spacing w:after="0" w:line="240" w:lineRule="auto"/>
         <w:ind w:left="586" w:right="141" w:hanging="237"/>
       </w:pPr>
-      <w:r>
-        <w:t>Classi controller, che appunto controllano uno specifico FXML</w:t>
-      </w:r>
+      <w:proofErr w:type="spellStart"/>
+      <w:r>
+        <w:rPr>
+          <w:rFonts w:ascii="Consolas" w:eastAsiaTheme="minorEastAsia" w:hAnsi="Consolas" w:cs="Consolas"/>
+          <w:b/>
+          <w:color w:val="auto"/>
+          <w:sz w:val="20"/>
+          <w:szCs w:val="20"/>
+        </w:rPr>
+        <w:t>PrivilegioConsiglio</w:t>
+      </w:r>
+      <w:proofErr w:type="spellEnd"/>
+      <w:r>
+        <w:t xml:space="preserve">, </w:t>
+      </w:r>
+      <w:r>
+        <w:t>consente al giocatore di scegliere tra le varie opzioni propos</w:t>
+      </w:r>
+      <w:r>
+        <w:t>te dal privilegio del consiglio</w:t>
+      </w:r>
+      <w:r>
+        <w:t xml:space="preserve"> (chiamata tramite la classe privata </w:t>
+      </w:r>
+      <w:proofErr w:type="spellStart"/>
+      <w:r>
+        <w:rPr>
+          <w:rFonts w:ascii="Consolas" w:eastAsiaTheme="minorEastAsia" w:hAnsi="Consolas" w:cs="Consolas"/>
+          <w:color w:val="auto"/>
+          <w:sz w:val="20"/>
+          <w:szCs w:val="20"/>
+        </w:rPr>
+        <w:t>ChiediPrivilegioDelConsiglio</w:t>
+      </w:r>
+      <w:proofErr w:type="spellEnd"/>
+      <w:r>
+        <w:t xml:space="preserve"> all’interno di </w:t>
+      </w:r>
+      <w:r>
+        <w:rPr>
+          <w:rFonts w:ascii="Consolas" w:eastAsiaTheme="minorEastAsia" w:hAnsi="Consolas" w:cs="Consolas"/>
+          <w:color w:val="auto"/>
+          <w:sz w:val="20"/>
+          <w:szCs w:val="20"/>
+        </w:rPr>
+        <w:t>GUI</w:t>
+      </w:r>
+      <w:r>
+        <w:t>)</w:t>
+      </w:r>
+    </w:p>
+    <w:p>
+      <w:pPr>
+        <w:pStyle w:val="Paragrafoelenco"/>
+        <w:spacing w:after="0"/>
+        <w:ind w:left="585" w:right="141" w:firstLine="0"/>
+        <w:rPr>
+          <w:sz w:val="6"/>
+        </w:rPr>
+      </w:pPr>
     </w:p>
     <w:p>
       <w:pPr>
         <w:numPr>
           <w:ilvl w:val="0"/>
-          <w:numId w:val="9"/>
+          <w:numId w:val="4"/>
         </w:numPr>
+        <w:spacing w:after="159" w:line="240" w:lineRule="auto"/>
         <w:ind w:left="586" w:right="141" w:hanging="237"/>
       </w:pPr>
-      <w:r>
-        <w:t>Un insieme di classi che mostrano dei Popup personalizzati</w:t>
-      </w:r>
-    </w:p>
-    <w:p>
-      <w:pPr>
-        <w:numPr>
-          <w:ilvl w:val="0"/>
-          <w:numId w:val="9"/>
-        </w:numPr>
-        <w:ind w:left="586" w:right="141" w:hanging="237"/>
-      </w:pPr>
-      <w:r>
-        <w:t>le immagini utilizzate</w:t>
-      </w:r>
-    </w:p>
-    <w:p>
-      <w:pPr>
-        <w:spacing w:after="462"/>
-        <w:ind w:left="-15" w:right="141" w:firstLine="351"/>
-      </w:pPr>
-      <w:r>
-        <w:t xml:space="preserve">Molti degli elementi grafici utilizzati sono parte della libreria </w:t>
-      </w:r>
-      <w:proofErr w:type="spellStart"/>
-      <w:r>
-        <w:t>JFoenix</w:t>
-      </w:r>
-      <w:proofErr w:type="spellEnd"/>
-      <w:r>
-        <w:t xml:space="preserve"> che "reinterpreta" alcuni elementi nativi di JAVAFX seguendo le regole dettate dal </w:t>
-      </w:r>
-      <w:proofErr w:type="spellStart"/>
-      <w:r>
-        <w:t>material</w:t>
-      </w:r>
-      <w:proofErr w:type="spellEnd"/>
-      <w:r>
-        <w:t xml:space="preserve"> design per avere un aspetto più moderno.</w:t>
-      </w:r>
+      <w:proofErr w:type="spellStart"/>
+      <w:r>
+        <w:rPr>
+          <w:rFonts w:ascii="Consolas" w:eastAsiaTheme="minorEastAsia" w:hAnsi="Consolas" w:cs="Consolas"/>
+          <w:b/>
+          <w:color w:val="auto"/>
+          <w:sz w:val="20"/>
+          <w:szCs w:val="20"/>
+        </w:rPr>
+        <w:t>ClassificaFinaleFrame</w:t>
+      </w:r>
+      <w:proofErr w:type="spellEnd"/>
+      <w:r>
+        <w:t xml:space="preserve">, </w:t>
+      </w:r>
+      <w:r>
+        <w:t>dove vengono stampati a video i</w:t>
+      </w:r>
+      <w:r>
+        <w:t xml:space="preserve"> risultati finali della partita </w:t>
+      </w:r>
+      <w:r>
+        <w:t xml:space="preserve">(chiamata tramite la classe privata </w:t>
+      </w:r>
+      <w:proofErr w:type="spellStart"/>
+      <w:r>
+        <w:rPr>
+          <w:rFonts w:ascii="Consolas" w:eastAsiaTheme="minorEastAsia" w:hAnsi="Consolas" w:cs="Consolas"/>
+          <w:color w:val="auto"/>
+          <w:sz w:val="20"/>
+          <w:szCs w:val="20"/>
+        </w:rPr>
+        <w:t>ApriPaginaFinePartita</w:t>
+      </w:r>
+      <w:proofErr w:type="spellEnd"/>
+      <w:r>
+        <w:t xml:space="preserve"> all’interno di </w:t>
+      </w:r>
+      <w:r>
+        <w:rPr>
+          <w:rFonts w:ascii="Consolas" w:eastAsiaTheme="minorEastAsia" w:hAnsi="Consolas" w:cs="Consolas"/>
+          <w:color w:val="auto"/>
+          <w:sz w:val="20"/>
+          <w:szCs w:val="20"/>
+        </w:rPr>
+        <w:t>GUI</w:t>
+      </w:r>
+      <w:r>
+        <w:t>)</w:t>
+      </w:r>
+      <w:r>
+        <w:t>.</w:t>
+      </w:r>
+    </w:p>
+    <w:p>
+      <w:pPr>
+        <w:spacing w:after="0" w:line="240" w:lineRule="auto"/>
+        <w:ind w:left="586" w:right="141" w:firstLine="0"/>
+        <w:rPr>
+          <w:sz w:val="8"/>
+        </w:rPr>
+      </w:pPr>
     </w:p>
     <w:p>
       <w:pPr>
         <w:pStyle w:val="Titolo2"/>
         <w:ind w:left="704" w:hanging="719"/>
       </w:pPr>
-      <w:bookmarkStart w:id="19" w:name="_Toc485292873"/>
-      <w:r>
-        <w:t>Gli FXML e i CSS</w:t>
+      <w:bookmarkStart w:id="19" w:name="_Toc485572294"/>
+      <w:r>
+        <w:t xml:space="preserve">I </w:t>
+      </w:r>
+      <w:proofErr w:type="spellStart"/>
+      <w:r>
+        <w:t>Listener</w:t>
       </w:r>
       <w:bookmarkEnd w:id="19"/>
-    </w:p>
-    <w:p>
-      <w:pPr>
-        <w:ind w:left="-5" w:right="141"/>
-      </w:pPr>
-      <w:r>
-        <w:t xml:space="preserve">I file </w:t>
-      </w:r>
-      <w:proofErr w:type="spellStart"/>
-      <w:r>
-        <w:t>chre</w:t>
-      </w:r>
-      <w:proofErr w:type="spellEnd"/>
-      <w:r>
-        <w:t xml:space="preserve"> rappresentano le varie schermate sono soltanto 3:</w:t>
-      </w:r>
-    </w:p>
-    <w:p>
-      <w:pPr>
-        <w:ind w:left="-5" w:right="141"/>
-      </w:pPr>
-      <w:proofErr w:type="spellStart"/>
-      <w:r>
-        <w:t>StartScreen.fxml</w:t>
-      </w:r>
-      <w:proofErr w:type="spellEnd"/>
-      <w:r>
-        <w:t xml:space="preserve"> che rappresenta la schermata iniziale</w:t>
-      </w:r>
-    </w:p>
-    <w:p>
-      <w:pPr>
-        <w:ind w:left="-5" w:right="141"/>
-      </w:pPr>
-      <w:proofErr w:type="spellStart"/>
-      <w:r>
-        <w:t>GameView.fxml</w:t>
-      </w:r>
-      <w:proofErr w:type="spellEnd"/>
-      <w:r>
-        <w:t xml:space="preserve"> che rappresenta la schermata di gioco in locale</w:t>
-      </w:r>
-    </w:p>
-    <w:p>
-      <w:pPr>
-        <w:spacing w:after="19" w:line="411" w:lineRule="auto"/>
-        <w:ind w:left="336" w:right="712" w:hanging="351"/>
-      </w:pPr>
-      <w:proofErr w:type="spellStart"/>
-      <w:r>
-        <w:t>OnlineGameView.fxml</w:t>
-      </w:r>
-      <w:proofErr w:type="spellEnd"/>
-      <w:r>
-        <w:t xml:space="preserve"> che invece è relativa ad una partita in rete a cui poi sono associati 2 file CSS:</w:t>
-      </w:r>
-    </w:p>
-    <w:p>
-      <w:pPr>
-        <w:ind w:left="-5" w:right="141"/>
-      </w:pPr>
-      <w:r>
-        <w:t>StartScreen.css che definisce lo stile della schermata d’inizio</w:t>
-      </w:r>
-    </w:p>
-    <w:p>
-      <w:pPr>
-        <w:spacing w:after="195"/>
-        <w:ind w:left="-5" w:right="141"/>
-      </w:pPr>
-      <w:r>
-        <w:t>GameView.css che si applica agli altri due FXML</w:t>
-      </w:r>
-    </w:p>
-    <w:p>
-      <w:pPr>
-        <w:ind w:left="-5" w:right="141"/>
-      </w:pPr>
-      <w:r>
-        <w:t>La trattazione dei controller delle varie schermate è rimandata al paragrafo 5.3, cioè dopo le componenti statiche.</w:t>
+      <w:proofErr w:type="spellEnd"/>
+    </w:p>
+    <w:p>
+      <w:pPr>
+        <w:spacing w:after="424"/>
+        <w:ind w:left="0" w:right="141"/>
+      </w:pPr>
+      <w:r>
+        <w:t xml:space="preserve">Sono stati aggiunti all’interno di Frame i </w:t>
+      </w:r>
+      <w:proofErr w:type="spellStart"/>
+      <w:r>
+        <w:t>Listener</w:t>
+      </w:r>
+      <w:proofErr w:type="spellEnd"/>
+      <w:r>
+        <w:t xml:space="preserve"> agli oggetti che devono essere in grado di permettere all’utente di interagire col gioco. </w:t>
+      </w:r>
+      <w:r>
+        <w:t>Di seguito le “zone”</w:t>
+      </w:r>
+      <w:r>
+        <w:t xml:space="preserve"> più rilevanti </w:t>
+      </w:r>
+      <w:r>
+        <w:t>usate</w:t>
+      </w:r>
+      <w:r>
+        <w:t xml:space="preserve"> ai fini del funzionamento del gioco: </w:t>
+      </w:r>
+      <w:proofErr w:type="spellStart"/>
+      <w:r>
+        <w:rPr>
+          <w:rFonts w:ascii="Consolas" w:hAnsi="Consolas" w:cs="Consolas"/>
+          <w:b/>
+          <w:bCs/>
+          <w:color w:val="auto"/>
+          <w:sz w:val="20"/>
+          <w:szCs w:val="20"/>
+        </w:rPr>
+        <w:t>FamigliariPlancia</w:t>
+      </w:r>
+      <w:proofErr w:type="spellEnd"/>
+      <w:r>
+        <w:rPr>
+          <w:rFonts w:ascii="Consolas" w:hAnsi="Consolas" w:cs="Consolas"/>
+          <w:b/>
+          <w:bCs/>
+          <w:color w:val="auto"/>
+          <w:sz w:val="20"/>
+          <w:szCs w:val="20"/>
+        </w:rPr>
+        <w:t xml:space="preserve">, </w:t>
+      </w:r>
+      <w:proofErr w:type="spellStart"/>
+      <w:r>
+        <w:rPr>
+          <w:rFonts w:ascii="Consolas" w:hAnsi="Consolas" w:cs="Consolas"/>
+          <w:b/>
+          <w:bCs/>
+          <w:color w:val="auto"/>
+          <w:sz w:val="20"/>
+          <w:szCs w:val="20"/>
+        </w:rPr>
+        <w:t>TorreTabellone</w:t>
+      </w:r>
+      <w:proofErr w:type="spellEnd"/>
+      <w:r>
+        <w:rPr>
+          <w:rFonts w:ascii="Consolas" w:hAnsi="Consolas" w:cs="Consolas"/>
+          <w:b/>
+          <w:bCs/>
+          <w:color w:val="auto"/>
+          <w:sz w:val="20"/>
+          <w:szCs w:val="20"/>
+        </w:rPr>
+        <w:t xml:space="preserve">, </w:t>
+      </w:r>
+      <w:proofErr w:type="spellStart"/>
+      <w:r>
+        <w:rPr>
+          <w:rFonts w:ascii="Consolas" w:hAnsi="Consolas" w:cs="Consolas"/>
+          <w:b/>
+          <w:bCs/>
+          <w:color w:val="auto"/>
+          <w:sz w:val="20"/>
+          <w:szCs w:val="20"/>
+        </w:rPr>
+        <w:t>RaccoltoTabellone</w:t>
+      </w:r>
+      <w:proofErr w:type="spellEnd"/>
+      <w:r>
+        <w:rPr>
+          <w:rFonts w:ascii="Consolas" w:hAnsi="Consolas" w:cs="Consolas"/>
+          <w:b/>
+          <w:bCs/>
+          <w:color w:val="auto"/>
+          <w:sz w:val="20"/>
+          <w:szCs w:val="20"/>
+        </w:rPr>
+        <w:t xml:space="preserve">, </w:t>
+      </w:r>
+      <w:proofErr w:type="spellStart"/>
+      <w:r>
+        <w:rPr>
+          <w:rFonts w:ascii="Consolas" w:hAnsi="Consolas" w:cs="Consolas"/>
+          <w:b/>
+          <w:bCs/>
+          <w:color w:val="auto"/>
+          <w:sz w:val="20"/>
+          <w:szCs w:val="20"/>
+        </w:rPr>
+        <w:t>ProduzioneRotondoTabellone</w:t>
+      </w:r>
+      <w:proofErr w:type="spellEnd"/>
+      <w:r>
+        <w:rPr>
+          <w:rFonts w:ascii="Consolas" w:hAnsi="Consolas" w:cs="Consolas"/>
+          <w:b/>
+          <w:bCs/>
+          <w:color w:val="auto"/>
+          <w:sz w:val="20"/>
+          <w:szCs w:val="20"/>
+        </w:rPr>
+        <w:t xml:space="preserve">, </w:t>
+      </w:r>
+      <w:proofErr w:type="spellStart"/>
+      <w:r>
+        <w:rPr>
+          <w:rFonts w:ascii="Consolas" w:hAnsi="Consolas" w:cs="Consolas"/>
+          <w:b/>
+          <w:bCs/>
+          <w:color w:val="auto"/>
+          <w:sz w:val="20"/>
+          <w:szCs w:val="20"/>
+        </w:rPr>
+        <w:t>PalazzoConsiglioTabellone</w:t>
+      </w:r>
+      <w:proofErr w:type="spellEnd"/>
+      <w:r>
+        <w:rPr>
+          <w:rFonts w:ascii="Consolas" w:hAnsi="Consolas" w:cs="Consolas"/>
+          <w:b/>
+          <w:bCs/>
+          <w:color w:val="auto"/>
+          <w:sz w:val="20"/>
+          <w:szCs w:val="20"/>
+        </w:rPr>
+        <w:t xml:space="preserve">, </w:t>
+      </w:r>
+      <w:proofErr w:type="spellStart"/>
+      <w:r>
+        <w:rPr>
+          <w:rFonts w:ascii="Consolas" w:hAnsi="Consolas" w:cs="Consolas"/>
+          <w:b/>
+          <w:bCs/>
+          <w:color w:val="auto"/>
+          <w:sz w:val="20"/>
+          <w:szCs w:val="20"/>
+        </w:rPr>
+        <w:t>MercatoTabellone</w:t>
+      </w:r>
+      <w:proofErr w:type="spellEnd"/>
+      <w:r>
+        <w:rPr>
+          <w:rFonts w:ascii="Consolas" w:hAnsi="Consolas" w:cs="Consolas"/>
+          <w:b/>
+          <w:bCs/>
+          <w:color w:val="auto"/>
+          <w:sz w:val="20"/>
+          <w:szCs w:val="20"/>
+        </w:rPr>
+        <w:t xml:space="preserve">, </w:t>
+      </w:r>
+      <w:proofErr w:type="spellStart"/>
+      <w:r>
+        <w:rPr>
+          <w:rFonts w:ascii="Consolas" w:hAnsi="Consolas" w:cs="Consolas"/>
+          <w:b/>
+          <w:bCs/>
+          <w:color w:val="auto"/>
+          <w:sz w:val="20"/>
+          <w:szCs w:val="20"/>
+        </w:rPr>
+        <w:t>PanelServitore</w:t>
+      </w:r>
+      <w:proofErr w:type="spellEnd"/>
+      <w:r>
+        <w:t>.</w:t>
       </w:r>
     </w:p>
     <w:p>
@@ -7394,162 +7910,238 @@
         <w:pStyle w:val="Titolo2"/>
         <w:ind w:left="704" w:hanging="719"/>
       </w:pPr>
-      <w:bookmarkStart w:id="20" w:name="_Toc485292874"/>
-      <w:r>
-        <w:t>Le immagini</w:t>
+      <w:bookmarkStart w:id="20" w:name="_Toc485572295"/>
+      <w:r>
+        <w:t xml:space="preserve">Aggiornamento e </w:t>
+      </w:r>
+      <w:proofErr w:type="spellStart"/>
+      <w:r>
+        <w:t>AggiornamentoInterfaccia</w:t>
       </w:r>
       <w:bookmarkEnd w:id="20"/>
-    </w:p>
-    <w:p>
-      <w:pPr>
-        <w:spacing w:after="5"/>
-        <w:ind w:left="-5" w:right="141"/>
-      </w:pPr>
-      <w:r>
-        <w:t xml:space="preserve">Tutte le pedine sono rappresentate da una relativa immagine. L’associazione avviene tramite la classe </w:t>
-      </w:r>
-      <w:proofErr w:type="spellStart"/>
-      <w:r>
-        <w:t>ImagePicker</w:t>
-      </w:r>
-      <w:proofErr w:type="spellEnd"/>
-      <w:r>
-        <w:t xml:space="preserve"> che utilizza una </w:t>
-      </w:r>
-      <w:proofErr w:type="spellStart"/>
-      <w:r>
-        <w:t>HashMap</w:t>
-      </w:r>
-      <w:proofErr w:type="spellEnd"/>
-      <w:r>
-        <w:t xml:space="preserve"> per associare un valore </w:t>
-      </w:r>
-      <w:r>
-        <w:lastRenderedPageBreak/>
-        <w:t>dell’</w:t>
-      </w:r>
-      <w:proofErr w:type="spellStart"/>
-      <w:r>
-        <w:t>enum</w:t>
-      </w:r>
-      <w:proofErr w:type="spellEnd"/>
+      <w:proofErr w:type="spellEnd"/>
+    </w:p>
+    <w:p>
+      <w:r>
+        <w:rPr>
+          <w:noProof/>
+        </w:rPr>
+        <w:drawing>
+          <wp:anchor distT="0" distB="0" distL="114300" distR="114300" simplePos="0" relativeHeight="251683840" behindDoc="0" locked="0" layoutInCell="1" allowOverlap="1" wp14:anchorId="02C46A71" wp14:editId="4434146B">
+            <wp:simplePos x="0" y="0"/>
+            <wp:positionH relativeFrom="column">
+              <wp:posOffset>-38100</wp:posOffset>
+            </wp:positionH>
+            <wp:positionV relativeFrom="page">
+              <wp:posOffset>7486650</wp:posOffset>
+            </wp:positionV>
+            <wp:extent cx="5563870" cy="1323340"/>
+            <wp:effectExtent l="0" t="0" r="0" b="0"/>
+            <wp:wrapSquare wrapText="bothSides"/>
+            <wp:docPr id="5" name="Immagine 5"/>
+            <wp:cNvGraphicFramePr>
+              <a:graphicFrameLocks xmlns:a="http://schemas.openxmlformats.org/drawingml/2006/main" noChangeAspect="1"/>
+            </wp:cNvGraphicFramePr>
+            <a:graphic xmlns:a="http://schemas.openxmlformats.org/drawingml/2006/main">
+              <a:graphicData uri="http://schemas.openxmlformats.org/drawingml/2006/picture">
+                <pic:pic xmlns:pic="http://schemas.openxmlformats.org/drawingml/2006/picture">
+                  <pic:nvPicPr>
+                    <pic:cNvPr id="0" name="Picture 2"/>
+                    <pic:cNvPicPr>
+                      <a:picLocks noChangeAspect="1" noChangeArrowheads="1"/>
+                    </pic:cNvPicPr>
+                  </pic:nvPicPr>
+                  <pic:blipFill>
+                    <a:blip r:embed="rId24" cstate="print">
+                      <a:extLst>
+                        <a:ext uri="{28A0092B-C50C-407E-A947-70E740481C1C}">
+                          <a14:useLocalDpi xmlns:a14="http://schemas.microsoft.com/office/drawing/2010/main" val="0"/>
+                        </a:ext>
+                      </a:extLst>
+                    </a:blip>
+                    <a:srcRect/>
+                    <a:stretch>
+                      <a:fillRect/>
+                    </a:stretch>
+                  </pic:blipFill>
+                  <pic:spPr bwMode="auto">
+                    <a:xfrm>
+                      <a:off x="0" y="0"/>
+                      <a:ext cx="5563870" cy="1323340"/>
+                    </a:xfrm>
+                    <a:prstGeom prst="rect">
+                      <a:avLst/>
+                    </a:prstGeom>
+                    <a:noFill/>
+                  </pic:spPr>
+                </pic:pic>
+              </a:graphicData>
+            </a:graphic>
+            <wp14:sizeRelH relativeFrom="margin">
+              <wp14:pctWidth>0</wp14:pctWidth>
+            </wp14:sizeRelH>
+            <wp14:sizeRelV relativeFrom="margin">
+              <wp14:pctHeight>0</wp14:pctHeight>
+            </wp14:sizeRelV>
+          </wp:anchor>
+        </w:drawing>
+      </w:r>
+      <w:r>
+        <w:t xml:space="preserve">L’aggiornamento dell’interfaccia è </w:t>
+      </w:r>
+      <w:r>
+        <w:t xml:space="preserve">il </w:t>
+      </w:r>
+      <w:r>
+        <w:t>punto</w:t>
+      </w:r>
+      <w:r>
+        <w:t xml:space="preserve"> nevralgico</w:t>
+      </w:r>
       <w:r>
         <w:t xml:space="preserve"> </w:t>
       </w:r>
-      <w:proofErr w:type="spellStart"/>
-      <w:r>
-        <w:t>PieceType</w:t>
-      </w:r>
-      <w:proofErr w:type="spellEnd"/>
-      <w:r>
-        <w:t xml:space="preserve"> ad un oggetto di tipo Image che ne è la rappresentazione. L’inizializzazione della </w:t>
-      </w:r>
-      <w:proofErr w:type="spellStart"/>
-      <w:r>
-        <w:t>HashMap</w:t>
-      </w:r>
-      <w:proofErr w:type="spellEnd"/>
-      <w:r>
-        <w:t xml:space="preserve"> avviene all’inizio dell’applicazione, in cui appunto si caricano le immagini che devono vengono selezionate in base al loro nome dalle cartelle </w:t>
-      </w:r>
-      <w:proofErr w:type="spellStart"/>
-      <w:r>
-        <w:t>whites</w:t>
-      </w:r>
-      <w:proofErr w:type="spellEnd"/>
-      <w:r>
-        <w:t xml:space="preserve"> e </w:t>
-      </w:r>
-      <w:proofErr w:type="spellStart"/>
-      <w:r>
-        <w:t>blacks</w:t>
-      </w:r>
-      <w:proofErr w:type="spellEnd"/>
-      <w:r>
-        <w:t xml:space="preserve">. In questo modo è possibile sostituire facilmente le pedine, ma non tanto per scegliere tra un particolare set di </w:t>
-      </w:r>
-      <w:proofErr w:type="gramStart"/>
-      <w:r>
-        <w:t>icone(</w:t>
-      </w:r>
-      <w:proofErr w:type="gramEnd"/>
-      <w:r>
-        <w:t>più nella sezione 6).</w:t>
-      </w:r>
-    </w:p>
-    <w:p>
-      <w:pPr>
-        <w:spacing w:after="434"/>
-        <w:ind w:left="-15" w:right="141" w:firstLine="351"/>
-      </w:pPr>
-      <w:r>
-        <w:t>Le altre immagini utilizzate come sfondo o per il titolo della schermata iniziale sono raccolte nella cartella images.</w:t>
-      </w:r>
-    </w:p>
-    <w:p>
-      <w:pPr>
-        <w:pStyle w:val="Titolo2"/>
-        <w:ind w:left="704" w:hanging="719"/>
-      </w:pPr>
-      <w:bookmarkStart w:id="21" w:name="_Toc485292875"/>
-      <w:r>
-        <w:t>I controller</w:t>
-      </w:r>
-      <w:bookmarkEnd w:id="21"/>
-    </w:p>
-    <w:p>
-      <w:pPr>
-        <w:ind w:left="-5" w:right="141"/>
-      </w:pPr>
-      <w:r>
-        <w:t>Le classi che fanno da controller si trovano nella stessa cartella dei rispettivi FXML e ne riprendono il nome, in particolare sono:</w:t>
-      </w:r>
-    </w:p>
-    <w:p>
-      <w:pPr>
-        <w:ind w:left="-5" w:right="141"/>
-      </w:pPr>
-      <w:proofErr w:type="spellStart"/>
-      <w:r>
-        <w:t>StartScreenController</w:t>
-      </w:r>
-      <w:proofErr w:type="spellEnd"/>
-      <w:r>
-        <w:t xml:space="preserve"> controlla al</w:t>
-      </w:r>
-      <w:r>
-        <w:t>l</w:t>
-      </w:r>
-      <w:r>
-        <w:t>a schermata iniziale</w:t>
-      </w:r>
-    </w:p>
-    <w:p>
-      <w:pPr>
-        <w:ind w:left="-5" w:right="141"/>
-      </w:pPr>
-      <w:proofErr w:type="spellStart"/>
-      <w:r>
-        <w:t>GameViewController</w:t>
-      </w:r>
-      <w:proofErr w:type="spellEnd"/>
-      <w:r>
-        <w:t xml:space="preserve"> controlla la schermata di gioco in locale</w:t>
-      </w:r>
-    </w:p>
-    <w:p>
-      <w:pPr>
-        <w:spacing w:after="416" w:line="265" w:lineRule="auto"/>
-        <w:ind w:right="0"/>
-        <w:jc w:val="left"/>
-      </w:pPr>
-      <w:proofErr w:type="spellStart"/>
-      <w:r>
-        <w:t>OnlineGameViewController</w:t>
-      </w:r>
-      <w:proofErr w:type="spellEnd"/>
-      <w:r>
-        <w:t xml:space="preserve"> per le partite online</w:t>
+      <w:r>
+        <w:t xml:space="preserve">per il </w:t>
+      </w:r>
+      <w:r>
+        <w:t>corretto funzionamento dell</w:t>
+      </w:r>
+      <w:r>
+        <w:t>a stessa</w:t>
+      </w:r>
+      <w:r>
+        <w:t xml:space="preserve">. </w:t>
+      </w:r>
+      <w:r>
+        <w:t>U</w:t>
+      </w:r>
+      <w:r>
+        <w:t xml:space="preserve">tilizza un package detto “aggiornamento”, il quale contiene varie classi “fittizie” che rappresentano le varie componenti del Frame. </w:t>
+      </w:r>
+      <w:r>
+        <w:t>P</w:t>
+      </w:r>
+      <w:r>
+        <w:t xml:space="preserve">artendo delle informazioni ricevute dal Server </w:t>
+      </w:r>
+      <w:r>
+        <w:t xml:space="preserve">viene </w:t>
+      </w:r>
+      <w:r>
+        <w:t>genera</w:t>
+      </w:r>
+      <w:r>
+        <w:t>to</w:t>
+      </w:r>
+      <w:r>
+        <w:t xml:space="preserve"> un oggetto </w:t>
+      </w:r>
+      <w:r>
+        <w:rPr>
+          <w:rFonts w:ascii="Consolas" w:eastAsiaTheme="minorEastAsia" w:hAnsi="Consolas" w:cs="Consolas"/>
+          <w:color w:val="auto"/>
+          <w:sz w:val="20"/>
+          <w:szCs w:val="20"/>
+        </w:rPr>
+        <w:t>Aggiornamento</w:t>
+      </w:r>
+      <w:r>
+        <w:t xml:space="preserve"> attraverso</w:t>
+      </w:r>
+      <w:r>
+        <w:t xml:space="preserve"> </w:t>
+      </w:r>
+      <w:r>
+        <w:t>l’</w:t>
+      </w:r>
+      <w:r>
+        <w:t>apposito</w:t>
+      </w:r>
+      <w:r>
+        <w:t xml:space="preserve"> metodo </w:t>
+      </w:r>
+      <w:r>
+        <w:rPr>
+          <w:rFonts w:ascii="Consolas" w:eastAsiaTheme="minorEastAsia" w:hAnsi="Consolas" w:cs="Consolas"/>
+          <w:color w:val="auto"/>
+          <w:sz w:val="20"/>
+          <w:szCs w:val="20"/>
+        </w:rPr>
+        <w:t>aggiornamento(</w:t>
+      </w:r>
+      <w:proofErr w:type="spellStart"/>
+      <w:r>
+        <w:rPr>
+          <w:rFonts w:ascii="Consolas" w:eastAsiaTheme="minorEastAsia" w:hAnsi="Consolas" w:cs="Consolas"/>
+          <w:color w:val="auto"/>
+          <w:sz w:val="20"/>
+          <w:szCs w:val="20"/>
+        </w:rPr>
+        <w:t>UpdateState</w:t>
+      </w:r>
+      <w:proofErr w:type="spellEnd"/>
+      <w:r>
+        <w:rPr>
+          <w:rFonts w:ascii="Consolas" w:eastAsiaTheme="minorEastAsia" w:hAnsi="Consolas" w:cs="Consolas"/>
+          <w:color w:val="auto"/>
+          <w:sz w:val="20"/>
+          <w:szCs w:val="20"/>
+        </w:rPr>
+        <w:t>)</w:t>
+      </w:r>
+      <w:r>
+        <w:t>, il quale</w:t>
+      </w:r>
+      <w:r>
+        <w:t xml:space="preserve"> assieme al Frame </w:t>
+      </w:r>
+      <w:r>
+        <w:rPr>
+          <w:rFonts w:ascii="Consolas" w:eastAsiaTheme="minorEastAsia" w:hAnsi="Consolas" w:cs="Consolas"/>
+          <w:color w:val="auto"/>
+          <w:sz w:val="20"/>
+          <w:szCs w:val="20"/>
+        </w:rPr>
+        <w:t>GUI</w:t>
+      </w:r>
+      <w:r>
+        <w:t>,</w:t>
+      </w:r>
+      <w:r>
+        <w:t xml:space="preserve"> verrà successivamente</w:t>
+      </w:r>
+      <w:r>
+        <w:t xml:space="preserve"> </w:t>
+      </w:r>
+      <w:r>
+        <w:t xml:space="preserve">passato </w:t>
+      </w:r>
+      <w:r>
+        <w:t>alla classe</w:t>
+      </w:r>
+      <w:r>
+        <w:t xml:space="preserve"> </w:t>
+      </w:r>
+      <w:proofErr w:type="spellStart"/>
+      <w:r>
+        <w:rPr>
+          <w:rFonts w:ascii="Consolas" w:eastAsiaTheme="minorEastAsia" w:hAnsi="Consolas" w:cs="Consolas"/>
+          <w:color w:val="auto"/>
+          <w:sz w:val="20"/>
+          <w:szCs w:val="20"/>
+        </w:rPr>
+        <w:t>AggiornamentoInterfaccia</w:t>
+      </w:r>
+      <w:proofErr w:type="spellEnd"/>
+      <w:r>
+        <w:t xml:space="preserve"> che </w:t>
+      </w:r>
+      <w:r>
+        <w:t xml:space="preserve">non farà altro che </w:t>
+      </w:r>
+      <w:r>
+        <w:t>modificare opportunamente i vari elementi dell’interfaccia.</w:t>
       </w:r>
     </w:p>
     <w:p>
@@ -7557,11 +8149,12 @@
         <w:pStyle w:val="Titolo1"/>
         <w:ind w:left="542" w:hanging="557"/>
       </w:pPr>
-      <w:bookmarkStart w:id="22" w:name="_Toc485292876"/>
-      <w:r>
+      <w:bookmarkStart w:id="21" w:name="_Toc485572296"/>
+      <w:r>
+        <w:lastRenderedPageBreak/>
         <w:t>Test</w:t>
       </w:r>
-      <w:bookmarkEnd w:id="22"/>
+      <w:bookmarkEnd w:id="21"/>
     </w:p>
     <w:p>
       <w:pPr>
@@ -7576,10 +8169,12 @@
       <w:pPr>
         <w:pStyle w:val="Titolo2"/>
       </w:pPr>
+      <w:bookmarkStart w:id="22" w:name="_Toc485572297"/>
       <w:proofErr w:type="spellStart"/>
       <w:r>
         <w:t>GameTest</w:t>
       </w:r>
+      <w:bookmarkEnd w:id="22"/>
       <w:proofErr w:type="spellEnd"/>
     </w:p>
     <w:p>
@@ -7592,6 +8187,12 @@
       </w:r>
       <w:proofErr w:type="spellStart"/>
       <w:r>
+        <w:rPr>
+          <w:rFonts w:ascii="Consolas" w:eastAsiaTheme="minorEastAsia" w:hAnsi="Consolas" w:cs="Consolas"/>
+          <w:color w:val="auto"/>
+          <w:sz w:val="20"/>
+          <w:szCs w:val="20"/>
+        </w:rPr>
         <w:t>GameTest</w:t>
       </w:r>
       <w:proofErr w:type="spellEnd"/>
@@ -7612,16 +8213,25 @@
         <w:spacing w:after="188"/>
         <w:ind w:right="141"/>
         <w:jc w:val="left"/>
-      </w:pPr>
-      <w:r>
-        <w:t>Test sulla gestione corretta dell’avanzamento del turno, del periodo e relativa fase del Rapporto col Vaticano (</w:t>
-      </w:r>
-      <w:proofErr w:type="spellStart"/>
-      <w:r>
-        <w:rPr>
-          <w:rFonts w:ascii="Consolas" w:eastAsiaTheme="minorEastAsia" w:hAnsi="Consolas" w:cs="Consolas"/>
-          <w:color w:val="auto"/>
-          <w:sz w:val="20"/>
+        <w:rPr>
+          <w:sz w:val="22"/>
+        </w:rPr>
+      </w:pPr>
+      <w:r>
+        <w:t xml:space="preserve">Test sulla gestione corretta dell’avanzamento del turno, del periodo e relativa fase del Rapporto col Vaticano </w:t>
+      </w:r>
+      <w:r>
+        <w:rPr>
+          <w:sz w:val="22"/>
+        </w:rPr>
+        <w:t>(</w:t>
+      </w:r>
+      <w:proofErr w:type="spellStart"/>
+      <w:r>
+        <w:rPr>
+          <w:rFonts w:ascii="Consolas" w:eastAsiaTheme="minorEastAsia" w:hAnsi="Consolas" w:cs="Consolas"/>
+          <w:color w:val="404040" w:themeColor="text1" w:themeTint="BF"/>
+          <w:sz w:val="18"/>
           <w:szCs w:val="20"/>
         </w:rPr>
         <w:t>testGiroDiTurniTerminato</w:t>
@@ -7630,8 +8240,8 @@
       <w:r>
         <w:rPr>
           <w:rFonts w:ascii="Consolas" w:eastAsiaTheme="minorEastAsia" w:hAnsi="Consolas" w:cs="Consolas"/>
-          <w:color w:val="auto"/>
-          <w:sz w:val="20"/>
+          <w:color w:val="404040" w:themeColor="text1" w:themeTint="BF"/>
+          <w:sz w:val="18"/>
           <w:szCs w:val="20"/>
         </w:rPr>
         <w:t xml:space="preserve">, </w:t>
@@ -7640,8 +8250,8 @@
       <w:r>
         <w:rPr>
           <w:rFonts w:ascii="Consolas" w:eastAsiaTheme="minorEastAsia" w:hAnsi="Consolas" w:cs="Consolas"/>
-          <w:color w:val="auto"/>
-          <w:sz w:val="20"/>
+          <w:color w:val="404040" w:themeColor="text1" w:themeTint="BF"/>
+          <w:sz w:val="18"/>
           <w:szCs w:val="20"/>
         </w:rPr>
         <w:t>testFinePeriodo</w:t>
@@ -7650,8 +8260,8 @@
       <w:r>
         <w:rPr>
           <w:rFonts w:ascii="Consolas" w:eastAsiaTheme="minorEastAsia" w:hAnsi="Consolas" w:cs="Consolas"/>
-          <w:color w:val="auto"/>
-          <w:sz w:val="20"/>
+          <w:color w:val="404040" w:themeColor="text1" w:themeTint="BF"/>
+          <w:sz w:val="18"/>
           <w:szCs w:val="20"/>
         </w:rPr>
         <w:t xml:space="preserve">, </w:t>
@@ -7660,8 +8270,8 @@
       <w:r>
         <w:rPr>
           <w:rFonts w:ascii="Consolas" w:eastAsiaTheme="minorEastAsia" w:hAnsi="Consolas" w:cs="Consolas"/>
-          <w:color w:val="auto"/>
-          <w:sz w:val="20"/>
+          <w:color w:val="404040" w:themeColor="text1" w:themeTint="BF"/>
+          <w:sz w:val="18"/>
           <w:szCs w:val="20"/>
         </w:rPr>
         <w:t>testRapportoVaticano</w:t>
@@ -7671,7 +8281,7 @@
         <w:rPr>
           <w:rFonts w:ascii="Consolas" w:eastAsiaTheme="minorEastAsia" w:hAnsi="Consolas" w:cs="Consolas"/>
           <w:color w:val="auto"/>
-          <w:sz w:val="20"/>
+          <w:sz w:val="18"/>
           <w:szCs w:val="20"/>
         </w:rPr>
         <w:t>)</w:t>
@@ -7687,6 +8297,9 @@
         <w:spacing w:after="188"/>
         <w:ind w:right="141"/>
         <w:jc w:val="left"/>
+        <w:rPr>
+          <w:sz w:val="22"/>
+        </w:rPr>
       </w:pPr>
       <w:r>
         <w:rPr>
@@ -7694,33 +8307,31 @@
           <w:color w:val="auto"/>
           <w:szCs w:val="24"/>
         </w:rPr>
-        <w:t xml:space="preserve">Test sulla corretta gestione delle azioni indicate dall’utente nelle varie fasi di </w:t>
-      </w:r>
-      <w:proofErr w:type="gramStart"/>
+        <w:t>Test sulla corretta gestione delle azioni indicate dall’utente nelle varie fasi di gioco</w:t>
+      </w:r>
       <w:r>
         <w:rPr>
           <w:rFonts w:asciiTheme="minorHAnsi" w:eastAsiaTheme="minorEastAsia" w:hAnsiTheme="minorHAnsi" w:cstheme="minorHAnsi"/>
           <w:color w:val="auto"/>
           <w:szCs w:val="24"/>
         </w:rPr>
-        <w:t>gioco</w:t>
-      </w:r>
-      <w:r>
-        <w:rPr>
-          <w:rFonts w:ascii="Consolas" w:eastAsiaTheme="minorEastAsia" w:hAnsi="Consolas" w:cs="Consolas"/>
-          <w:color w:val="auto"/>
-          <w:sz w:val="20"/>
+        <w:t xml:space="preserve"> </w:t>
+      </w:r>
+      <w:r>
+        <w:rPr>
+          <w:rFonts w:ascii="Consolas" w:eastAsiaTheme="minorEastAsia" w:hAnsi="Consolas" w:cs="Consolas"/>
+          <w:color w:val="auto"/>
+          <w:sz w:val="18"/>
           <w:szCs w:val="20"/>
         </w:rPr>
         <w:t>(</w:t>
       </w:r>
       <w:proofErr w:type="spellStart"/>
-      <w:proofErr w:type="gramEnd"/>
-      <w:r>
-        <w:rPr>
-          <w:rFonts w:ascii="Consolas" w:eastAsiaTheme="minorEastAsia" w:hAnsi="Consolas" w:cs="Consolas"/>
-          <w:color w:val="auto"/>
-          <w:sz w:val="20"/>
+      <w:r>
+        <w:rPr>
+          <w:rFonts w:ascii="Consolas" w:eastAsiaTheme="minorEastAsia" w:hAnsi="Consolas" w:cs="Consolas"/>
+          <w:color w:val="404040" w:themeColor="text1" w:themeTint="BF"/>
+          <w:sz w:val="18"/>
           <w:szCs w:val="20"/>
         </w:rPr>
         <w:t>testOnMarket</w:t>
@@ -7729,8 +8340,8 @@
       <w:r>
         <w:rPr>
           <w:rFonts w:ascii="Consolas" w:eastAsiaTheme="minorEastAsia" w:hAnsi="Consolas" w:cs="Consolas"/>
-          <w:color w:val="auto"/>
-          <w:sz w:val="20"/>
+          <w:color w:val="404040" w:themeColor="text1" w:themeTint="BF"/>
+          <w:sz w:val="18"/>
           <w:szCs w:val="20"/>
         </w:rPr>
         <w:t xml:space="preserve">, </w:t>
@@ -7739,8 +8350,8 @@
       <w:r>
         <w:rPr>
           <w:rFonts w:ascii="Consolas" w:eastAsiaTheme="minorEastAsia" w:hAnsi="Consolas" w:cs="Consolas"/>
-          <w:color w:val="auto"/>
-          <w:sz w:val="20"/>
+          <w:color w:val="404040" w:themeColor="text1" w:themeTint="BF"/>
+          <w:sz w:val="18"/>
           <w:szCs w:val="20"/>
         </w:rPr>
         <w:t>testOnPayServant</w:t>
@@ -7749,8 +8360,8 @@
       <w:r>
         <w:rPr>
           <w:rFonts w:ascii="Consolas" w:eastAsiaTheme="minorEastAsia" w:hAnsi="Consolas" w:cs="Consolas"/>
-          <w:color w:val="auto"/>
-          <w:sz w:val="20"/>
+          <w:color w:val="404040" w:themeColor="text1" w:themeTint="BF"/>
+          <w:sz w:val="18"/>
           <w:szCs w:val="20"/>
         </w:rPr>
         <w:t xml:space="preserve">, </w:t>
@@ -7759,8 +8370,8 @@
       <w:r>
         <w:rPr>
           <w:rFonts w:ascii="Consolas" w:eastAsiaTheme="minorEastAsia" w:hAnsi="Consolas" w:cs="Consolas"/>
-          <w:color w:val="auto"/>
-          <w:sz w:val="20"/>
+          <w:color w:val="404040" w:themeColor="text1" w:themeTint="BF"/>
+          <w:sz w:val="18"/>
           <w:szCs w:val="20"/>
         </w:rPr>
         <w:t>testOnTower</w:t>
@@ -7769,8 +8380,8 @@
       <w:r>
         <w:rPr>
           <w:rFonts w:ascii="Consolas" w:eastAsiaTheme="minorEastAsia" w:hAnsi="Consolas" w:cs="Consolas"/>
-          <w:color w:val="auto"/>
-          <w:sz w:val="20"/>
+          <w:color w:val="404040" w:themeColor="text1" w:themeTint="BF"/>
+          <w:sz w:val="18"/>
           <w:szCs w:val="20"/>
         </w:rPr>
         <w:t xml:space="preserve">, </w:t>
@@ -7779,8 +8390,8 @@
       <w:r>
         <w:rPr>
           <w:rFonts w:ascii="Consolas" w:eastAsiaTheme="minorEastAsia" w:hAnsi="Consolas" w:cs="Consolas"/>
-          <w:color w:val="auto"/>
-          <w:sz w:val="20"/>
+          <w:color w:val="404040" w:themeColor="text1" w:themeTint="BF"/>
+          <w:sz w:val="18"/>
           <w:szCs w:val="20"/>
         </w:rPr>
         <w:t>testOnCouncilPalace</w:t>
@@ -7789,8 +8400,8 @@
       <w:r>
         <w:rPr>
           <w:rFonts w:ascii="Consolas" w:eastAsiaTheme="minorEastAsia" w:hAnsi="Consolas" w:cs="Consolas"/>
-          <w:color w:val="auto"/>
-          <w:sz w:val="20"/>
+          <w:color w:val="404040" w:themeColor="text1" w:themeTint="BF"/>
+          <w:sz w:val="18"/>
           <w:szCs w:val="20"/>
         </w:rPr>
         <w:t xml:space="preserve">, </w:t>
@@ -7799,8 +8410,8 @@
       <w:r>
         <w:rPr>
           <w:rFonts w:ascii="Consolas" w:eastAsiaTheme="minorEastAsia" w:hAnsi="Consolas" w:cs="Consolas"/>
-          <w:color w:val="auto"/>
-          <w:sz w:val="20"/>
+          <w:color w:val="404040" w:themeColor="text1" w:themeTint="BF"/>
+          <w:sz w:val="18"/>
           <w:szCs w:val="20"/>
         </w:rPr>
         <w:t>testOnHarvestRound</w:t>
@@ -7809,8 +8420,8 @@
       <w:r>
         <w:rPr>
           <w:rFonts w:ascii="Consolas" w:eastAsiaTheme="minorEastAsia" w:hAnsi="Consolas" w:cs="Consolas"/>
-          <w:color w:val="auto"/>
-          <w:sz w:val="20"/>
+          <w:color w:val="404040" w:themeColor="text1" w:themeTint="BF"/>
+          <w:sz w:val="18"/>
           <w:szCs w:val="20"/>
         </w:rPr>
         <w:t xml:space="preserve">, </w:t>
@@ -7819,8 +8430,8 @@
       <w:r>
         <w:rPr>
           <w:rFonts w:ascii="Consolas" w:eastAsiaTheme="minorEastAsia" w:hAnsi="Consolas" w:cs="Consolas"/>
-          <w:color w:val="auto"/>
-          <w:sz w:val="20"/>
+          <w:color w:val="404040" w:themeColor="text1" w:themeTint="BF"/>
+          <w:sz w:val="18"/>
           <w:szCs w:val="20"/>
         </w:rPr>
         <w:t>testOnHarvestOval</w:t>
@@ -7829,25 +8440,17 @@
       <w:r>
         <w:rPr>
           <w:rFonts w:ascii="Consolas" w:eastAsiaTheme="minorEastAsia" w:hAnsi="Consolas" w:cs="Consolas"/>
-          <w:color w:val="auto"/>
-          <w:sz w:val="20"/>
-          <w:szCs w:val="20"/>
-        </w:rPr>
-        <w:t xml:space="preserve"> </w:t>
-      </w:r>
-      <w:r>
-        <w:rPr>
-          <w:rFonts w:ascii="Consolas" w:eastAsiaTheme="minorEastAsia" w:hAnsi="Consolas" w:cs="Consolas"/>
-          <w:sz w:val="20"/>
-          <w:szCs w:val="20"/>
-        </w:rPr>
-        <w:t>e simili</w:t>
-      </w:r>
-      <w:r>
-        <w:rPr>
-          <w:rFonts w:ascii="Consolas" w:eastAsiaTheme="minorEastAsia" w:hAnsi="Consolas" w:cs="Consolas"/>
-          <w:color w:val="auto"/>
-          <w:sz w:val="20"/>
+          <w:color w:val="404040" w:themeColor="text1" w:themeTint="BF"/>
+          <w:sz w:val="18"/>
+          <w:szCs w:val="20"/>
+        </w:rPr>
+        <w:t xml:space="preserve"> e simili</w:t>
+      </w:r>
+      <w:r>
+        <w:rPr>
+          <w:rFonts w:ascii="Consolas" w:eastAsiaTheme="minorEastAsia" w:hAnsi="Consolas" w:cs="Consolas"/>
+          <w:color w:val="auto"/>
+          <w:sz w:val="18"/>
           <w:szCs w:val="20"/>
         </w:rPr>
         <w:t>)</w:t>
@@ -7863,6 +8466,9 @@
         <w:spacing w:after="188"/>
         <w:ind w:right="141"/>
         <w:jc w:val="left"/>
+        <w:rPr>
+          <w:sz w:val="22"/>
+        </w:rPr>
       </w:pPr>
       <w:r>
         <w:rPr>
@@ -7870,34 +8476,31 @@
           <w:color w:val="auto"/>
           <w:szCs w:val="24"/>
         </w:rPr>
-        <w:lastRenderedPageBreak/>
-        <w:t xml:space="preserve">Test sulla corretta gestione delle eccezioni scatenate da un errore </w:t>
-      </w:r>
-      <w:proofErr w:type="gramStart"/>
+        <w:t>Test sulla corretta gestione delle eccezioni scatenate da un errore dell’utente</w:t>
+      </w:r>
       <w:r>
         <w:rPr>
           <w:rFonts w:asciiTheme="minorHAnsi" w:eastAsiaTheme="minorEastAsia" w:hAnsiTheme="minorHAnsi" w:cstheme="minorHAnsi"/>
           <w:color w:val="auto"/>
           <w:szCs w:val="24"/>
         </w:rPr>
-        <w:t>dell’utente</w:t>
-      </w:r>
-      <w:r>
-        <w:rPr>
-          <w:rFonts w:ascii="Consolas" w:eastAsiaTheme="minorEastAsia" w:hAnsi="Consolas" w:cs="Consolas"/>
-          <w:color w:val="auto"/>
-          <w:sz w:val="20"/>
+        <w:t xml:space="preserve"> </w:t>
+      </w:r>
+      <w:r>
+        <w:rPr>
+          <w:rFonts w:ascii="Consolas" w:eastAsiaTheme="minorEastAsia" w:hAnsi="Consolas" w:cs="Consolas"/>
+          <w:color w:val="auto"/>
+          <w:sz w:val="18"/>
           <w:szCs w:val="20"/>
         </w:rPr>
         <w:t>(</w:t>
       </w:r>
       <w:proofErr w:type="spellStart"/>
-      <w:proofErr w:type="gramEnd"/>
-      <w:r>
-        <w:rPr>
-          <w:rFonts w:ascii="Consolas" w:eastAsiaTheme="minorEastAsia" w:hAnsi="Consolas" w:cs="Consolas"/>
-          <w:color w:val="auto"/>
-          <w:sz w:val="20"/>
+      <w:r>
+        <w:rPr>
+          <w:rFonts w:ascii="Consolas" w:eastAsiaTheme="minorEastAsia" w:hAnsi="Consolas" w:cs="Consolas"/>
+          <w:color w:val="404040" w:themeColor="text1" w:themeTint="BF"/>
+          <w:sz w:val="18"/>
           <w:szCs w:val="20"/>
         </w:rPr>
         <w:t>testOnMarketExceptionSpaceTaken</w:t>
@@ -7906,8 +8509,8 @@
       <w:r>
         <w:rPr>
           <w:rFonts w:ascii="Consolas" w:eastAsiaTheme="minorEastAsia" w:hAnsi="Consolas" w:cs="Consolas"/>
-          <w:color w:val="auto"/>
-          <w:sz w:val="20"/>
+          <w:color w:val="404040" w:themeColor="text1" w:themeTint="BF"/>
+          <w:sz w:val="18"/>
           <w:szCs w:val="20"/>
         </w:rPr>
         <w:t xml:space="preserve">, </w:t>
@@ -7916,8 +8519,8 @@
       <w:r>
         <w:rPr>
           <w:rFonts w:ascii="Consolas" w:eastAsiaTheme="minorEastAsia" w:hAnsi="Consolas" w:cs="Consolas"/>
-          <w:color w:val="auto"/>
-          <w:sz w:val="20"/>
+          <w:color w:val="404040" w:themeColor="text1" w:themeTint="BF"/>
+          <w:sz w:val="18"/>
           <w:szCs w:val="20"/>
         </w:rPr>
         <w:t>testOnMarketExceptionInvalidPosition</w:t>
@@ -7926,8 +8529,8 @@
       <w:r>
         <w:rPr>
           <w:rFonts w:ascii="Consolas" w:eastAsiaTheme="minorEastAsia" w:hAnsi="Consolas" w:cs="Consolas"/>
-          <w:color w:val="auto"/>
-          <w:sz w:val="20"/>
+          <w:color w:val="404040" w:themeColor="text1" w:themeTint="BF"/>
+          <w:sz w:val="18"/>
           <w:szCs w:val="20"/>
         </w:rPr>
         <w:t xml:space="preserve">, </w:t>
@@ -7936,8 +8539,8 @@
       <w:r>
         <w:rPr>
           <w:rFonts w:ascii="Consolas" w:eastAsiaTheme="minorEastAsia" w:hAnsi="Consolas" w:cs="Consolas"/>
-          <w:color w:val="auto"/>
-          <w:sz w:val="20"/>
+          <w:color w:val="404040" w:themeColor="text1" w:themeTint="BF"/>
+          <w:sz w:val="18"/>
           <w:szCs w:val="20"/>
         </w:rPr>
         <w:t>testOnMarketExceptionInsufficientFamiliarValue</w:t>
@@ -7946,8 +8549,8 @@
       <w:r>
         <w:rPr>
           <w:rFonts w:ascii="Consolas" w:eastAsiaTheme="minorEastAsia" w:hAnsi="Consolas" w:cs="Consolas"/>
-          <w:color w:val="auto"/>
-          <w:sz w:val="20"/>
+          <w:color w:val="404040" w:themeColor="text1" w:themeTint="BF"/>
+          <w:sz w:val="18"/>
           <w:szCs w:val="20"/>
         </w:rPr>
         <w:t xml:space="preserve">, </w:t>
@@ -7956,8 +8559,8 @@
       <w:r>
         <w:rPr>
           <w:rFonts w:ascii="Consolas" w:eastAsiaTheme="minorEastAsia" w:hAnsi="Consolas" w:cs="Consolas"/>
-          <w:color w:val="auto"/>
-          <w:sz w:val="20"/>
+          <w:color w:val="404040" w:themeColor="text1" w:themeTint="BF"/>
+          <w:sz w:val="18"/>
           <w:szCs w:val="20"/>
         </w:rPr>
         <w:t>testOnMarketExceptionInvalidChoice</w:t>
@@ -7967,7 +8570,7 @@
         <w:rPr>
           <w:rFonts w:ascii="Consolas" w:eastAsiaTheme="minorEastAsia" w:hAnsi="Consolas" w:cs="Consolas"/>
           <w:color w:val="auto"/>
-          <w:sz w:val="20"/>
+          <w:sz w:val="18"/>
           <w:szCs w:val="20"/>
         </w:rPr>
         <w:t>)</w:t>
@@ -7989,93 +8592,138 @@
       <w:pPr>
         <w:pStyle w:val="Titolo2"/>
       </w:pPr>
+      <w:bookmarkStart w:id="23" w:name="_Toc485572298"/>
       <w:proofErr w:type="spellStart"/>
       <w:r>
         <w:t>GiocatoreTest</w:t>
       </w:r>
-      <w:proofErr w:type="spellEnd"/>
-    </w:p>
-    <w:p>
-      <w:pPr>
-        <w:pStyle w:val="Paragrafoelenco"/>
+      <w:bookmarkEnd w:id="23"/>
+      <w:proofErr w:type="spellEnd"/>
+    </w:p>
+    <w:p>
+      <w:pPr>
         <w:spacing w:after="188"/>
-        <w:ind w:left="705" w:right="141" w:firstLine="0"/>
+        <w:ind w:left="-5" w:right="141"/>
       </w:pPr>
       <w:r>
         <w:t xml:space="preserve">La classe </w:t>
       </w:r>
       <w:proofErr w:type="spellStart"/>
       <w:r>
+        <w:rPr>
+          <w:rFonts w:ascii="Consolas" w:eastAsiaTheme="minorEastAsia" w:hAnsi="Consolas" w:cs="Consolas"/>
+          <w:color w:val="auto"/>
+          <w:sz w:val="20"/>
+          <w:szCs w:val="20"/>
+        </w:rPr>
         <w:t>GiocatoreTest</w:t>
       </w:r>
       <w:proofErr w:type="spellEnd"/>
       <w:r>
-        <w:t xml:space="preserve"> ha l’obiettivo di verificare la correttezza dei metodi legati al giocatore da un punto di vista prettamente logico, non concernente la gestione di comunicazione o </w:t>
-      </w:r>
-      <w:proofErr w:type="gramStart"/>
-      <w:r>
-        <w:t>grafica .</w:t>
-      </w:r>
-      <w:r>
-        <w:t>I</w:t>
-      </w:r>
-      <w:proofErr w:type="gramEnd"/>
-      <w:r>
-        <w:t xml:space="preserve"> test di </w:t>
-      </w:r>
-      <w:proofErr w:type="spellStart"/>
-      <w:r>
-        <w:t>Giocatoretest</w:t>
+        <w:t xml:space="preserve"> ha l’obiettivo di verificare la correttezza dei metodi legati al giocatore da un punto di vista prettamente logico, non concernente la gest</w:t>
+      </w:r>
+      <w:r>
+        <w:t>ione di comunicazione o grafica</w:t>
+      </w:r>
+      <w:r>
+        <w:t>.</w:t>
+      </w:r>
+      <w:r>
+        <w:t xml:space="preserve"> </w:t>
+      </w:r>
+      <w:r>
+        <w:t xml:space="preserve">I test di </w:t>
+      </w:r>
+      <w:proofErr w:type="spellStart"/>
+      <w:r>
+        <w:rPr>
+          <w:rFonts w:ascii="Consolas" w:eastAsiaTheme="minorEastAsia" w:hAnsi="Consolas" w:cs="Consolas"/>
+          <w:color w:val="auto"/>
+          <w:sz w:val="20"/>
+          <w:szCs w:val="20"/>
+        </w:rPr>
+        <w:t>GiocatoreT</w:t>
+      </w:r>
+      <w:r>
+        <w:rPr>
+          <w:rFonts w:ascii="Consolas" w:eastAsiaTheme="minorEastAsia" w:hAnsi="Consolas" w:cs="Consolas"/>
+          <w:color w:val="auto"/>
+          <w:sz w:val="20"/>
+          <w:szCs w:val="20"/>
+        </w:rPr>
+        <w:t>est</w:t>
       </w:r>
       <w:proofErr w:type="spellEnd"/>
       <w:r>
         <w:t xml:space="preserve"> sono i seguenti</w:t>
       </w:r>
-    </w:p>
-    <w:p>
-      <w:pPr>
-        <w:pStyle w:val="Paragrafoelenco"/>
-        <w:spacing w:after="188"/>
-        <w:ind w:left="705" w:right="141" w:firstLine="0"/>
-      </w:pPr>
+      <w:r>
+        <w:t>:</w:t>
+      </w:r>
     </w:p>
     <w:p>
       <w:pPr>
         <w:pStyle w:val="Paragrafoelenco"/>
         <w:numPr>
           <w:ilvl w:val="0"/>
-          <w:numId w:val="24"/>
+          <w:numId w:val="26"/>
         </w:numPr>
         <w:spacing w:after="188"/>
         <w:ind w:right="141"/>
-      </w:pPr>
-      <w:proofErr w:type="spellStart"/>
-      <w:r>
-        <w:rPr>
-          <w:rFonts w:ascii="Consolas" w:eastAsiaTheme="minorEastAsia" w:hAnsi="Consolas" w:cs="Consolas"/>
-          <w:sz w:val="20"/>
-          <w:szCs w:val="20"/>
-          <w:highlight w:val="lightGray"/>
-        </w:rPr>
-        <w:t>testC</w:t>
-      </w:r>
-      <w:r>
-        <w:rPr>
-          <w:rFonts w:ascii="Consolas" w:eastAsiaTheme="minorEastAsia" w:hAnsi="Consolas" w:cs="Consolas"/>
-          <w:sz w:val="20"/>
-          <w:szCs w:val="20"/>
-          <w:highlight w:val="lightGray"/>
-        </w:rPr>
-        <w:t>heckPosizionato</w:t>
-      </w:r>
-      <w:proofErr w:type="spellEnd"/>
-      <w:r>
-        <w:rPr>
-          <w:rFonts w:ascii="Consolas" w:eastAsiaTheme="minorEastAsia" w:hAnsi="Consolas" w:cs="Consolas"/>
-          <w:sz w:val="20"/>
-          <w:szCs w:val="20"/>
-        </w:rPr>
-        <w:t>-&gt;verifica il corretto funzionamento del metodo che controlla che tutti i famigliari di un giocatore sono stati posizionati sul tabellone</w:t>
+        <w:jc w:val="left"/>
+        <w:rPr>
+          <w:sz w:val="22"/>
+        </w:rPr>
+      </w:pPr>
+      <w:r>
+        <w:t>Test sul</w:t>
+      </w:r>
+      <w:r>
+        <w:t xml:space="preserve"> controllo del</w:t>
+      </w:r>
+      <w:r>
+        <w:t xml:space="preserve"> posizionamento </w:t>
+      </w:r>
+      <w:r>
+        <w:t xml:space="preserve">di tutti </w:t>
+      </w:r>
+      <w:r>
+        <w:t xml:space="preserve">i famigliari </w:t>
+      </w:r>
+      <w:r>
+        <w:t xml:space="preserve">di un giocatore </w:t>
+      </w:r>
+      <w:r>
+        <w:t>sul tabellone</w:t>
+      </w:r>
+      <w:r>
+        <w:t xml:space="preserve"> </w:t>
+      </w:r>
+      <w:r>
+        <w:rPr>
+          <w:sz w:val="22"/>
+        </w:rPr>
+        <w:t>(</w:t>
+      </w:r>
+      <w:proofErr w:type="spellStart"/>
+      <w:r>
+        <w:rPr>
+          <w:rFonts w:ascii="Consolas" w:eastAsiaTheme="minorEastAsia" w:hAnsi="Consolas" w:cs="Consolas"/>
+          <w:color w:val="404040" w:themeColor="text1" w:themeTint="BF"/>
+          <w:sz w:val="18"/>
+          <w:szCs w:val="20"/>
+        </w:rPr>
+        <w:t>testCheckPosizionato</w:t>
+      </w:r>
+      <w:proofErr w:type="spellEnd"/>
+      <w:r>
+        <w:rPr>
+          <w:rFonts w:ascii="Consolas" w:eastAsiaTheme="minorEastAsia" w:hAnsi="Consolas" w:cs="Consolas"/>
+          <w:color w:val="auto"/>
+          <w:sz w:val="18"/>
+          <w:szCs w:val="20"/>
+        </w:rPr>
+        <w:t>)</w:t>
       </w:r>
     </w:p>
     <w:p>
@@ -8083,18 +8731,71 @@
         <w:pStyle w:val="Paragrafoelenco"/>
         <w:numPr>
           <w:ilvl w:val="0"/>
-          <w:numId w:val="24"/>
+          <w:numId w:val="26"/>
         </w:numPr>
         <w:spacing w:after="188"/>
         <w:ind w:right="141"/>
-      </w:pPr>
-      <w:proofErr w:type="spellStart"/>
-      <w:r>
-        <w:rPr>
-          <w:rFonts w:ascii="Consolas" w:eastAsiaTheme="minorEastAsia" w:hAnsi="Consolas" w:cs="Consolas"/>
-          <w:sz w:val="20"/>
-          <w:szCs w:val="20"/>
-          <w:highlight w:val="lightGray"/>
+        <w:jc w:val="left"/>
+        <w:rPr>
+          <w:sz w:val="22"/>
+        </w:rPr>
+      </w:pPr>
+      <w:r>
+        <w:rPr>
+          <w:rFonts w:asciiTheme="minorHAnsi" w:eastAsiaTheme="minorEastAsia" w:hAnsiTheme="minorHAnsi" w:cstheme="minorHAnsi"/>
+          <w:color w:val="auto"/>
+          <w:szCs w:val="24"/>
+        </w:rPr>
+        <w:t xml:space="preserve">Test sulla </w:t>
+      </w:r>
+      <w:r>
+        <w:rPr>
+          <w:rFonts w:asciiTheme="minorHAnsi" w:eastAsiaTheme="minorEastAsia" w:hAnsiTheme="minorHAnsi" w:cstheme="minorHAnsi"/>
+          <w:color w:val="auto"/>
+          <w:szCs w:val="24"/>
+        </w:rPr>
+        <w:t xml:space="preserve">gestione </w:t>
+      </w:r>
+      <w:r>
+        <w:rPr>
+          <w:rFonts w:asciiTheme="minorHAnsi" w:eastAsiaTheme="minorEastAsia" w:hAnsiTheme="minorHAnsi" w:cstheme="minorHAnsi"/>
+          <w:color w:val="auto"/>
+          <w:szCs w:val="24"/>
+        </w:rPr>
+        <w:t>dell’aumento</w:t>
+      </w:r>
+      <w:r>
+        <w:rPr>
+          <w:rFonts w:asciiTheme="minorHAnsi" w:eastAsiaTheme="minorEastAsia" w:hAnsiTheme="minorHAnsi" w:cstheme="minorHAnsi"/>
+          <w:color w:val="auto"/>
+          <w:szCs w:val="24"/>
+        </w:rPr>
+        <w:t xml:space="preserve"> del valore di un famigliare</w:t>
+      </w:r>
+      <w:r>
+        <w:rPr>
+          <w:rFonts w:asciiTheme="minorHAnsi" w:eastAsiaTheme="minorEastAsia" w:hAnsiTheme="minorHAnsi" w:cstheme="minorHAnsi"/>
+          <w:color w:val="auto"/>
+          <w:szCs w:val="24"/>
+        </w:rPr>
+        <w:t xml:space="preserve"> </w:t>
+      </w:r>
+      <w:r>
+        <w:rPr>
+          <w:rFonts w:ascii="Consolas" w:eastAsiaTheme="minorEastAsia" w:hAnsi="Consolas" w:cs="Consolas"/>
+          <w:color w:val="auto"/>
+          <w:sz w:val="18"/>
+          <w:szCs w:val="20"/>
+        </w:rPr>
+        <w:t>(</w:t>
+      </w:r>
+      <w:proofErr w:type="spellStart"/>
+      <w:r>
+        <w:rPr>
+          <w:rFonts w:ascii="Consolas" w:eastAsiaTheme="minorEastAsia" w:hAnsi="Consolas" w:cs="Consolas"/>
+          <w:color w:val="404040" w:themeColor="text1" w:themeTint="BF"/>
+          <w:sz w:val="18"/>
+          <w:szCs w:val="20"/>
         </w:rPr>
         <w:t>testPagaServitore</w:t>
       </w:r>
@@ -8102,68 +8803,11 @@
       <w:r>
         <w:rPr>
           <w:rFonts w:ascii="Consolas" w:eastAsiaTheme="minorEastAsia" w:hAnsi="Consolas" w:cs="Consolas"/>
-          <w:sz w:val="20"/>
-          <w:szCs w:val="20"/>
-        </w:rPr>
-        <w:t>-&gt;verifica il corretto funzionamento del metodo che permette a un giocatore di pagare servitori per aumentare il valore di un famigliare</w:t>
-      </w:r>
-    </w:p>
-    <w:p>
-      <w:pPr>
-        <w:pStyle w:val="Paragrafoelenco"/>
-        <w:spacing w:after="188"/>
-        <w:ind w:left="1425" w:right="141" w:firstLine="0"/>
-        <w:rPr>
-          <w:rFonts w:ascii="Consolas" w:eastAsiaTheme="minorEastAsia" w:hAnsi="Consolas" w:cs="Consolas"/>
-          <w:sz w:val="20"/>
-          <w:szCs w:val="20"/>
-        </w:rPr>
-      </w:pPr>
-    </w:p>
-    <w:p>
-      <w:pPr>
-        <w:pStyle w:val="Titolo2"/>
-      </w:pPr>
-      <w:proofErr w:type="spellStart"/>
-      <w:r>
-        <w:t>PartitaTest</w:t>
-      </w:r>
-      <w:proofErr w:type="spellEnd"/>
-    </w:p>
-    <w:p>
-      <w:pPr>
-        <w:spacing w:after="188"/>
-        <w:ind w:left="0" w:right="141" w:firstLine="0"/>
-      </w:pPr>
-      <w:r>
-        <w:t xml:space="preserve">La classe </w:t>
-      </w:r>
-      <w:proofErr w:type="spellStart"/>
-      <w:r>
-        <w:t>PartitaTest</w:t>
-      </w:r>
-      <w:proofErr w:type="spellEnd"/>
-      <w:r>
-        <w:t xml:space="preserve">, a differenza di Game dove è presa in considerazione l’interazione da parte dell’utente, verifica principalmente la corretta gestione dal punto di vista logico delle fasi di raccordo tra i turni di </w:t>
-      </w:r>
-      <w:proofErr w:type="spellStart"/>
-      <w:r>
-        <w:t>gioco.</w:t>
-      </w:r>
-      <w:r>
-        <w:t>I</w:t>
-      </w:r>
-      <w:proofErr w:type="spellEnd"/>
-      <w:r>
-        <w:t xml:space="preserve"> test di </w:t>
-      </w:r>
-      <w:proofErr w:type="spellStart"/>
-      <w:r>
-        <w:t>PartitaTest</w:t>
-      </w:r>
-      <w:proofErr w:type="spellEnd"/>
-      <w:r>
-        <w:t xml:space="preserve"> sono i seguenti:</w:t>
+          <w:color w:val="auto"/>
+          <w:sz w:val="18"/>
+          <w:szCs w:val="20"/>
+        </w:rPr>
+        <w:t>)</w:t>
       </w:r>
     </w:p>
     <w:p>
@@ -8171,29 +8815,175 @@
         <w:pStyle w:val="Paragrafoelenco"/>
         <w:numPr>
           <w:ilvl w:val="0"/>
-          <w:numId w:val="25"/>
+          <w:numId w:val="26"/>
         </w:numPr>
         <w:spacing w:after="188"/>
         <w:ind w:right="141"/>
-      </w:pPr>
-      <w:proofErr w:type="spellStart"/>
-      <w:r>
-        <w:rPr>
-          <w:rFonts w:ascii="Consolas" w:eastAsiaTheme="minorEastAsia" w:hAnsi="Consolas" w:cs="Consolas"/>
-          <w:sz w:val="20"/>
-          <w:szCs w:val="20"/>
-          <w:highlight w:val="lightGray"/>
-        </w:rPr>
-        <w:t>testScegliOrdine</w:t>
-      </w:r>
-      <w:proofErr w:type="spellEnd"/>
-      <w:r>
-        <w:rPr>
-          <w:rFonts w:ascii="Consolas" w:eastAsiaTheme="minorEastAsia" w:hAnsi="Consolas" w:cs="Consolas"/>
-          <w:sz w:val="20"/>
-          <w:szCs w:val="20"/>
-        </w:rPr>
-        <w:t>-&gt;verifica il corretto funzionamento del metodo che gestisce la modifica dell’ordine dei turni per il turno successivo</w:t>
+        <w:jc w:val="left"/>
+        <w:rPr>
+          <w:sz w:val="22"/>
+        </w:rPr>
+      </w:pPr>
+      <w:r>
+        <w:rPr>
+          <w:rFonts w:asciiTheme="minorHAnsi" w:eastAsiaTheme="minorEastAsia" w:hAnsiTheme="minorHAnsi" w:cstheme="minorHAnsi"/>
+          <w:color w:val="auto"/>
+          <w:szCs w:val="24"/>
+        </w:rPr>
+        <w:t>Test sulla corretta gestione delle eccezioni scatenate da un errore dell’utente</w:t>
+      </w:r>
+      <w:r>
+        <w:rPr>
+          <w:rFonts w:asciiTheme="minorHAnsi" w:eastAsiaTheme="minorEastAsia" w:hAnsiTheme="minorHAnsi" w:cstheme="minorHAnsi"/>
+          <w:color w:val="auto"/>
+          <w:szCs w:val="24"/>
+        </w:rPr>
+        <w:t xml:space="preserve"> </w:t>
+      </w:r>
+      <w:r>
+        <w:rPr>
+          <w:rFonts w:ascii="Consolas" w:eastAsiaTheme="minorEastAsia" w:hAnsi="Consolas" w:cs="Consolas"/>
+          <w:color w:val="auto"/>
+          <w:sz w:val="18"/>
+          <w:szCs w:val="20"/>
+        </w:rPr>
+        <w:t>(</w:t>
+      </w:r>
+      <w:proofErr w:type="spellStart"/>
+      <w:r>
+        <w:rPr>
+          <w:rFonts w:ascii="Consolas" w:eastAsiaTheme="minorEastAsia" w:hAnsi="Consolas" w:cs="Consolas"/>
+          <w:color w:val="404040" w:themeColor="text1" w:themeTint="BF"/>
+          <w:sz w:val="18"/>
+          <w:szCs w:val="20"/>
+        </w:rPr>
+        <w:t>testOnMarketExceptionSpaceTaken</w:t>
+      </w:r>
+      <w:proofErr w:type="spellEnd"/>
+      <w:r>
+        <w:rPr>
+          <w:rFonts w:ascii="Consolas" w:eastAsiaTheme="minorEastAsia" w:hAnsi="Consolas" w:cs="Consolas"/>
+          <w:color w:val="404040" w:themeColor="text1" w:themeTint="BF"/>
+          <w:sz w:val="18"/>
+          <w:szCs w:val="20"/>
+        </w:rPr>
+        <w:t xml:space="preserve">, </w:t>
+      </w:r>
+      <w:proofErr w:type="spellStart"/>
+      <w:r>
+        <w:rPr>
+          <w:rFonts w:ascii="Consolas" w:eastAsiaTheme="minorEastAsia" w:hAnsi="Consolas" w:cs="Consolas"/>
+          <w:color w:val="404040" w:themeColor="text1" w:themeTint="BF"/>
+          <w:sz w:val="18"/>
+          <w:szCs w:val="20"/>
+        </w:rPr>
+        <w:t>testOnMarketExceptionInvalidPosition</w:t>
+      </w:r>
+      <w:proofErr w:type="spellEnd"/>
+      <w:r>
+        <w:rPr>
+          <w:rFonts w:ascii="Consolas" w:eastAsiaTheme="minorEastAsia" w:hAnsi="Consolas" w:cs="Consolas"/>
+          <w:color w:val="404040" w:themeColor="text1" w:themeTint="BF"/>
+          <w:sz w:val="18"/>
+          <w:szCs w:val="20"/>
+        </w:rPr>
+        <w:t xml:space="preserve">, </w:t>
+      </w:r>
+      <w:proofErr w:type="spellStart"/>
+      <w:r>
+        <w:rPr>
+          <w:rFonts w:ascii="Consolas" w:eastAsiaTheme="minorEastAsia" w:hAnsi="Consolas" w:cs="Consolas"/>
+          <w:color w:val="404040" w:themeColor="text1" w:themeTint="BF"/>
+          <w:sz w:val="18"/>
+          <w:szCs w:val="20"/>
+        </w:rPr>
+        <w:t>testOnMarketExceptionInsufficientFamiliarValue</w:t>
+      </w:r>
+      <w:proofErr w:type="spellEnd"/>
+      <w:r>
+        <w:rPr>
+          <w:rFonts w:ascii="Consolas" w:eastAsiaTheme="minorEastAsia" w:hAnsi="Consolas" w:cs="Consolas"/>
+          <w:color w:val="404040" w:themeColor="text1" w:themeTint="BF"/>
+          <w:sz w:val="18"/>
+          <w:szCs w:val="20"/>
+        </w:rPr>
+        <w:t xml:space="preserve">, </w:t>
+      </w:r>
+      <w:proofErr w:type="spellStart"/>
+      <w:r>
+        <w:rPr>
+          <w:rFonts w:ascii="Consolas" w:eastAsiaTheme="minorEastAsia" w:hAnsi="Consolas" w:cs="Consolas"/>
+          <w:color w:val="404040" w:themeColor="text1" w:themeTint="BF"/>
+          <w:sz w:val="18"/>
+          <w:szCs w:val="20"/>
+        </w:rPr>
+        <w:t>testOnMarketExceptionInvalidChoice</w:t>
+      </w:r>
+      <w:proofErr w:type="spellEnd"/>
+      <w:r>
+        <w:rPr>
+          <w:rFonts w:ascii="Consolas" w:eastAsiaTheme="minorEastAsia" w:hAnsi="Consolas" w:cs="Consolas"/>
+          <w:color w:val="auto"/>
+          <w:sz w:val="18"/>
+          <w:szCs w:val="20"/>
+        </w:rPr>
+        <w:t>)</w:t>
+      </w:r>
+    </w:p>
+    <w:p>
+      <w:pPr>
+        <w:pStyle w:val="Titolo2"/>
+      </w:pPr>
+      <w:bookmarkStart w:id="24" w:name="_Toc485572299"/>
+      <w:proofErr w:type="spellStart"/>
+      <w:r>
+        <w:lastRenderedPageBreak/>
+        <w:t>PartitaTest</w:t>
+      </w:r>
+      <w:bookmarkEnd w:id="24"/>
+      <w:proofErr w:type="spellEnd"/>
+    </w:p>
+    <w:p>
+      <w:pPr>
+        <w:spacing w:after="188"/>
+        <w:ind w:left="-5" w:right="141"/>
+      </w:pPr>
+      <w:r>
+        <w:t xml:space="preserve">La classe </w:t>
+      </w:r>
+      <w:proofErr w:type="spellStart"/>
+      <w:r>
+        <w:rPr>
+          <w:rFonts w:ascii="Consolas" w:eastAsiaTheme="minorEastAsia" w:hAnsi="Consolas" w:cs="Consolas"/>
+          <w:color w:val="auto"/>
+          <w:sz w:val="20"/>
+          <w:szCs w:val="20"/>
+        </w:rPr>
+        <w:t>PartitaTest</w:t>
+      </w:r>
+      <w:proofErr w:type="spellEnd"/>
+      <w:r>
+        <w:t>, a differenza di Game dove è presa in considerazione l’interazione da parte dell’utente, verifica principalmente la corretta gestione dal punto di vista logico delle fasi di raccordo tra i turni di gioco.</w:t>
+      </w:r>
+      <w:r>
+        <w:t xml:space="preserve"> </w:t>
+      </w:r>
+      <w:r>
+        <w:t xml:space="preserve">I test di </w:t>
+      </w:r>
+      <w:proofErr w:type="spellStart"/>
+      <w:r>
+        <w:rPr>
+          <w:rFonts w:ascii="Consolas" w:eastAsiaTheme="minorEastAsia" w:hAnsi="Consolas" w:cs="Consolas"/>
+          <w:color w:val="auto"/>
+          <w:sz w:val="20"/>
+          <w:szCs w:val="20"/>
+        </w:rPr>
+        <w:t>PartitaTest</w:t>
+      </w:r>
+      <w:proofErr w:type="spellEnd"/>
+      <w:r>
+        <w:t xml:space="preserve"> sono i seguenti:</w:t>
       </w:r>
     </w:p>
     <w:p>
@@ -8201,29 +8991,49 @@
         <w:pStyle w:val="Paragrafoelenco"/>
         <w:numPr>
           <w:ilvl w:val="0"/>
-          <w:numId w:val="25"/>
+          <w:numId w:val="26"/>
         </w:numPr>
         <w:spacing w:after="188"/>
         <w:ind w:right="141"/>
-      </w:pPr>
-      <w:proofErr w:type="spellStart"/>
-      <w:r>
-        <w:rPr>
-          <w:rFonts w:ascii="Consolas" w:eastAsiaTheme="minorEastAsia" w:hAnsi="Consolas" w:cs="Consolas"/>
-          <w:sz w:val="20"/>
-          <w:szCs w:val="20"/>
-          <w:highlight w:val="lightGray"/>
-        </w:rPr>
-        <w:t>testEseguiRapportoVaticano</w:t>
-      </w:r>
-      <w:proofErr w:type="spellEnd"/>
-      <w:r>
-        <w:rPr>
-          <w:rFonts w:ascii="Consolas" w:eastAsiaTheme="minorEastAsia" w:hAnsi="Consolas" w:cs="Consolas"/>
-          <w:sz w:val="20"/>
-          <w:szCs w:val="20"/>
-        </w:rPr>
-        <w:t>-&gt;verifica il corretto funzionamento del metodo che, dato un giocatore e la sua intenzione di supportare la Chiesa, applica le dovute conseguenze</w:t>
+        <w:jc w:val="left"/>
+        <w:rPr>
+          <w:sz w:val="22"/>
+        </w:rPr>
+      </w:pPr>
+      <w:r>
+        <w:t>Test sul controllo del</w:t>
+      </w:r>
+      <w:r>
+        <w:t>la corretta modifica dell’ordine dei turni per il successivo turno di gioco</w:t>
+      </w:r>
+      <w:r>
+        <w:t xml:space="preserve"> </w:t>
+      </w:r>
+      <w:r>
+        <w:rPr>
+          <w:sz w:val="22"/>
+        </w:rPr>
+        <w:t>(</w:t>
+      </w:r>
+      <w:proofErr w:type="spellStart"/>
+      <w:r>
+        <w:rPr>
+          <w:rFonts w:ascii="Consolas" w:eastAsiaTheme="minorEastAsia" w:hAnsi="Consolas" w:cs="Consolas"/>
+          <w:color w:val="404040" w:themeColor="text1" w:themeTint="BF"/>
+          <w:sz w:val="18"/>
+          <w:szCs w:val="20"/>
+        </w:rPr>
+        <w:t>testScegliOrdine</w:t>
+      </w:r>
+      <w:proofErr w:type="spellEnd"/>
+      <w:r>
+        <w:rPr>
+          <w:rFonts w:ascii="Consolas" w:eastAsiaTheme="minorEastAsia" w:hAnsi="Consolas" w:cs="Consolas"/>
+          <w:color w:val="auto"/>
+          <w:sz w:val="18"/>
+          <w:szCs w:val="20"/>
+        </w:rPr>
+        <w:t>)</w:t>
       </w:r>
     </w:p>
     <w:p>
@@ -8231,18 +9041,115 @@
         <w:pStyle w:val="Paragrafoelenco"/>
         <w:numPr>
           <w:ilvl w:val="0"/>
-          <w:numId w:val="25"/>
+          <w:numId w:val="26"/>
         </w:numPr>
         <w:spacing w:after="188"/>
         <w:ind w:right="141"/>
-      </w:pPr>
-      <w:proofErr w:type="spellStart"/>
-      <w:r>
-        <w:rPr>
-          <w:rFonts w:ascii="Consolas" w:eastAsiaTheme="minorEastAsia" w:hAnsi="Consolas" w:cs="Consolas"/>
-          <w:sz w:val="20"/>
-          <w:szCs w:val="20"/>
-          <w:highlight w:val="lightGray"/>
+        <w:jc w:val="left"/>
+        <w:rPr>
+          <w:sz w:val="22"/>
+        </w:rPr>
+      </w:pPr>
+      <w:r>
+        <w:rPr>
+          <w:rFonts w:asciiTheme="minorHAnsi" w:eastAsiaTheme="minorEastAsia" w:hAnsiTheme="minorHAnsi" w:cstheme="minorHAnsi"/>
+          <w:color w:val="auto"/>
+          <w:szCs w:val="24"/>
+        </w:rPr>
+        <w:t>Test sull’applicazione corretta delle scomuniche e relative a seguito dell’intenzione di un giocatore di supportare o meno il Vaticano</w:t>
+      </w:r>
+      <w:r>
+        <w:rPr>
+          <w:rFonts w:asciiTheme="minorHAnsi" w:eastAsiaTheme="minorEastAsia" w:hAnsiTheme="minorHAnsi" w:cstheme="minorHAnsi"/>
+          <w:color w:val="auto"/>
+          <w:szCs w:val="24"/>
+        </w:rPr>
+        <w:t xml:space="preserve"> </w:t>
+      </w:r>
+      <w:r>
+        <w:rPr>
+          <w:rFonts w:ascii="Consolas" w:eastAsiaTheme="minorEastAsia" w:hAnsi="Consolas" w:cs="Consolas"/>
+          <w:color w:val="auto"/>
+          <w:sz w:val="18"/>
+          <w:szCs w:val="20"/>
+        </w:rPr>
+        <w:t>(</w:t>
+      </w:r>
+      <w:proofErr w:type="spellStart"/>
+      <w:r>
+        <w:rPr>
+          <w:rFonts w:ascii="Consolas" w:eastAsiaTheme="minorEastAsia" w:hAnsi="Consolas" w:cs="Consolas"/>
+          <w:color w:val="404040" w:themeColor="text1" w:themeTint="BF"/>
+          <w:sz w:val="18"/>
+          <w:szCs w:val="20"/>
+        </w:rPr>
+        <w:t>testEseguiRapportoVaticano</w:t>
+      </w:r>
+      <w:proofErr w:type="spellEnd"/>
+      <w:r>
+        <w:rPr>
+          <w:rFonts w:ascii="Consolas" w:eastAsiaTheme="minorEastAsia" w:hAnsi="Consolas" w:cs="Consolas"/>
+          <w:color w:val="auto"/>
+          <w:sz w:val="18"/>
+          <w:szCs w:val="20"/>
+        </w:rPr>
+        <w:t>)</w:t>
+      </w:r>
+    </w:p>
+    <w:p>
+      <w:pPr>
+        <w:pStyle w:val="Paragrafoelenco"/>
+        <w:numPr>
+          <w:ilvl w:val="0"/>
+          <w:numId w:val="26"/>
+        </w:numPr>
+        <w:spacing w:after="188"/>
+        <w:ind w:right="141"/>
+        <w:jc w:val="left"/>
+        <w:rPr>
+          <w:sz w:val="22"/>
+        </w:rPr>
+      </w:pPr>
+      <w:r>
+        <w:rPr>
+          <w:rFonts w:asciiTheme="minorHAnsi" w:eastAsiaTheme="minorEastAsia" w:hAnsiTheme="minorHAnsi" w:cstheme="minorHAnsi"/>
+          <w:color w:val="auto"/>
+          <w:szCs w:val="24"/>
+        </w:rPr>
+        <w:t xml:space="preserve">Test sulla </w:t>
+      </w:r>
+      <w:r>
+        <w:rPr>
+          <w:rFonts w:asciiTheme="minorHAnsi" w:eastAsiaTheme="minorEastAsia" w:hAnsiTheme="minorHAnsi" w:cstheme="minorHAnsi"/>
+          <w:color w:val="auto"/>
+          <w:szCs w:val="24"/>
+        </w:rPr>
+        <w:t>segnalazione della fine di una fase di gioco</w:t>
+      </w:r>
+      <w:r>
+        <w:rPr>
+          <w:rFonts w:asciiTheme="minorHAnsi" w:eastAsiaTheme="minorEastAsia" w:hAnsiTheme="minorHAnsi" w:cstheme="minorHAnsi"/>
+          <w:color w:val="auto"/>
+          <w:szCs w:val="24"/>
+        </w:rPr>
+        <w:t xml:space="preserve"> </w:t>
+      </w:r>
+      <w:r>
+        <w:rPr>
+          <w:rFonts w:ascii="Consolas" w:eastAsiaTheme="minorEastAsia" w:hAnsi="Consolas" w:cs="Consolas"/>
+          <w:color w:val="auto"/>
+          <w:sz w:val="18"/>
+          <w:szCs w:val="20"/>
+        </w:rPr>
+        <w:t>(</w:t>
+      </w:r>
+      <w:proofErr w:type="spellStart"/>
+      <w:r>
+        <w:rPr>
+          <w:rFonts w:ascii="Consolas" w:eastAsiaTheme="minorEastAsia" w:hAnsi="Consolas" w:cs="Consolas"/>
+          <w:color w:val="404040" w:themeColor="text1" w:themeTint="BF"/>
+          <w:sz w:val="18"/>
+          <w:szCs w:val="20"/>
         </w:rPr>
         <w:t>testFineTurno</w:t>
       </w:r>
@@ -8250,28 +9157,17 @@
       <w:r>
         <w:rPr>
           <w:rFonts w:ascii="Consolas" w:eastAsiaTheme="minorEastAsia" w:hAnsi="Consolas" w:cs="Consolas"/>
-          <w:sz w:val="20"/>
-          <w:szCs w:val="20"/>
-        </w:rPr>
-        <w:t>-&gt;verifica la opportuna segnalazione di fine del turno</w:t>
-      </w:r>
-    </w:p>
-    <w:p>
-      <w:pPr>
-        <w:spacing w:after="188"/>
-        <w:ind w:left="585" w:right="141" w:firstLine="0"/>
-      </w:pPr>
-    </w:p>
-    <w:p>
-      <w:pPr>
-        <w:spacing w:after="188"/>
-        <w:ind w:left="585" w:right="141" w:firstLine="0"/>
-      </w:pPr>
+          <w:color w:val="auto"/>
+          <w:sz w:val="18"/>
+          <w:szCs w:val="20"/>
+        </w:rPr>
+        <w:t>)</w:t>
+      </w:r>
     </w:p>
     <w:sectPr>
-      <w:footerReference w:type="even" r:id="rId24"/>
-      <w:footerReference w:type="default" r:id="rId25"/>
-      <w:footerReference w:type="first" r:id="rId26"/>
+      <w:footerReference w:type="even" r:id="rId25"/>
+      <w:footerReference w:type="default" r:id="rId26"/>
+      <w:footerReference w:type="first" r:id="rId27"/>
       <w:pgSz w:w="12240" w:h="15840"/>
       <w:pgMar w:top="2127" w:right="1750" w:bottom="1985" w:left="1843" w:header="720" w:footer="1751" w:gutter="0"/>
       <w:cols w:space="720"/>
@@ -8356,7 +9252,7 @@
       <w:rPr>
         <w:noProof/>
       </w:rPr>
-      <w:t>10</w:t>
+      <w:t>21</w:t>
     </w:r>
     <w:r>
       <w:fldChar w:fldCharType="end"/>
@@ -9074,6 +9970,95 @@
     </w:lvl>
   </w:abstractNum>
   <w:abstractNum w:abstractNumId="4" w15:restartNumberingAfterBreak="0">
+    <w:nsid w:val="1E153BEC"/>
+    <w:multiLevelType w:val="hybridMultilevel"/>
+    <w:tmpl w:val="4DD68236"/>
+    <w:lvl w:ilvl="0" w:tplc="04100011">
+      <w:start w:val="1"/>
+      <w:numFmt w:val="decimal"/>
+      <w:lvlText w:val="%1)"/>
+      <w:lvlJc w:val="left"/>
+      <w:pPr>
+        <w:ind w:left="720" w:hanging="360"/>
+      </w:pPr>
+      <w:rPr>
+        <w:rFonts w:hint="default"/>
+      </w:rPr>
+    </w:lvl>
+    <w:lvl w:ilvl="1" w:tplc="04100019" w:tentative="1">
+      <w:start w:val="1"/>
+      <w:numFmt w:val="lowerLetter"/>
+      <w:lvlText w:val="%2."/>
+      <w:lvlJc w:val="left"/>
+      <w:pPr>
+        <w:ind w:left="1440" w:hanging="360"/>
+      </w:pPr>
+    </w:lvl>
+    <w:lvl w:ilvl="2" w:tplc="0410001B" w:tentative="1">
+      <w:start w:val="1"/>
+      <w:numFmt w:val="lowerRoman"/>
+      <w:lvlText w:val="%3."/>
+      <w:lvlJc w:val="right"/>
+      <w:pPr>
+        <w:ind w:left="2160" w:hanging="180"/>
+      </w:pPr>
+    </w:lvl>
+    <w:lvl w:ilvl="3" w:tplc="0410000F" w:tentative="1">
+      <w:start w:val="1"/>
+      <w:numFmt w:val="decimal"/>
+      <w:lvlText w:val="%4."/>
+      <w:lvlJc w:val="left"/>
+      <w:pPr>
+        <w:ind w:left="2880" w:hanging="360"/>
+      </w:pPr>
+    </w:lvl>
+    <w:lvl w:ilvl="4" w:tplc="04100019" w:tentative="1">
+      <w:start w:val="1"/>
+      <w:numFmt w:val="lowerLetter"/>
+      <w:lvlText w:val="%5."/>
+      <w:lvlJc w:val="left"/>
+      <w:pPr>
+        <w:ind w:left="3600" w:hanging="360"/>
+      </w:pPr>
+    </w:lvl>
+    <w:lvl w:ilvl="5" w:tplc="0410001B" w:tentative="1">
+      <w:start w:val="1"/>
+      <w:numFmt w:val="lowerRoman"/>
+      <w:lvlText w:val="%6."/>
+      <w:lvlJc w:val="right"/>
+      <w:pPr>
+        <w:ind w:left="4320" w:hanging="180"/>
+      </w:pPr>
+    </w:lvl>
+    <w:lvl w:ilvl="6" w:tplc="0410000F" w:tentative="1">
+      <w:start w:val="1"/>
+      <w:numFmt w:val="decimal"/>
+      <w:lvlText w:val="%7."/>
+      <w:lvlJc w:val="left"/>
+      <w:pPr>
+        <w:ind w:left="5040" w:hanging="360"/>
+      </w:pPr>
+    </w:lvl>
+    <w:lvl w:ilvl="7" w:tplc="04100019" w:tentative="1">
+      <w:start w:val="1"/>
+      <w:numFmt w:val="lowerLetter"/>
+      <w:lvlText w:val="%8."/>
+      <w:lvlJc w:val="left"/>
+      <w:pPr>
+        <w:ind w:left="5760" w:hanging="360"/>
+      </w:pPr>
+    </w:lvl>
+    <w:lvl w:ilvl="8" w:tplc="0410001B" w:tentative="1">
+      <w:start w:val="1"/>
+      <w:numFmt w:val="lowerRoman"/>
+      <w:lvlText w:val="%9."/>
+      <w:lvlJc w:val="right"/>
+      <w:pPr>
+        <w:ind w:left="6480" w:hanging="180"/>
+      </w:pPr>
+    </w:lvl>
+  </w:abstractNum>
+  <w:abstractNum w:abstractNumId="5" w15:restartNumberingAfterBreak="0">
     <w:nsid w:val="33D37312"/>
     <w:multiLevelType w:val="hybridMultilevel"/>
     <w:tmpl w:val="7F0A47CC"/>
@@ -9285,7 +10270,7 @@
       </w:rPr>
     </w:lvl>
   </w:abstractNum>
-  <w:abstractNum w:abstractNumId="5" w15:restartNumberingAfterBreak="0">
+  <w:abstractNum w:abstractNumId="6" w15:restartNumberingAfterBreak="0">
     <w:nsid w:val="409C57E3"/>
     <w:multiLevelType w:val="hybridMultilevel"/>
     <w:tmpl w:val="CCD0BDDC"/>
@@ -9497,7 +10482,7 @@
       </w:rPr>
     </w:lvl>
   </w:abstractNum>
-  <w:abstractNum w:abstractNumId="6" w15:restartNumberingAfterBreak="0">
+  <w:abstractNum w:abstractNumId="7" w15:restartNumberingAfterBreak="0">
     <w:nsid w:val="40BD5084"/>
     <w:multiLevelType w:val="hybridMultilevel"/>
     <w:tmpl w:val="1896BACC"/>
@@ -9709,7 +10694,7 @@
       </w:rPr>
     </w:lvl>
   </w:abstractNum>
-  <w:abstractNum w:abstractNumId="7" w15:restartNumberingAfterBreak="0">
+  <w:abstractNum w:abstractNumId="8" w15:restartNumberingAfterBreak="0">
     <w:nsid w:val="52973C5E"/>
     <w:multiLevelType w:val="hybridMultilevel"/>
     <w:tmpl w:val="50B6B03C"/>
@@ -9921,7 +10906,7 @@
       </w:rPr>
     </w:lvl>
   </w:abstractNum>
-  <w:abstractNum w:abstractNumId="8" w15:restartNumberingAfterBreak="0">
+  <w:abstractNum w:abstractNumId="9" w15:restartNumberingAfterBreak="0">
     <w:nsid w:val="64AC6C0C"/>
     <w:multiLevelType w:val="hybridMultilevel"/>
     <w:tmpl w:val="9E4C7330"/>
@@ -10034,7 +11019,7 @@
       </w:rPr>
     </w:lvl>
   </w:abstractNum>
-  <w:abstractNum w:abstractNumId="9" w15:restartNumberingAfterBreak="0">
+  <w:abstractNum w:abstractNumId="10" w15:restartNumberingAfterBreak="0">
     <w:nsid w:val="681133CA"/>
     <w:multiLevelType w:val="hybridMultilevel"/>
     <w:tmpl w:val="B0787C60"/>
@@ -10147,7 +11132,7 @@
       </w:rPr>
     </w:lvl>
   </w:abstractNum>
-  <w:abstractNum w:abstractNumId="10" w15:restartNumberingAfterBreak="0">
+  <w:abstractNum w:abstractNumId="11" w15:restartNumberingAfterBreak="0">
     <w:nsid w:val="6B3D5583"/>
     <w:multiLevelType w:val="hybridMultilevel"/>
     <w:tmpl w:val="7B4A3FB6"/>
@@ -10359,7 +11344,7 @@
       </w:rPr>
     </w:lvl>
   </w:abstractNum>
-  <w:abstractNum w:abstractNumId="11" w15:restartNumberingAfterBreak="0">
+  <w:abstractNum w:abstractNumId="12" w15:restartNumberingAfterBreak="0">
     <w:nsid w:val="6E4B11B9"/>
     <w:multiLevelType w:val="multilevel"/>
     <w:tmpl w:val="CE72AB0A"/>
@@ -10573,7 +11558,7 @@
       </w:rPr>
     </w:lvl>
   </w:abstractNum>
-  <w:abstractNum w:abstractNumId="12" w15:restartNumberingAfterBreak="0">
+  <w:abstractNum w:abstractNumId="13" w15:restartNumberingAfterBreak="0">
     <w:nsid w:val="721C7C13"/>
     <w:multiLevelType w:val="hybridMultilevel"/>
     <w:tmpl w:val="5E822B10"/>
@@ -10785,7 +11770,7 @@
       </w:rPr>
     </w:lvl>
   </w:abstractNum>
-  <w:abstractNum w:abstractNumId="13" w15:restartNumberingAfterBreak="0">
+  <w:abstractNum w:abstractNumId="14" w15:restartNumberingAfterBreak="0">
     <w:nsid w:val="73A97060"/>
     <w:multiLevelType w:val="hybridMultilevel"/>
     <w:tmpl w:val="D01C53F4"/>
@@ -10997,7 +11982,7 @@
       </w:rPr>
     </w:lvl>
   </w:abstractNum>
-  <w:abstractNum w:abstractNumId="14" w15:restartNumberingAfterBreak="0">
+  <w:abstractNum w:abstractNumId="15" w15:restartNumberingAfterBreak="0">
     <w:nsid w:val="7A561953"/>
     <w:multiLevelType w:val="hybridMultilevel"/>
     <w:tmpl w:val="53F4116A"/>
@@ -11209,7 +12194,7 @@
       </w:rPr>
     </w:lvl>
   </w:abstractNum>
-  <w:abstractNum w:abstractNumId="15" w15:restartNumberingAfterBreak="0">
+  <w:abstractNum w:abstractNumId="16" w15:restartNumberingAfterBreak="0">
     <w:nsid w:val="7C6615B1"/>
     <w:multiLevelType w:val="hybridMultilevel"/>
     <w:tmpl w:val="53F4116A"/>
@@ -11421,7 +12406,7 @@
       </w:rPr>
     </w:lvl>
   </w:abstractNum>
-  <w:abstractNum w:abstractNumId="16" w15:restartNumberingAfterBreak="0">
+  <w:abstractNum w:abstractNumId="17" w15:restartNumberingAfterBreak="0">
     <w:nsid w:val="7CD662E2"/>
     <w:multiLevelType w:val="hybridMultilevel"/>
     <w:tmpl w:val="ABC2AB8E"/>
@@ -11535,82 +12520,88 @@
     </w:lvl>
   </w:abstractNum>
   <w:num w:numId="1">
-    <w:abstractNumId w:val="12"/>
+    <w:abstractNumId w:val="13"/>
   </w:num>
   <w:num w:numId="2">
-    <w:abstractNumId w:val="4"/>
+    <w:abstractNumId w:val="5"/>
   </w:num>
   <w:num w:numId="3">
     <w:abstractNumId w:val="1"/>
   </w:num>
   <w:num w:numId="4">
-    <w:abstractNumId w:val="7"/>
+    <w:abstractNumId w:val="8"/>
   </w:num>
   <w:num w:numId="5">
-    <w:abstractNumId w:val="13"/>
+    <w:abstractNumId w:val="14"/>
   </w:num>
   <w:num w:numId="6">
-    <w:abstractNumId w:val="14"/>
+    <w:abstractNumId w:val="15"/>
   </w:num>
   <w:num w:numId="7">
     <w:abstractNumId w:val="0"/>
   </w:num>
   <w:num w:numId="8">
+    <w:abstractNumId w:val="11"/>
+  </w:num>
+  <w:num w:numId="9">
+    <w:abstractNumId w:val="7"/>
+  </w:num>
+  <w:num w:numId="10">
+    <w:abstractNumId w:val="6"/>
+  </w:num>
+  <w:num w:numId="11">
+    <w:abstractNumId w:val="12"/>
+  </w:num>
+  <w:num w:numId="12">
+    <w:abstractNumId w:val="12"/>
+  </w:num>
+  <w:num w:numId="13">
+    <w:abstractNumId w:val="16"/>
+  </w:num>
+  <w:num w:numId="14">
     <w:abstractNumId w:val="10"/>
   </w:num>
-  <w:num w:numId="9">
-    <w:abstractNumId w:val="6"/>
-  </w:num>
-  <w:num w:numId="10">
-    <w:abstractNumId w:val="5"/>
-  </w:num>
-  <w:num w:numId="11">
-    <w:abstractNumId w:val="11"/>
-  </w:num>
-  <w:num w:numId="12">
-    <w:abstractNumId w:val="11"/>
-  </w:num>
-  <w:num w:numId="13">
-    <w:abstractNumId w:val="15"/>
-  </w:num>
-  <w:num w:numId="14">
-    <w:abstractNumId w:val="9"/>
-  </w:num>
   <w:num w:numId="15">
-    <w:abstractNumId w:val="11"/>
+    <w:abstractNumId w:val="12"/>
   </w:num>
   <w:num w:numId="16">
-    <w:abstractNumId w:val="11"/>
+    <w:abstractNumId w:val="12"/>
   </w:num>
   <w:num w:numId="17">
-    <w:abstractNumId w:val="11"/>
+    <w:abstractNumId w:val="12"/>
   </w:num>
   <w:num w:numId="18">
-    <w:abstractNumId w:val="11"/>
+    <w:abstractNumId w:val="12"/>
   </w:num>
   <w:num w:numId="19">
-    <w:abstractNumId w:val="11"/>
+    <w:abstractNumId w:val="12"/>
   </w:num>
   <w:num w:numId="20">
-    <w:abstractNumId w:val="11"/>
+    <w:abstractNumId w:val="12"/>
   </w:num>
   <w:num w:numId="21">
-    <w:abstractNumId w:val="11"/>
+    <w:abstractNumId w:val="12"/>
   </w:num>
   <w:num w:numId="22">
-    <w:abstractNumId w:val="11"/>
+    <w:abstractNumId w:val="12"/>
   </w:num>
   <w:num w:numId="23">
-    <w:abstractNumId w:val="16"/>
+    <w:abstractNumId w:val="17"/>
   </w:num>
   <w:num w:numId="24">
-    <w:abstractNumId w:val="8"/>
+    <w:abstractNumId w:val="9"/>
   </w:num>
   <w:num w:numId="25">
     <w:abstractNumId w:val="2"/>
   </w:num>
   <w:num w:numId="26">
     <w:abstractNumId w:val="3"/>
+  </w:num>
+  <w:num w:numId="27">
+    <w:abstractNumId w:val="4"/>
+  </w:num>
+  <w:num w:numId="28">
+    <w:abstractNumId w:val="12"/>
   </w:num>
 </w:numbering>
 </file>
@@ -12522,7 +13513,7 @@
 </file>
 
 <file path=customXml/itemProps1.xml><?xml version="1.0" encoding="utf-8"?>
-<ds:datastoreItem xmlns:ds="http://schemas.openxmlformats.org/officeDocument/2006/customXml" ds:itemID="{01AE328D-8187-42D1-A65F-C788FF7E2B92}">
+<ds:datastoreItem xmlns:ds="http://schemas.openxmlformats.org/officeDocument/2006/customXml" ds:itemID="{9A03DE4B-0D58-4748-BF08-59677FE9EEB8}">
   <ds:schemaRefs>
     <ds:schemaRef ds:uri="http://schemas.openxmlformats.org/officeDocument/2006/bibliography"/>
   </ds:schemaRefs>

</xml_diff>